<commit_message>
Add content to documentation
</commit_message>
<xml_diff>
--- a/Documentation/PRIR_dokumentacja_Antas_Kisielewski.docx
+++ b/Documentation/PRIR_dokumentacja_Antas_Kisielewski.docx
@@ -267,7 +267,7 @@
                 <w:sz w:val="28"/>
                 <w:szCs w:val="28"/>
               </w:rPr>
-              <w:t>a do gry w szachy za pomocą MPI.</w:t>
+              <w:t xml:space="preserve">a do gry w szachy </w:t>
             </w:r>
             <w:r>
               <w:rPr>
@@ -275,7 +275,25 @@
                 <w:sz w:val="28"/>
                 <w:szCs w:val="28"/>
               </w:rPr>
-              <w:t>NET</w:t>
+              <w:t xml:space="preserve">za pomocą MPI w </w:t>
+            </w:r>
+            <w:proofErr w:type="spellStart"/>
+            <w:r>
+              <w:rPr>
+                <w:rFonts w:ascii="Times New Roman" w:hAnsi="Times New Roman"/>
+                <w:sz w:val="28"/>
+                <w:szCs w:val="28"/>
+              </w:rPr>
+              <w:t>jezyku</w:t>
+            </w:r>
+            <w:proofErr w:type="spellEnd"/>
+            <w:r>
+              <w:rPr>
+                <w:rFonts w:ascii="Times New Roman" w:hAnsi="Times New Roman"/>
+                <w:sz w:val="28"/>
+                <w:szCs w:val="28"/>
+              </w:rPr>
+              <w:t xml:space="preserve"> C#</w:t>
             </w:r>
           </w:p>
         </w:tc>
@@ -2083,7 +2101,139 @@
           <w:sz w:val="24"/>
           <w:szCs w:val="24"/>
         </w:rPr>
-        <w:t>..</w:t>
+        <w:t>zrównoleglenie silnika do gry w szachy za pomocą</w:t>
+      </w:r>
+      <w:r>
+        <w:rPr>
+          <w:rFonts w:asciiTheme="minorHAnsi" w:hAnsiTheme="minorHAnsi" w:cstheme="minorHAnsi"/>
+          <w:sz w:val="24"/>
+          <w:szCs w:val="24"/>
+        </w:rPr>
+        <w:t xml:space="preserve"> MPI w </w:t>
+      </w:r>
+      <w:proofErr w:type="spellStart"/>
+      <w:r>
+        <w:rPr>
+          <w:rFonts w:asciiTheme="minorHAnsi" w:hAnsiTheme="minorHAnsi" w:cstheme="minorHAnsi"/>
+          <w:sz w:val="24"/>
+          <w:szCs w:val="24"/>
+        </w:rPr>
+        <w:t>jezyku</w:t>
+      </w:r>
+      <w:proofErr w:type="spellEnd"/>
+      <w:r>
+        <w:rPr>
+          <w:rFonts w:asciiTheme="minorHAnsi" w:hAnsiTheme="minorHAnsi" w:cstheme="minorHAnsi"/>
+          <w:sz w:val="24"/>
+          <w:szCs w:val="24"/>
+        </w:rPr>
+        <w:t xml:space="preserve"> C#</w:t>
+      </w:r>
+      <w:r>
+        <w:rPr>
+          <w:rFonts w:asciiTheme="minorHAnsi" w:hAnsiTheme="minorHAnsi" w:cstheme="minorHAnsi"/>
+          <w:sz w:val="24"/>
+          <w:szCs w:val="24"/>
+        </w:rPr>
+        <w:t>.</w:t>
+      </w:r>
+      <w:r>
+        <w:rPr>
+          <w:rFonts w:asciiTheme="minorHAnsi" w:hAnsiTheme="minorHAnsi" w:cstheme="minorHAnsi"/>
+          <w:sz w:val="24"/>
+          <w:szCs w:val="24"/>
+        </w:rPr>
+        <w:t xml:space="preserve"> Użyty w projekcie silnik do gry w szachy to </w:t>
+      </w:r>
+      <w:proofErr w:type="spellStart"/>
+      <w:r>
+        <w:rPr>
+          <w:rFonts w:asciiTheme="minorHAnsi" w:hAnsiTheme="minorHAnsi" w:cstheme="minorHAnsi"/>
+          <w:sz w:val="24"/>
+          <w:szCs w:val="24"/>
+        </w:rPr>
+        <w:t>Chess</w:t>
+      </w:r>
+      <w:proofErr w:type="spellEnd"/>
+      <w:r>
+        <w:rPr>
+          <w:rFonts w:asciiTheme="minorHAnsi" w:hAnsiTheme="minorHAnsi" w:cstheme="minorHAnsi"/>
+          <w:sz w:val="24"/>
+          <w:szCs w:val="24"/>
+        </w:rPr>
+        <w:t xml:space="preserve"> </w:t>
+      </w:r>
+      <w:proofErr w:type="spellStart"/>
+      <w:r>
+        <w:rPr>
+          <w:rFonts w:asciiTheme="minorHAnsi" w:hAnsiTheme="minorHAnsi" w:cstheme="minorHAnsi"/>
+          <w:sz w:val="24"/>
+          <w:szCs w:val="24"/>
+        </w:rPr>
+        <w:t>Core</w:t>
+      </w:r>
+      <w:proofErr w:type="spellEnd"/>
+      <w:r>
+        <w:rPr>
+          <w:rFonts w:asciiTheme="minorHAnsi" w:hAnsiTheme="minorHAnsi" w:cstheme="minorHAnsi"/>
+          <w:sz w:val="24"/>
+          <w:szCs w:val="24"/>
+        </w:rPr>
+        <w:t xml:space="preserve"> autorstwa </w:t>
+      </w:r>
+      <w:proofErr w:type="spellStart"/>
+      <w:r>
+        <w:rPr>
+          <w:rFonts w:asciiTheme="minorHAnsi" w:hAnsiTheme="minorHAnsi" w:cstheme="minorHAnsi"/>
+          <w:sz w:val="24"/>
+          <w:szCs w:val="24"/>
+        </w:rPr>
+        <w:t>Adam’a</w:t>
+      </w:r>
+      <w:proofErr w:type="spellEnd"/>
+      <w:r>
+        <w:rPr>
+          <w:rFonts w:asciiTheme="minorHAnsi" w:hAnsiTheme="minorHAnsi" w:cstheme="minorHAnsi"/>
+          <w:sz w:val="24"/>
+          <w:szCs w:val="24"/>
+        </w:rPr>
+        <w:t xml:space="preserve"> </w:t>
+      </w:r>
+      <w:proofErr w:type="spellStart"/>
+      <w:r>
+        <w:rPr>
+          <w:rFonts w:asciiTheme="minorHAnsi" w:hAnsiTheme="minorHAnsi" w:cstheme="minorHAnsi"/>
+          <w:sz w:val="24"/>
+          <w:szCs w:val="24"/>
+        </w:rPr>
+        <w:t>Berent’a</w:t>
+      </w:r>
+      <w:proofErr w:type="spellEnd"/>
+      <w:r>
+        <w:rPr>
+          <w:rFonts w:asciiTheme="minorHAnsi" w:hAnsiTheme="minorHAnsi" w:cstheme="minorHAnsi"/>
+          <w:sz w:val="24"/>
+          <w:szCs w:val="24"/>
+        </w:rPr>
+        <w:t xml:space="preserve"> zaimplementowany w technologii .NET </w:t>
+      </w:r>
+      <w:proofErr w:type="spellStart"/>
+      <w:r>
+        <w:rPr>
+          <w:rFonts w:asciiTheme="minorHAnsi" w:hAnsiTheme="minorHAnsi" w:cstheme="minorHAnsi"/>
+          <w:sz w:val="24"/>
+          <w:szCs w:val="24"/>
+        </w:rPr>
+        <w:t>Core</w:t>
+      </w:r>
+      <w:proofErr w:type="spellEnd"/>
+      <w:r>
+        <w:rPr>
+          <w:rFonts w:asciiTheme="minorHAnsi" w:hAnsiTheme="minorHAnsi" w:cstheme="minorHAnsi"/>
+          <w:sz w:val="24"/>
+          <w:szCs w:val="24"/>
+        </w:rPr>
+        <w:t xml:space="preserve">. W projekcie użyta została implementacja standardu MPI o nazwie MPI.NET. </w:t>
       </w:r>
     </w:p>
     <w:p>
@@ -2136,7 +2286,47 @@
           <w:sz w:val="24"/>
           <w:szCs w:val="24"/>
         </w:rPr>
-        <w:t xml:space="preserve"> wykonany…</w:t>
+        <w:t xml:space="preserve"> wykonany w środowisku Microsoft Vis</w:t>
+      </w:r>
+      <w:r>
+        <w:rPr>
+          <w:rFonts w:asciiTheme="minorHAnsi" w:hAnsiTheme="minorHAnsi" w:cstheme="minorHAnsi"/>
+          <w:sz w:val="24"/>
+          <w:szCs w:val="24"/>
+        </w:rPr>
+        <w:t>ual Studio 2017 w języku C#. Użyte technologie w projekcie to .NET Framework w wersji 4.6.2, MPI.NET w wersji 1.3.0</w:t>
+      </w:r>
+      <w:r>
+        <w:rPr>
+          <w:rFonts w:asciiTheme="minorHAnsi" w:hAnsiTheme="minorHAnsi" w:cstheme="minorHAnsi"/>
+          <w:sz w:val="24"/>
+          <w:szCs w:val="24"/>
+        </w:rPr>
+        <w:t xml:space="preserve">, </w:t>
+      </w:r>
+      <w:commentRangeStart w:id="3"/>
+      <w:r>
+        <w:rPr>
+          <w:rFonts w:asciiTheme="minorHAnsi" w:hAnsiTheme="minorHAnsi" w:cstheme="minorHAnsi"/>
+          <w:sz w:val="24"/>
+          <w:szCs w:val="24"/>
+        </w:rPr>
+        <w:t>oraz</w:t>
+      </w:r>
+      <w:commentRangeEnd w:id="3"/>
+      <w:r>
+        <w:rPr>
+          <w:rStyle w:val="Odwoaniedokomentarza"/>
+        </w:rPr>
+        <w:commentReference w:id="3"/>
+      </w:r>
+      <w:r>
+        <w:rPr>
+          <w:rFonts w:asciiTheme="minorHAnsi" w:hAnsiTheme="minorHAnsi" w:cstheme="minorHAnsi"/>
+          <w:sz w:val="24"/>
+          <w:szCs w:val="24"/>
+        </w:rPr>
+        <w:t xml:space="preserve">  .</w:t>
       </w:r>
     </w:p>
     <w:p>
@@ -2144,7 +2334,7 @@
         <w:pStyle w:val="Nagwek2"/>
       </w:pPr>
       <w:r>
-        <w:t>xx</w:t>
+        <w:t>MPI.NET</w:t>
       </w:r>
     </w:p>
     <w:p/>
@@ -2165,7 +2355,67 @@
           <w:sz w:val="24"/>
           <w:szCs w:val="24"/>
         </w:rPr>
-        <w:t>XX</w:t>
+        <w:t xml:space="preserve">MPI.NET to </w:t>
+      </w:r>
+      <w:r>
+        <w:rPr>
+          <w:rFonts w:asciiTheme="minorHAnsi" w:hAnsiTheme="minorHAnsi" w:cstheme="minorHAnsi"/>
+          <w:sz w:val="24"/>
+          <w:szCs w:val="24"/>
+        </w:rPr>
+        <w:t xml:space="preserve">implementacja standardu MPI w technologii .NET. Wywodzi się z Indiana </w:t>
+      </w:r>
+      <w:proofErr w:type="spellStart"/>
+      <w:r>
+        <w:rPr>
+          <w:rFonts w:asciiTheme="minorHAnsi" w:hAnsiTheme="minorHAnsi" w:cstheme="minorHAnsi"/>
+          <w:sz w:val="24"/>
+          <w:szCs w:val="24"/>
+        </w:rPr>
+        <w:t>University</w:t>
+      </w:r>
+      <w:proofErr w:type="spellEnd"/>
+      <w:r>
+        <w:rPr>
+          <w:rFonts w:asciiTheme="minorHAnsi" w:hAnsiTheme="minorHAnsi" w:cstheme="minorHAnsi"/>
+          <w:sz w:val="24"/>
+          <w:szCs w:val="24"/>
+        </w:rPr>
+        <w:t xml:space="preserve"> w USA. Implementacja ta pozwala za opracowywanie i uruchamianie programów ze standardem MPI w technologii .NET w C#.</w:t>
+      </w:r>
+      <w:r>
+        <w:rPr>
+          <w:rFonts w:asciiTheme="minorHAnsi" w:hAnsiTheme="minorHAnsi" w:cstheme="minorHAnsi"/>
+          <w:sz w:val="24"/>
+          <w:szCs w:val="24"/>
+        </w:rPr>
+        <w:t xml:space="preserve"> Obecnie projekt nie jest już utrzymywany.</w:t>
+      </w:r>
+      <w:r>
+        <w:rPr>
+          <w:rFonts w:asciiTheme="minorHAnsi" w:hAnsiTheme="minorHAnsi" w:cstheme="minorHAnsi"/>
+          <w:sz w:val="24"/>
+          <w:szCs w:val="24"/>
+        </w:rPr>
+        <w:t xml:space="preserve"> MPI.NET można zainstalować poprzez np. menadżer pakietów </w:t>
+      </w:r>
+      <w:proofErr w:type="spellStart"/>
+      <w:r>
+        <w:rPr>
+          <w:rFonts w:asciiTheme="minorHAnsi" w:hAnsiTheme="minorHAnsi" w:cstheme="minorHAnsi"/>
+          <w:sz w:val="24"/>
+          <w:szCs w:val="24"/>
+        </w:rPr>
+        <w:t>NuGet</w:t>
+      </w:r>
+      <w:proofErr w:type="spellEnd"/>
+      <w:r>
+        <w:rPr>
+          <w:rFonts w:asciiTheme="minorHAnsi" w:hAnsiTheme="minorHAnsi" w:cstheme="minorHAnsi"/>
+          <w:sz w:val="24"/>
+          <w:szCs w:val="24"/>
+        </w:rPr>
+        <w:t>.</w:t>
       </w:r>
     </w:p>
     <w:p>
@@ -2212,6 +2462,102 @@
     </w:p>
     <w:p>
       <w:pPr>
+        <w:pStyle w:val="Nagwek1"/>
+        <w:rPr>
+          <w:rFonts w:cstheme="minorHAnsi"/>
+        </w:rPr>
+      </w:pPr>
+      <w:bookmarkStart w:id="4" w:name="_Toc515313159"/>
+      <w:r>
+        <w:rPr>
+          <w:rFonts w:cstheme="minorHAnsi"/>
+        </w:rPr>
+        <w:t>Interfejs użytkownika</w:t>
+      </w:r>
+    </w:p>
+    <w:p/>
+    <w:p>
+      <w:pPr>
+        <w:spacing w:after="60" w:line="360" w:lineRule="auto"/>
+        <w:ind w:firstLine="709"/>
+        <w:jc w:val="both"/>
+        <w:rPr>
+          <w:rFonts w:asciiTheme="minorHAnsi" w:hAnsiTheme="minorHAnsi" w:cstheme="minorHAnsi"/>
+          <w:sz w:val="24"/>
+          <w:szCs w:val="24"/>
+        </w:rPr>
+      </w:pPr>
+      <w:r>
+        <w:rPr>
+          <w:rFonts w:asciiTheme="minorHAnsi" w:hAnsiTheme="minorHAnsi" w:cstheme="minorHAnsi"/>
+          <w:sz w:val="24"/>
+          <w:szCs w:val="24"/>
+        </w:rPr>
+        <w:t xml:space="preserve">Interfejs dostępny użytkownikowi jest w pełni tekstowy. </w:t>
+      </w:r>
+      <w:r>
+        <w:rPr>
+          <w:rFonts w:asciiTheme="minorHAnsi" w:hAnsiTheme="minorHAnsi" w:cstheme="minorHAnsi"/>
+          <w:sz w:val="24"/>
+          <w:szCs w:val="24"/>
+        </w:rPr>
+        <w:t xml:space="preserve">Poniżej zaprezentowane jest menu startowe </w:t>
+      </w:r>
+      <w:r>
+        <w:rPr>
+          <w:rFonts w:asciiTheme="minorHAnsi" w:hAnsiTheme="minorHAnsi" w:cstheme="minorHAnsi"/>
+          <w:sz w:val="24"/>
+          <w:szCs w:val="24"/>
+        </w:rPr>
+        <w:t>silnika do gry</w:t>
+      </w:r>
+      <w:r>
+        <w:rPr>
+          <w:rFonts w:asciiTheme="minorHAnsi" w:hAnsiTheme="minorHAnsi" w:cstheme="minorHAnsi"/>
+          <w:sz w:val="24"/>
+          <w:szCs w:val="24"/>
+        </w:rPr>
+        <w:t xml:space="preserve"> </w:t>
+      </w:r>
+      <w:proofErr w:type="spellStart"/>
+      <w:r>
+        <w:rPr>
+          <w:rFonts w:asciiTheme="minorHAnsi" w:hAnsiTheme="minorHAnsi" w:cstheme="minorHAnsi"/>
+          <w:sz w:val="24"/>
+          <w:szCs w:val="24"/>
+        </w:rPr>
+        <w:t>Chess</w:t>
+      </w:r>
+      <w:proofErr w:type="spellEnd"/>
+      <w:r>
+        <w:rPr>
+          <w:rFonts w:asciiTheme="minorHAnsi" w:hAnsiTheme="minorHAnsi" w:cstheme="minorHAnsi"/>
+          <w:sz w:val="24"/>
+          <w:szCs w:val="24"/>
+        </w:rPr>
+        <w:t xml:space="preserve"> </w:t>
+      </w:r>
+      <w:proofErr w:type="spellStart"/>
+      <w:r>
+        <w:rPr>
+          <w:rFonts w:asciiTheme="minorHAnsi" w:hAnsiTheme="minorHAnsi" w:cstheme="minorHAnsi"/>
+          <w:sz w:val="24"/>
+          <w:szCs w:val="24"/>
+        </w:rPr>
+        <w:t>Core</w:t>
+      </w:r>
+      <w:proofErr w:type="spellEnd"/>
+      <w:r>
+        <w:rPr>
+          <w:rFonts w:asciiTheme="minorHAnsi" w:hAnsiTheme="minorHAnsi" w:cstheme="minorHAnsi"/>
+          <w:sz w:val="24"/>
+          <w:szCs w:val="24"/>
+        </w:rPr>
+        <w:t>.</w:t>
+      </w:r>
+    </w:p>
+    <w:p>
+      <w:pPr>
         <w:spacing w:after="60" w:line="360" w:lineRule="auto"/>
         <w:jc w:val="center"/>
         <w:rPr>
@@ -2223,38 +2569,58 @@
       <w:r>
         <w:rPr>
           <w:rFonts w:asciiTheme="minorHAnsi" w:hAnsiTheme="minorHAnsi" w:cstheme="minorHAnsi"/>
-          <w:sz w:val="24"/>
-          <w:szCs w:val="24"/>
-        </w:rPr>
-        <w:t>Rys 1</w:t>
-      </w:r>
-      <w:r>
-        <w:rPr>
-          <w:rFonts w:asciiTheme="minorHAnsi" w:hAnsiTheme="minorHAnsi" w:cstheme="minorHAnsi"/>
-          <w:sz w:val="24"/>
-          <w:szCs w:val="24"/>
-        </w:rPr>
-        <w:t>….</w:t>
-      </w:r>
-      <w:r>
-        <w:rPr>
-          <w:rFonts w:asciiTheme="minorHAnsi" w:hAnsiTheme="minorHAnsi" w:cstheme="minorHAnsi"/>
-          <w:sz w:val="24"/>
-          <w:szCs w:val="24"/>
-        </w:rPr>
-        <w:t>.</w:t>
-      </w:r>
-    </w:p>
-    <w:p>
-      <w:pPr>
-        <w:spacing w:after="60" w:line="360" w:lineRule="auto"/>
-        <w:ind w:firstLine="708"/>
-        <w:rPr>
-          <w:rFonts w:asciiTheme="minorHAnsi" w:hAnsiTheme="minorHAnsi" w:cstheme="minorHAnsi"/>
-          <w:sz w:val="24"/>
-          <w:szCs w:val="24"/>
-        </w:rPr>
-      </w:pPr>
+          <w:noProof/>
+          <w:sz w:val="24"/>
+          <w:szCs w:val="24"/>
+          <w:lang w:eastAsia="pl-PL"/>
+        </w:rPr>
+        <w:lastRenderedPageBreak/>
+        <w:drawing>
+          <wp:inline distT="0" distB="0" distL="0" distR="0">
+            <wp:extent cx="4312920" cy="2238375"/>
+            <wp:effectExtent l="19050" t="0" r="0" b="0"/>
+            <wp:docPr id="10" name="Obraz 10"/>
+            <wp:cNvGraphicFramePr>
+              <a:graphicFrameLocks xmlns:a="http://schemas.openxmlformats.org/drawingml/2006/main" noChangeAspect="1"/>
+            </wp:cNvGraphicFramePr>
+            <a:graphic xmlns:a="http://schemas.openxmlformats.org/drawingml/2006/main">
+              <a:graphicData uri="http://schemas.openxmlformats.org/drawingml/2006/picture">
+                <pic:pic xmlns:pic="http://schemas.openxmlformats.org/drawingml/2006/picture">
+                  <pic:nvPicPr>
+                    <pic:cNvPr id="0" name="Picture 10"/>
+                    <pic:cNvPicPr>
+                      <a:picLocks noChangeAspect="1" noChangeArrowheads="1"/>
+                    </pic:cNvPicPr>
+                  </pic:nvPicPr>
+                  <pic:blipFill>
+                    <a:blip r:embed="rId9" cstate="print"/>
+                    <a:srcRect/>
+                    <a:stretch>
+                      <a:fillRect/>
+                    </a:stretch>
+                  </pic:blipFill>
+                  <pic:spPr bwMode="auto">
+                    <a:xfrm>
+                      <a:off x="0" y="0"/>
+                      <a:ext cx="4312920" cy="2238375"/>
+                    </a:xfrm>
+                    <a:prstGeom prst="rect">
+                      <a:avLst/>
+                    </a:prstGeom>
+                    <a:noFill/>
+                    <a:ln w="9525">
+                      <a:noFill/>
+                      <a:miter lim="800000"/>
+                      <a:headEnd/>
+                      <a:tailEnd/>
+                    </a:ln>
+                  </pic:spPr>
+                </pic:pic>
+              </a:graphicData>
+            </a:graphic>
+          </wp:inline>
+        </w:drawing>
+      </w:r>
     </w:p>
     <w:p>
       <w:pPr>
@@ -2272,18 +2638,358 @@
           <w:sz w:val="24"/>
           <w:szCs w:val="24"/>
         </w:rPr>
-        <w:t>.</w:t>
+        <w:t>Rys 1</w:t>
+      </w:r>
+      <w:r>
+        <w:rPr>
+          <w:rFonts w:asciiTheme="minorHAnsi" w:hAnsiTheme="minorHAnsi" w:cstheme="minorHAnsi"/>
+          <w:sz w:val="24"/>
+          <w:szCs w:val="24"/>
+        </w:rPr>
+        <w:t>. Menu startowe gry w szachy</w:t>
+      </w:r>
+    </w:p>
+    <w:p>
+      <w:pPr>
+        <w:spacing w:after="60" w:line="360" w:lineRule="auto"/>
+        <w:ind w:firstLine="709"/>
+        <w:jc w:val="both"/>
+        <w:rPr>
+          <w:rFonts w:asciiTheme="minorHAnsi" w:hAnsiTheme="minorHAnsi" w:cstheme="minorHAnsi"/>
+          <w:sz w:val="24"/>
+          <w:szCs w:val="24"/>
+        </w:rPr>
+      </w:pPr>
+    </w:p>
+    <w:p>
+      <w:pPr>
+        <w:spacing w:after="60" w:line="360" w:lineRule="auto"/>
+        <w:jc w:val="both"/>
+        <w:rPr>
+          <w:rFonts w:asciiTheme="minorHAnsi" w:hAnsiTheme="minorHAnsi" w:cstheme="minorHAnsi"/>
+          <w:sz w:val="24"/>
+          <w:szCs w:val="24"/>
+        </w:rPr>
+      </w:pPr>
+      <w:r>
+        <w:rPr>
+          <w:rFonts w:asciiTheme="minorHAnsi" w:hAnsiTheme="minorHAnsi" w:cstheme="minorHAnsi"/>
+          <w:sz w:val="24"/>
+          <w:szCs w:val="24"/>
+        </w:rPr>
+        <w:t>Użytkownik po starcie programu ma do dyspozycji 2 komendy</w:t>
+      </w:r>
+      <w:r>
+        <w:rPr>
+          <w:rFonts w:asciiTheme="minorHAnsi" w:hAnsiTheme="minorHAnsi" w:cstheme="minorHAnsi"/>
+          <w:sz w:val="24"/>
+          <w:szCs w:val="24"/>
+        </w:rPr>
+        <w:t xml:space="preserve"> – </w:t>
+      </w:r>
+      <w:r>
+        <w:rPr>
+          <w:rFonts w:asciiTheme="minorHAnsi" w:hAnsiTheme="minorHAnsi" w:cstheme="minorHAnsi"/>
+          <w:i/>
+          <w:sz w:val="24"/>
+          <w:szCs w:val="24"/>
+        </w:rPr>
+        <w:t>show</w:t>
+      </w:r>
+      <w:r>
+        <w:rPr>
+          <w:rFonts w:asciiTheme="minorHAnsi" w:hAnsiTheme="minorHAnsi" w:cstheme="minorHAnsi"/>
+          <w:sz w:val="24"/>
+          <w:szCs w:val="24"/>
+        </w:rPr>
+        <w:t xml:space="preserve"> oraz </w:t>
+      </w:r>
+      <w:proofErr w:type="spellStart"/>
+      <w:r>
+        <w:rPr>
+          <w:rFonts w:asciiTheme="minorHAnsi" w:hAnsiTheme="minorHAnsi" w:cstheme="minorHAnsi"/>
+          <w:i/>
+          <w:sz w:val="24"/>
+          <w:szCs w:val="24"/>
+        </w:rPr>
+        <w:t>quit</w:t>
+      </w:r>
+      <w:proofErr w:type="spellEnd"/>
+      <w:r>
+        <w:rPr>
+          <w:rFonts w:asciiTheme="minorHAnsi" w:hAnsiTheme="minorHAnsi" w:cstheme="minorHAnsi"/>
+          <w:sz w:val="24"/>
+          <w:szCs w:val="24"/>
+        </w:rPr>
+        <w:t xml:space="preserve">. Komenda </w:t>
+      </w:r>
+      <w:proofErr w:type="spellStart"/>
+      <w:r>
+        <w:rPr>
+          <w:rFonts w:asciiTheme="minorHAnsi" w:hAnsiTheme="minorHAnsi" w:cstheme="minorHAnsi"/>
+          <w:i/>
+          <w:sz w:val="24"/>
+          <w:szCs w:val="24"/>
+        </w:rPr>
+        <w:t>quit</w:t>
+      </w:r>
+      <w:proofErr w:type="spellEnd"/>
+      <w:r>
+        <w:rPr>
+          <w:rFonts w:asciiTheme="minorHAnsi" w:hAnsiTheme="minorHAnsi" w:cstheme="minorHAnsi"/>
+          <w:sz w:val="24"/>
+          <w:szCs w:val="24"/>
+        </w:rPr>
+        <w:t xml:space="preserve"> pozwala na wyjście z programu. Użycie komendy </w:t>
+      </w:r>
+      <w:r>
+        <w:rPr>
+          <w:rFonts w:asciiTheme="minorHAnsi" w:hAnsiTheme="minorHAnsi" w:cstheme="minorHAnsi"/>
+          <w:i/>
+          <w:sz w:val="24"/>
+          <w:szCs w:val="24"/>
+        </w:rPr>
+        <w:t>show</w:t>
+      </w:r>
+      <w:r>
+        <w:rPr>
+          <w:rFonts w:asciiTheme="minorHAnsi" w:hAnsiTheme="minorHAnsi" w:cstheme="minorHAnsi"/>
+          <w:sz w:val="24"/>
+          <w:szCs w:val="24"/>
+        </w:rPr>
+        <w:t xml:space="preserve"> powoduje wyświetlenie planszy. Poniżej znajduje się zrzut ekranu prezentujący ekran startowy programu.</w:t>
+      </w:r>
+    </w:p>
+    <w:p>
+      <w:pPr>
+        <w:spacing w:after="60" w:line="360" w:lineRule="auto"/>
+        <w:ind w:firstLine="709"/>
+        <w:jc w:val="both"/>
+        <w:rPr>
+          <w:rFonts w:asciiTheme="minorHAnsi" w:hAnsiTheme="minorHAnsi" w:cstheme="minorHAnsi"/>
+          <w:sz w:val="24"/>
+          <w:szCs w:val="24"/>
+        </w:rPr>
+      </w:pPr>
+    </w:p>
+    <w:p>
+      <w:pPr>
+        <w:spacing w:after="60" w:line="360" w:lineRule="auto"/>
+        <w:jc w:val="center"/>
+        <w:rPr>
+          <w:rFonts w:asciiTheme="minorHAnsi" w:hAnsiTheme="minorHAnsi" w:cstheme="minorHAnsi"/>
+          <w:sz w:val="24"/>
+          <w:szCs w:val="24"/>
+        </w:rPr>
+      </w:pPr>
+      <w:r>
+        <w:rPr>
+          <w:rFonts w:asciiTheme="minorHAnsi" w:hAnsiTheme="minorHAnsi" w:cstheme="minorHAnsi"/>
+          <w:noProof/>
+          <w:sz w:val="24"/>
+          <w:szCs w:val="24"/>
+          <w:lang w:eastAsia="pl-PL"/>
+        </w:rPr>
+        <w:drawing>
+          <wp:inline distT="0" distB="0" distL="0" distR="0">
+            <wp:extent cx="4312920" cy="2238375"/>
+            <wp:effectExtent l="19050" t="0" r="0" b="0"/>
+            <wp:docPr id="13" name="Obraz 13"/>
+            <wp:cNvGraphicFramePr>
+              <a:graphicFrameLocks xmlns:a="http://schemas.openxmlformats.org/drawingml/2006/main" noChangeAspect="1"/>
+            </wp:cNvGraphicFramePr>
+            <a:graphic xmlns:a="http://schemas.openxmlformats.org/drawingml/2006/main">
+              <a:graphicData uri="http://schemas.openxmlformats.org/drawingml/2006/picture">
+                <pic:pic xmlns:pic="http://schemas.openxmlformats.org/drawingml/2006/picture">
+                  <pic:nvPicPr>
+                    <pic:cNvPr id="0" name="Picture 13"/>
+                    <pic:cNvPicPr>
+                      <a:picLocks noChangeAspect="1" noChangeArrowheads="1"/>
+                    </pic:cNvPicPr>
+                  </pic:nvPicPr>
+                  <pic:blipFill>
+                    <a:blip r:embed="rId10" cstate="print"/>
+                    <a:srcRect/>
+                    <a:stretch>
+                      <a:fillRect/>
+                    </a:stretch>
+                  </pic:blipFill>
+                  <pic:spPr bwMode="auto">
+                    <a:xfrm>
+                      <a:off x="0" y="0"/>
+                      <a:ext cx="4312920" cy="2238375"/>
+                    </a:xfrm>
+                    <a:prstGeom prst="rect">
+                      <a:avLst/>
+                    </a:prstGeom>
+                    <a:noFill/>
+                    <a:ln w="9525">
+                      <a:noFill/>
+                      <a:miter lim="800000"/>
+                      <a:headEnd/>
+                      <a:tailEnd/>
+                    </a:ln>
+                  </pic:spPr>
+                </pic:pic>
+              </a:graphicData>
+            </a:graphic>
+          </wp:inline>
+        </w:drawing>
+      </w:r>
+    </w:p>
+    <w:p>
+      <w:pPr>
+        <w:spacing w:after="60" w:line="360" w:lineRule="auto"/>
+        <w:jc w:val="center"/>
+        <w:rPr>
+          <w:rFonts w:asciiTheme="minorHAnsi" w:hAnsiTheme="minorHAnsi" w:cstheme="minorHAnsi"/>
+          <w:sz w:val="24"/>
+          <w:szCs w:val="24"/>
+        </w:rPr>
+      </w:pPr>
+      <w:r>
+        <w:rPr>
+          <w:rFonts w:asciiTheme="minorHAnsi" w:hAnsiTheme="minorHAnsi" w:cstheme="minorHAnsi"/>
+          <w:sz w:val="24"/>
+          <w:szCs w:val="24"/>
+        </w:rPr>
+        <w:t>Rys 2</w:t>
+      </w:r>
+      <w:r>
+        <w:rPr>
+          <w:rFonts w:asciiTheme="minorHAnsi" w:hAnsiTheme="minorHAnsi" w:cstheme="minorHAnsi"/>
+          <w:sz w:val="24"/>
+          <w:szCs w:val="24"/>
+        </w:rPr>
+        <w:t xml:space="preserve">. Plansza startowa </w:t>
+      </w:r>
+      <w:r>
+        <w:rPr>
+          <w:rFonts w:asciiTheme="minorHAnsi" w:hAnsiTheme="minorHAnsi" w:cstheme="minorHAnsi"/>
+          <w:sz w:val="24"/>
+          <w:szCs w:val="24"/>
+        </w:rPr>
+        <w:t>do gry w szachy</w:t>
+      </w:r>
+    </w:p>
+    <w:p>
+      <w:pPr>
+        <w:spacing w:after="60" w:line="360" w:lineRule="auto"/>
+        <w:jc w:val="center"/>
+        <w:rPr>
+          <w:rFonts w:asciiTheme="minorHAnsi" w:hAnsiTheme="minorHAnsi" w:cstheme="minorHAnsi"/>
+          <w:sz w:val="24"/>
+          <w:szCs w:val="24"/>
+        </w:rPr>
+      </w:pPr>
+    </w:p>
+    <w:p>
+      <w:pPr>
+        <w:spacing w:after="60" w:line="360" w:lineRule="auto"/>
+        <w:rPr>
+          <w:rFonts w:asciiTheme="minorHAnsi" w:hAnsiTheme="minorHAnsi" w:cstheme="minorHAnsi"/>
+          <w:sz w:val="24"/>
+          <w:szCs w:val="24"/>
+        </w:rPr>
+      </w:pPr>
+      <w:r>
+        <w:rPr>
+          <w:rFonts w:asciiTheme="minorHAnsi" w:hAnsiTheme="minorHAnsi" w:cstheme="minorHAnsi"/>
+          <w:sz w:val="24"/>
+          <w:szCs w:val="24"/>
+        </w:rPr>
+        <w:t>Na przedstawionej na Rys 2 planszy Wielkimi literami oznaczone są pionki gracza, a małymi literami oznaczone są pionki przeciwnika (algorytmu).</w:t>
+      </w:r>
+    </w:p>
+    <w:p>
+      <w:pPr>
+        <w:spacing w:after="60" w:line="360" w:lineRule="auto"/>
+        <w:rPr>
+          <w:rFonts w:asciiTheme="minorHAnsi" w:hAnsiTheme="minorHAnsi" w:cstheme="minorHAnsi"/>
+          <w:sz w:val="24"/>
+          <w:szCs w:val="24"/>
+        </w:rPr>
+      </w:pPr>
+      <w:r>
+        <w:rPr>
+          <w:rFonts w:asciiTheme="minorHAnsi" w:hAnsiTheme="minorHAnsi" w:cstheme="minorHAnsi"/>
+          <w:sz w:val="24"/>
+          <w:szCs w:val="24"/>
+        </w:rPr>
+        <w:t>W celu wykonania ruchu użytkownik musi</w:t>
+      </w:r>
+      <w:r>
+        <w:rPr>
+          <w:rFonts w:asciiTheme="minorHAnsi" w:hAnsiTheme="minorHAnsi" w:cstheme="minorHAnsi"/>
+          <w:sz w:val="24"/>
+          <w:szCs w:val="24"/>
+        </w:rPr>
+        <w:t xml:space="preserve"> podać w konsoli ruch w</w:t>
+      </w:r>
+    </w:p>
+    <w:p>
+      <w:pPr>
+        <w:spacing w:after="60" w:line="360" w:lineRule="auto"/>
+        <w:rPr>
+          <w:rFonts w:asciiTheme="minorHAnsi" w:hAnsiTheme="minorHAnsi" w:cstheme="minorHAnsi"/>
+          <w:sz w:val="24"/>
+          <w:szCs w:val="24"/>
+        </w:rPr>
+      </w:pPr>
+      <w:r>
+        <w:rPr>
+          <w:rFonts w:asciiTheme="minorHAnsi" w:hAnsiTheme="minorHAnsi" w:cstheme="minorHAnsi"/>
+          <w:sz w:val="24"/>
+          <w:szCs w:val="24"/>
+        </w:rPr>
+        <w:t>formacie [</w:t>
+      </w:r>
+      <w:proofErr w:type="spellStart"/>
+      <w:r>
+        <w:rPr>
+          <w:rFonts w:asciiTheme="minorHAnsi" w:hAnsiTheme="minorHAnsi" w:cstheme="minorHAnsi"/>
+          <w:sz w:val="24"/>
+          <w:szCs w:val="24"/>
+        </w:rPr>
+        <w:t>a-h</w:t>
+      </w:r>
+      <w:proofErr w:type="spellEnd"/>
+      <w:r>
+        <w:rPr>
+          <w:rFonts w:asciiTheme="minorHAnsi" w:hAnsiTheme="minorHAnsi" w:cstheme="minorHAnsi"/>
+          <w:sz w:val="24"/>
+          <w:szCs w:val="24"/>
+        </w:rPr>
+        <w:t>][1-8][</w:t>
+      </w:r>
+      <w:proofErr w:type="spellStart"/>
+      <w:r>
+        <w:rPr>
+          <w:rFonts w:asciiTheme="minorHAnsi" w:hAnsiTheme="minorHAnsi" w:cstheme="minorHAnsi"/>
+          <w:sz w:val="24"/>
+          <w:szCs w:val="24"/>
+        </w:rPr>
+        <w:t>a-h</w:t>
+      </w:r>
+      <w:proofErr w:type="spellEnd"/>
+      <w:r>
+        <w:rPr>
+          <w:rFonts w:asciiTheme="minorHAnsi" w:hAnsiTheme="minorHAnsi" w:cstheme="minorHAnsi"/>
+          <w:sz w:val="24"/>
+          <w:szCs w:val="24"/>
+        </w:rPr>
+        <w:t>][1-8].</w:t>
       </w:r>
     </w:p>
     <w:p>
       <w:pPr>
         <w:pStyle w:val="Nagwek1"/>
       </w:pPr>
-      <w:bookmarkStart w:id="3" w:name="_Toc515313159"/>
-      <w:r>
+      <w:r>
+        <w:lastRenderedPageBreak/>
         <w:t>Podsumowanie</w:t>
       </w:r>
-      <w:bookmarkEnd w:id="3"/>
+      <w:bookmarkEnd w:id="4"/>
     </w:p>
     <w:p/>
     <w:p>
@@ -2321,6 +3027,30 @@
     </w:sectPr>
   </w:body>
 </w:document>
+</file>
+
+<file path=word/comments.xml><?xml version="1.0" encoding="utf-8"?>
+<w:comments xmlns:ve="http://schemas.openxmlformats.org/markup-compatibility/2006" xmlns:o="urn:schemas-microsoft-com:office:office" xmlns:r="http://schemas.openxmlformats.org/officeDocument/2006/relationships" xmlns:m="http://schemas.openxmlformats.org/officeDocument/2006/math" xmlns:v="urn:schemas-microsoft-com:vml" xmlns:wp="http://schemas.openxmlformats.org/drawingml/2006/wordprocessingDrawing" xmlns:w10="urn:schemas-microsoft-com:office:word" xmlns:w="http://schemas.openxmlformats.org/wordprocessingml/2006/main" xmlns:wne="http://schemas.microsoft.com/office/word/2006/wordml">
+  <w:comment w:id="3" w:author="Zdobyslaw" w:date="2018-06-14T21:26:00Z" w:initials="Z">
+    <w:p>
+      <w:pPr>
+        <w:pStyle w:val="Tekstkomentarza"/>
+      </w:pPr>
+      <w:r>
+        <w:rPr>
+          <w:rStyle w:val="Odwoaniedokomentarza"/>
+        </w:rPr>
+        <w:annotationRef/>
+      </w:r>
+      <w:r>
+        <w:t>Ten pakiet z JASONEM :D</w:t>
+      </w:r>
+      <w:r>
+        <w:t xml:space="preserve"> i jeszcze inne jak ci do głowy przyjdą</w:t>
+      </w:r>
+    </w:p>
+  </w:comment>
+</w:comments>
 </file>
 
 <file path=word/numbering.xml><?xml version="1.0" encoding="utf-8"?>
@@ -3774,6 +4504,73 @@
       <w:lang w:eastAsia="pl-PL"/>
     </w:rPr>
   </w:style>
+  <w:style w:type="character" w:styleId="Odwoaniedokomentarza">
+    <w:name w:val="annotation reference"/>
+    <w:basedOn w:val="Domylnaczcionkaakapitu"/>
+    <w:uiPriority w:val="99"/>
+    <w:semiHidden/>
+    <w:unhideWhenUsed/>
+    <w:rsid w:val="009A2DFA"/>
+    <w:rPr>
+      <w:sz w:val="16"/>
+      <w:szCs w:val="16"/>
+    </w:rPr>
+  </w:style>
+  <w:style w:type="paragraph" w:styleId="Tekstkomentarza">
+    <w:name w:val="annotation text"/>
+    <w:basedOn w:val="Normalny"/>
+    <w:link w:val="TekstkomentarzaZnak"/>
+    <w:uiPriority w:val="99"/>
+    <w:semiHidden/>
+    <w:unhideWhenUsed/>
+    <w:rsid w:val="009A2DFA"/>
+    <w:pPr>
+      <w:spacing w:line="240" w:lineRule="auto"/>
+    </w:pPr>
+    <w:rPr>
+      <w:sz w:val="20"/>
+      <w:szCs w:val="20"/>
+    </w:rPr>
+  </w:style>
+  <w:style w:type="character" w:customStyle="1" w:styleId="TekstkomentarzaZnak">
+    <w:name w:val="Tekst komentarza Znak"/>
+    <w:basedOn w:val="Domylnaczcionkaakapitu"/>
+    <w:link w:val="Tekstkomentarza"/>
+    <w:uiPriority w:val="99"/>
+    <w:semiHidden/>
+    <w:rsid w:val="009A2DFA"/>
+    <w:rPr>
+      <w:rFonts w:ascii="Calibri" w:eastAsia="Calibri" w:hAnsi="Calibri" w:cs="Times New Roman"/>
+      <w:sz w:val="20"/>
+      <w:szCs w:val="20"/>
+    </w:rPr>
+  </w:style>
+  <w:style w:type="paragraph" w:styleId="Tematkomentarza">
+    <w:name w:val="annotation subject"/>
+    <w:basedOn w:val="Tekstkomentarza"/>
+    <w:next w:val="Tekstkomentarza"/>
+    <w:link w:val="TematkomentarzaZnak"/>
+    <w:uiPriority w:val="99"/>
+    <w:semiHidden/>
+    <w:unhideWhenUsed/>
+    <w:rsid w:val="009A2DFA"/>
+    <w:rPr>
+      <w:b/>
+      <w:bCs/>
+    </w:rPr>
+  </w:style>
+  <w:style w:type="character" w:customStyle="1" w:styleId="TematkomentarzaZnak">
+    <w:name w:val="Temat komentarza Znak"/>
+    <w:basedOn w:val="TekstkomentarzaZnak"/>
+    <w:link w:val="Tematkomentarza"/>
+    <w:uiPriority w:val="99"/>
+    <w:semiHidden/>
+    <w:rsid w:val="009A2DFA"/>
+    <w:rPr>
+      <w:b/>
+      <w:bCs/>
+    </w:rPr>
+  </w:style>
 </w:styles>
 </file>
 
@@ -4065,7 +4862,7 @@
 </file>
 
 <file path=customXml/itemProps1.xml><?xml version="1.0" encoding="utf-8"?>
-<ds:datastoreItem xmlns:ds="http://schemas.openxmlformats.org/officeDocument/2006/customXml" ds:itemID="{089EEA45-A8BF-4517-812F-338450767B8A}">
+<ds:datastoreItem xmlns:ds="http://schemas.openxmlformats.org/officeDocument/2006/customXml" ds:itemID="{CC52270B-D5AB-4DC5-B862-4974BE5CDCA9}">
   <ds:schemaRefs>
     <ds:schemaRef ds:uri="http://schemas.openxmlformats.org/officeDocument/2006/bibliography"/>
   </ds:schemaRefs>

</xml_diff>

<commit_message>
Add changes made by Kichal Misielewski
</commit_message>
<xml_diff>
--- a/Documentation/PRIR_dokumentacja_Antas_Kisielewski.docx
+++ b/Documentation/PRIR_dokumentacja_Antas_Kisielewski.docx
@@ -1542,91 +1542,24 @@
     <w:p/>
     <w:p>
       <w:pPr>
+        <w:pStyle w:val="Standard"/>
         <w:spacing w:after="60" w:line="360" w:lineRule="auto"/>
         <w:ind w:firstLine="709"/>
         <w:jc w:val="both"/>
-        <w:rPr>
-          <w:rFonts w:asciiTheme="minorHAnsi" w:hAnsiTheme="minorHAnsi" w:cstheme="minorHAnsi"/>
-          <w:sz w:val="24"/>
-          <w:szCs w:val="24"/>
-        </w:rPr>
-      </w:pPr>
-      <w:r>
-        <w:rPr>
-          <w:rFonts w:asciiTheme="minorHAnsi" w:hAnsiTheme="minorHAnsi" w:cstheme="minorHAnsi"/>
-          <w:sz w:val="24"/>
-          <w:szCs w:val="24"/>
-        </w:rPr>
-        <w:t xml:space="preserve">Celem </w:t>
-      </w:r>
-      <w:r>
-        <w:rPr>
-          <w:rFonts w:asciiTheme="minorHAnsi" w:hAnsiTheme="minorHAnsi" w:cstheme="minorHAnsi"/>
-          <w:sz w:val="24"/>
-          <w:szCs w:val="24"/>
-        </w:rPr>
-        <w:t xml:space="preserve">projektu jest </w:t>
-      </w:r>
-      <w:r>
-        <w:rPr>
-          <w:rFonts w:asciiTheme="minorHAnsi" w:hAnsiTheme="minorHAnsi" w:cstheme="minorHAnsi"/>
-          <w:sz w:val="24"/>
-          <w:szCs w:val="24"/>
-        </w:rPr>
-        <w:t>zrównoleglenie silnika do gry w szachy za pomocą</w:t>
-      </w:r>
-      <w:r>
-        <w:rPr>
-          <w:rFonts w:asciiTheme="minorHAnsi" w:hAnsiTheme="minorHAnsi" w:cstheme="minorHAnsi"/>
-          <w:sz w:val="24"/>
-          <w:szCs w:val="24"/>
-        </w:rPr>
-        <w:t xml:space="preserve"> standardu</w:t>
-      </w:r>
-      <w:r>
-        <w:rPr>
-          <w:rFonts w:asciiTheme="minorHAnsi" w:hAnsiTheme="minorHAnsi" w:cstheme="minorHAnsi"/>
-          <w:sz w:val="24"/>
-          <w:szCs w:val="24"/>
-        </w:rPr>
-        <w:t xml:space="preserve"> MPI w </w:t>
-      </w:r>
-      <w:r>
-        <w:rPr>
-          <w:rFonts w:asciiTheme="minorHAnsi" w:hAnsiTheme="minorHAnsi" w:cstheme="minorHAnsi"/>
-          <w:sz w:val="24"/>
-          <w:szCs w:val="24"/>
-        </w:rPr>
-        <w:t>języku</w:t>
-      </w:r>
-      <w:r>
-        <w:rPr>
-          <w:rFonts w:asciiTheme="minorHAnsi" w:hAnsiTheme="minorHAnsi" w:cstheme="minorHAnsi"/>
-          <w:sz w:val="24"/>
-          <w:szCs w:val="24"/>
-        </w:rPr>
-        <w:t xml:space="preserve"> C#</w:t>
-      </w:r>
-      <w:r>
-        <w:rPr>
-          <w:rFonts w:asciiTheme="minorHAnsi" w:hAnsiTheme="minorHAnsi" w:cstheme="minorHAnsi"/>
-          <w:sz w:val="24"/>
-          <w:szCs w:val="24"/>
-        </w:rPr>
-        <w:t>.</w:t>
-      </w:r>
-      <w:r>
-        <w:rPr>
-          <w:rFonts w:asciiTheme="minorHAnsi" w:hAnsiTheme="minorHAnsi" w:cstheme="minorHAnsi"/>
-          <w:sz w:val="24"/>
-          <w:szCs w:val="24"/>
-        </w:rPr>
-        <w:t xml:space="preserve"> Użyty w projekcie silnik do gry w szachy to </w:t>
+      </w:pPr>
+      <w:bookmarkStart w:id="2" w:name="_Toc516861234"/>
+      <w:r>
+        <w:rPr>
+          <w:rFonts w:cs="Calibri"/>
+          <w:sz w:val="24"/>
+          <w:szCs w:val="24"/>
+        </w:rPr>
+        <w:t xml:space="preserve">Celem projektu jest zrównoleglenie silnika do gry w szachy za pomocą standardu MPI w języku C#. Użyty w projekcie silnik do gry w szachy to </w:t>
       </w:r>
       <w:proofErr w:type="spellStart"/>
       <w:r>
         <w:rPr>
-          <w:rFonts w:asciiTheme="minorHAnsi" w:hAnsiTheme="minorHAnsi" w:cstheme="minorHAnsi"/>
+          <w:rFonts w:cs="Calibri"/>
           <w:sz w:val="24"/>
           <w:szCs w:val="24"/>
         </w:rPr>
@@ -1635,7 +1568,7 @@
       <w:proofErr w:type="spellEnd"/>
       <w:r>
         <w:rPr>
-          <w:rFonts w:asciiTheme="minorHAnsi" w:hAnsiTheme="minorHAnsi" w:cstheme="minorHAnsi"/>
+          <w:rFonts w:cs="Calibri"/>
           <w:sz w:val="24"/>
           <w:szCs w:val="24"/>
         </w:rPr>
@@ -1644,7 +1577,7 @@
       <w:proofErr w:type="spellStart"/>
       <w:r>
         <w:rPr>
-          <w:rFonts w:asciiTheme="minorHAnsi" w:hAnsiTheme="minorHAnsi" w:cstheme="minorHAnsi"/>
+          <w:rFonts w:cs="Calibri"/>
           <w:sz w:val="24"/>
           <w:szCs w:val="24"/>
         </w:rPr>
@@ -1653,7 +1586,7 @@
       <w:proofErr w:type="spellEnd"/>
       <w:r>
         <w:rPr>
-          <w:rFonts w:asciiTheme="minorHAnsi" w:hAnsiTheme="minorHAnsi" w:cstheme="minorHAnsi"/>
+          <w:rFonts w:cs="Calibri"/>
           <w:sz w:val="24"/>
           <w:szCs w:val="24"/>
         </w:rPr>
@@ -1662,7 +1595,7 @@
       <w:proofErr w:type="spellStart"/>
       <w:r>
         <w:rPr>
-          <w:rFonts w:asciiTheme="minorHAnsi" w:hAnsiTheme="minorHAnsi" w:cstheme="minorHAnsi"/>
+          <w:rFonts w:cs="Calibri"/>
           <w:sz w:val="24"/>
           <w:szCs w:val="24"/>
         </w:rPr>
@@ -1671,7 +1604,7 @@
       <w:proofErr w:type="spellEnd"/>
       <w:r>
         <w:rPr>
-          <w:rFonts w:asciiTheme="minorHAnsi" w:hAnsiTheme="minorHAnsi" w:cstheme="minorHAnsi"/>
+          <w:rFonts w:cs="Calibri"/>
           <w:sz w:val="24"/>
           <w:szCs w:val="24"/>
         </w:rPr>
@@ -1680,7 +1613,7 @@
       <w:proofErr w:type="spellStart"/>
       <w:r>
         <w:rPr>
-          <w:rFonts w:asciiTheme="minorHAnsi" w:hAnsiTheme="minorHAnsi" w:cstheme="minorHAnsi"/>
+          <w:rFonts w:cs="Calibri"/>
           <w:sz w:val="24"/>
           <w:szCs w:val="24"/>
         </w:rPr>
@@ -1689,32 +1622,16 @@
       <w:proofErr w:type="spellEnd"/>
       <w:r>
         <w:rPr>
-          <w:rFonts w:asciiTheme="minorHAnsi" w:hAnsiTheme="minorHAnsi" w:cstheme="minorHAnsi"/>
-          <w:sz w:val="24"/>
-          <w:szCs w:val="24"/>
-        </w:rPr>
-        <w:t xml:space="preserve"> zaimplementowany</w:t>
-      </w:r>
-      <w:r>
-        <w:rPr>
-          <w:rFonts w:asciiTheme="minorHAnsi" w:hAnsiTheme="minorHAnsi" w:cstheme="minorHAnsi"/>
-          <w:sz w:val="24"/>
-          <w:szCs w:val="24"/>
-        </w:rPr>
-        <w:t xml:space="preserve"> oryginalnie</w:t>
-      </w:r>
-      <w:r>
-        <w:rPr>
-          <w:rFonts w:asciiTheme="minorHAnsi" w:hAnsiTheme="minorHAnsi" w:cstheme="minorHAnsi"/>
-          <w:sz w:val="24"/>
-          <w:szCs w:val="24"/>
-        </w:rPr>
-        <w:t xml:space="preserve"> w technologii .NET </w:t>
+          <w:rFonts w:cs="Calibri"/>
+          <w:sz w:val="24"/>
+          <w:szCs w:val="24"/>
+        </w:rPr>
+        <w:t xml:space="preserve"> zaimplementowany oryginalnie w technologii .NET </w:t>
       </w:r>
       <w:proofErr w:type="spellStart"/>
       <w:r>
         <w:rPr>
-          <w:rFonts w:asciiTheme="minorHAnsi" w:hAnsiTheme="minorHAnsi" w:cstheme="minorHAnsi"/>
+          <w:rFonts w:cs="Calibri"/>
           <w:sz w:val="24"/>
           <w:szCs w:val="24"/>
         </w:rPr>
@@ -1723,19 +1640,29 @@
       <w:proofErr w:type="spellEnd"/>
       <w:r>
         <w:rPr>
-          <w:rFonts w:asciiTheme="minorHAnsi" w:hAnsiTheme="minorHAnsi" w:cstheme="minorHAnsi"/>
-          <w:sz w:val="24"/>
-          <w:szCs w:val="24"/>
-        </w:rPr>
-        <w:t xml:space="preserve">. W projekcie użyta została implementacja </w:t>
-      </w:r>
-      <w:r>
-        <w:rPr>
-          <w:rFonts w:asciiTheme="minorHAnsi" w:hAnsiTheme="minorHAnsi" w:cstheme="minorHAnsi"/>
-          <w:sz w:val="24"/>
-          <w:szCs w:val="24"/>
-        </w:rPr>
-        <w:t>standardu MPI o nazwie MPI.NET.</w:t>
+          <w:rFonts w:cs="Calibri"/>
+          <w:sz w:val="24"/>
+          <w:szCs w:val="24"/>
+        </w:rPr>
+        <w:t xml:space="preserve">. Sam silnik nie miał zaimplementowanego w żaden sposób zrównoleglenia wyszukiwania najlepszego ruchu, więc sam silnik musiał również być </w:t>
+      </w:r>
+      <w:proofErr w:type="spellStart"/>
+      <w:r>
+        <w:rPr>
+          <w:rFonts w:cs="Calibri"/>
+          <w:sz w:val="24"/>
+          <w:szCs w:val="24"/>
+        </w:rPr>
+        <w:t>wyedytowany</w:t>
+      </w:r>
+      <w:proofErr w:type="spellEnd"/>
+      <w:r>
+        <w:rPr>
+          <w:rFonts w:cs="Calibri"/>
+          <w:sz w:val="24"/>
+          <w:szCs w:val="24"/>
+        </w:rPr>
+        <w:t>. W projekcie użyta została implementacja standardu MPI o nazwie MPI.NET.</w:t>
       </w:r>
     </w:p>
     <w:p>
@@ -1745,7 +1672,6 @@
           <w:rFonts w:cstheme="minorHAnsi"/>
         </w:rPr>
       </w:pPr>
-      <w:bookmarkStart w:id="2" w:name="_Toc516861234"/>
       <w:r>
         <w:rPr>
           <w:rFonts w:cstheme="minorHAnsi"/>
@@ -1757,122 +1683,130 @@
     <w:p/>
     <w:p>
       <w:pPr>
+        <w:pStyle w:val="Standard"/>
         <w:spacing w:after="60" w:line="360" w:lineRule="auto"/>
         <w:ind w:firstLine="708"/>
         <w:jc w:val="both"/>
-        <w:rPr>
-          <w:rFonts w:asciiTheme="minorHAnsi" w:hAnsiTheme="minorHAnsi" w:cstheme="minorHAnsi"/>
-          <w:sz w:val="24"/>
-          <w:szCs w:val="24"/>
-        </w:rPr>
-      </w:pPr>
-      <w:r>
-        <w:rPr>
-          <w:rFonts w:asciiTheme="minorHAnsi" w:hAnsiTheme="minorHAnsi" w:cstheme="minorHAnsi"/>
-          <w:sz w:val="24"/>
-          <w:szCs w:val="24"/>
-        </w:rPr>
-        <w:t xml:space="preserve">Projekt </w:t>
-      </w:r>
-      <w:r>
-        <w:rPr>
-          <w:rFonts w:asciiTheme="minorHAnsi" w:hAnsiTheme="minorHAnsi" w:cstheme="minorHAnsi"/>
-          <w:sz w:val="24"/>
-          <w:szCs w:val="24"/>
-        </w:rPr>
-        <w:t>został</w:t>
-      </w:r>
-      <w:r>
-        <w:rPr>
-          <w:rFonts w:asciiTheme="minorHAnsi" w:hAnsiTheme="minorHAnsi" w:cstheme="minorHAnsi"/>
-          <w:sz w:val="24"/>
-          <w:szCs w:val="24"/>
-        </w:rPr>
-        <w:t xml:space="preserve"> wykonany w środowisku Microsoft Vis</w:t>
-      </w:r>
-      <w:r>
-        <w:rPr>
-          <w:rFonts w:asciiTheme="minorHAnsi" w:hAnsiTheme="minorHAnsi" w:cstheme="minorHAnsi"/>
-          <w:sz w:val="24"/>
-          <w:szCs w:val="24"/>
-        </w:rPr>
-        <w:t>ual Studio 2017 w języku C#. Użyte technologie w projekcie to .NET Framework w wersji 4.6.2, MPI.NET w wersji 1.3.0</w:t>
-      </w:r>
-      <w:r>
-        <w:rPr>
-          <w:rFonts w:asciiTheme="minorHAnsi" w:hAnsiTheme="minorHAnsi" w:cstheme="minorHAnsi"/>
-          <w:sz w:val="24"/>
-          <w:szCs w:val="24"/>
-        </w:rPr>
-        <w:t xml:space="preserve">, </w:t>
-      </w:r>
-      <w:r>
-        <w:rPr>
-          <w:rFonts w:asciiTheme="minorHAnsi" w:hAnsiTheme="minorHAnsi" w:cstheme="minorHAnsi"/>
-          <w:sz w:val="24"/>
-          <w:szCs w:val="24"/>
-        </w:rPr>
-        <w:t xml:space="preserve">oraz  </w:t>
-      </w:r>
-      <w:r>
-        <w:rPr>
-          <w:rFonts w:asciiTheme="minorHAnsi" w:hAnsiTheme="minorHAnsi" w:cstheme="minorHAnsi"/>
-          <w:sz w:val="24"/>
-          <w:szCs w:val="24"/>
-        </w:rPr>
-        <w:t>???</w:t>
-      </w:r>
-      <w:r>
-        <w:rPr>
-          <w:rFonts w:asciiTheme="minorHAnsi" w:hAnsiTheme="minorHAnsi" w:cstheme="minorHAnsi"/>
-          <w:sz w:val="24"/>
-          <w:szCs w:val="24"/>
-        </w:rPr>
-        <w:t>.</w:t>
+      </w:pPr>
+      <w:bookmarkStart w:id="3" w:name="_Toc516861236"/>
+      <w:r>
+        <w:rPr>
+          <w:rFonts w:cs="Calibri"/>
+          <w:sz w:val="24"/>
+          <w:szCs w:val="24"/>
+        </w:rPr>
+        <w:t xml:space="preserve">Projekt został wykonany w środowisku Microsoft Visual Studio 2017 w języku C#. Sam silnik został napisany przy użyciu </w:t>
+      </w:r>
+      <w:proofErr w:type="spellStart"/>
+      <w:r>
+        <w:rPr>
+          <w:rFonts w:cs="Calibri"/>
+          <w:sz w:val="24"/>
+          <w:szCs w:val="24"/>
+        </w:rPr>
+        <w:t>frameworka</w:t>
+      </w:r>
+      <w:proofErr w:type="spellEnd"/>
+      <w:r>
+        <w:rPr>
+          <w:rFonts w:cs="Calibri"/>
+          <w:sz w:val="24"/>
+          <w:szCs w:val="24"/>
+        </w:rPr>
+        <w:t xml:space="preserve"> .NET </w:t>
+      </w:r>
+      <w:proofErr w:type="spellStart"/>
+      <w:r>
+        <w:rPr>
+          <w:rFonts w:cs="Calibri"/>
+          <w:sz w:val="24"/>
+          <w:szCs w:val="24"/>
+        </w:rPr>
+        <w:t>Core</w:t>
+      </w:r>
+      <w:proofErr w:type="spellEnd"/>
+      <w:r>
+        <w:rPr>
+          <w:rFonts w:cs="Calibri"/>
+          <w:sz w:val="24"/>
+          <w:szCs w:val="24"/>
+        </w:rPr>
+        <w:t xml:space="preserve">, który pozwala m.in. na możliwość </w:t>
+      </w:r>
+      <w:proofErr w:type="spellStart"/>
+      <w:r>
+        <w:rPr>
+          <w:rFonts w:cs="Calibri"/>
+          <w:sz w:val="24"/>
+          <w:szCs w:val="24"/>
+        </w:rPr>
+        <w:t>portowania</w:t>
+      </w:r>
+      <w:proofErr w:type="spellEnd"/>
+      <w:r>
+        <w:rPr>
+          <w:rFonts w:cs="Calibri"/>
+          <w:sz w:val="24"/>
+          <w:szCs w:val="24"/>
+        </w:rPr>
+        <w:t xml:space="preserve"> aplikacji pomiędzy różnymi systemami </w:t>
+      </w:r>
+      <w:proofErr w:type="spellStart"/>
+      <w:r>
+        <w:rPr>
+          <w:rFonts w:cs="Calibri"/>
+          <w:sz w:val="24"/>
+          <w:szCs w:val="24"/>
+        </w:rPr>
+        <w:t>operacyjnimi</w:t>
+      </w:r>
+      <w:proofErr w:type="spellEnd"/>
+      <w:r>
+        <w:rPr>
+          <w:rFonts w:cs="Calibri"/>
+          <w:sz w:val="24"/>
+          <w:szCs w:val="24"/>
+        </w:rPr>
+        <w:t xml:space="preserve">. Niestety implementacja MPI, z której korzystaliśmy w projekcie, nie wspierała wystarczająco wysokiej wersji .NET Standard, przez co byliśmy zmuszeni do zmiany </w:t>
+      </w:r>
+      <w:proofErr w:type="spellStart"/>
+      <w:r>
+        <w:rPr>
+          <w:rFonts w:cs="Calibri"/>
+          <w:sz w:val="24"/>
+          <w:szCs w:val="24"/>
+        </w:rPr>
+        <w:t>frameworku</w:t>
+      </w:r>
+      <w:proofErr w:type="spellEnd"/>
+      <w:r>
+        <w:rPr>
+          <w:rFonts w:cs="Calibri"/>
+          <w:sz w:val="24"/>
+          <w:szCs w:val="24"/>
+        </w:rPr>
+        <w:t xml:space="preserve"> na starszy - .NET Framework 4.6.2.</w:t>
       </w:r>
     </w:p>
     <w:p>
       <w:pPr>
-        <w:pStyle w:val="Nagwek2"/>
-      </w:pPr>
-      <w:bookmarkStart w:id="3" w:name="_Toc516861235"/>
-      <w:r>
-        <w:t>MPI.NET</w:t>
-      </w:r>
-      <w:bookmarkEnd w:id="3"/>
-    </w:p>
-    <w:p/>
-    <w:p>
-      <w:pPr>
+        <w:pStyle w:val="Standard"/>
         <w:spacing w:after="60" w:line="360" w:lineRule="auto"/>
         <w:ind w:firstLine="708"/>
         <w:jc w:val="both"/>
-        <w:rPr>
-          <w:rFonts w:asciiTheme="minorHAnsi" w:hAnsiTheme="minorHAnsi" w:cstheme="minorHAnsi"/>
-          <w:sz w:val="24"/>
-          <w:szCs w:val="24"/>
-        </w:rPr>
-      </w:pPr>
-      <w:r>
-        <w:rPr>
-          <w:rFonts w:asciiTheme="minorHAnsi" w:hAnsiTheme="minorHAnsi" w:cstheme="minorHAnsi"/>
-          <w:sz w:val="24"/>
-          <w:szCs w:val="24"/>
-        </w:rPr>
-        <w:t xml:space="preserve">MPI.NET to </w:t>
-      </w:r>
-      <w:r>
-        <w:rPr>
-          <w:rFonts w:asciiTheme="minorHAnsi" w:hAnsiTheme="minorHAnsi" w:cstheme="minorHAnsi"/>
-          <w:sz w:val="24"/>
-          <w:szCs w:val="24"/>
-        </w:rPr>
-        <w:t xml:space="preserve">implementacja standardu MPI w technologii .NET. Wywodzi się z Indiana </w:t>
+      </w:pPr>
+      <w:r>
+        <w:rPr>
+          <w:rFonts w:cs="Calibri"/>
+          <w:sz w:val="24"/>
+          <w:szCs w:val="24"/>
+        </w:rPr>
+        <w:t xml:space="preserve">MPI.NET to implementacja standardu MPI w technologii .NET. Wywodzi się z Indiana </w:t>
       </w:r>
       <w:proofErr w:type="spellStart"/>
       <w:r>
         <w:rPr>
-          <w:rFonts w:asciiTheme="minorHAnsi" w:hAnsiTheme="minorHAnsi" w:cstheme="minorHAnsi"/>
+          <w:rFonts w:cs="Calibri"/>
           <w:sz w:val="24"/>
           <w:szCs w:val="24"/>
         </w:rPr>
@@ -1881,32 +1815,16 @@
       <w:proofErr w:type="spellEnd"/>
       <w:r>
         <w:rPr>
-          <w:rFonts w:asciiTheme="minorHAnsi" w:hAnsiTheme="minorHAnsi" w:cstheme="minorHAnsi"/>
-          <w:sz w:val="24"/>
-          <w:szCs w:val="24"/>
-        </w:rPr>
-        <w:t xml:space="preserve"> w USA. Implementacja ta pozwala za opracowywanie i uruchamianie programów ze standardem MPI w technologii .NET w C#.</w:t>
-      </w:r>
-      <w:r>
-        <w:rPr>
-          <w:rFonts w:asciiTheme="minorHAnsi" w:hAnsiTheme="minorHAnsi" w:cstheme="minorHAnsi"/>
-          <w:sz w:val="24"/>
-          <w:szCs w:val="24"/>
-        </w:rPr>
-        <w:t xml:space="preserve"> Obecnie projekt nie jest już utrzymywany.</w:t>
-      </w:r>
-      <w:r>
-        <w:rPr>
-          <w:rFonts w:asciiTheme="minorHAnsi" w:hAnsiTheme="minorHAnsi" w:cstheme="minorHAnsi"/>
-          <w:sz w:val="24"/>
-          <w:szCs w:val="24"/>
-        </w:rPr>
-        <w:t xml:space="preserve"> MPI.NET można zainstalować poprzez np. menadżer pakietów </w:t>
+          <w:rFonts w:cs="Calibri"/>
+          <w:sz w:val="24"/>
+          <w:szCs w:val="24"/>
+        </w:rPr>
+        <w:t xml:space="preserve"> w USA. Implementacja ta pozwala za opracowywanie i uruchamianie programów ze standardem MPI w technologii .NET w C#. Obecnie projekt nie jest już utrzymywany. MPI.NET można zainstalować poprzez np. menadżer pakietów </w:t>
       </w:r>
       <w:proofErr w:type="spellStart"/>
       <w:r>
         <w:rPr>
-          <w:rFonts w:asciiTheme="minorHAnsi" w:hAnsiTheme="minorHAnsi" w:cstheme="minorHAnsi"/>
+          <w:rFonts w:cs="Calibri"/>
           <w:sz w:val="24"/>
           <w:szCs w:val="24"/>
         </w:rPr>
@@ -1915,55 +1833,14 @@
       <w:proofErr w:type="spellEnd"/>
       <w:r>
         <w:rPr>
-          <w:rFonts w:asciiTheme="minorHAnsi" w:hAnsiTheme="minorHAnsi" w:cstheme="minorHAnsi"/>
+          <w:rFonts w:cs="Calibri"/>
           <w:sz w:val="24"/>
           <w:szCs w:val="24"/>
         </w:rPr>
         <w:t>.</w:t>
       </w:r>
     </w:p>
-    <w:p>
-      <w:pPr>
-        <w:pStyle w:val="Nagwek2"/>
-      </w:pPr>
-      <w:bookmarkStart w:id="4" w:name="_Toc516861236"/>
-      <w:r>
-        <w:t>Ten JSON</w:t>
-      </w:r>
-      <w:bookmarkEnd w:id="4"/>
-    </w:p>
-    <w:p>
-      <w:pPr>
-        <w:spacing w:after="60" w:line="360" w:lineRule="auto"/>
-        <w:ind w:firstLine="708"/>
-        <w:jc w:val="both"/>
-        <w:rPr>
-          <w:rFonts w:asciiTheme="minorHAnsi" w:hAnsiTheme="minorHAnsi" w:cstheme="minorHAnsi"/>
-          <w:sz w:val="24"/>
-          <w:szCs w:val="24"/>
-        </w:rPr>
-      </w:pPr>
-    </w:p>
-    <w:p>
-      <w:pPr>
-        <w:spacing w:after="60" w:line="360" w:lineRule="auto"/>
-        <w:ind w:firstLine="708"/>
-        <w:jc w:val="both"/>
-        <w:rPr>
-          <w:rFonts w:asciiTheme="minorHAnsi" w:hAnsiTheme="minorHAnsi" w:cstheme="minorHAnsi"/>
-          <w:sz w:val="24"/>
-          <w:szCs w:val="24"/>
-        </w:rPr>
-      </w:pPr>
-      <w:r>
-        <w:rPr>
-          <w:rFonts w:asciiTheme="minorHAnsi" w:hAnsiTheme="minorHAnsi" w:cstheme="minorHAnsi"/>
-          <w:sz w:val="24"/>
-          <w:szCs w:val="24"/>
-        </w:rPr>
-        <w:t>YY</w:t>
-      </w:r>
-    </w:p>
+    <w:bookmarkEnd w:id="3"/>
     <w:p>
       <w:pPr>
         <w:pStyle w:val="Nagwek1"/>
@@ -1989,50 +1866,92 @@
     </w:p>
     <w:p>
       <w:pPr>
+        <w:pStyle w:val="Standard"/>
         <w:spacing w:after="60" w:line="360" w:lineRule="auto"/>
         <w:ind w:firstLine="708"/>
         <w:jc w:val="both"/>
-        <w:rPr>
-          <w:rFonts w:asciiTheme="minorHAnsi" w:hAnsiTheme="minorHAnsi" w:cstheme="minorHAnsi"/>
-          <w:sz w:val="24"/>
-          <w:szCs w:val="24"/>
-        </w:rPr>
-      </w:pPr>
-      <w:r>
-        <w:rPr>
-          <w:rFonts w:asciiTheme="minorHAnsi" w:hAnsiTheme="minorHAnsi" w:cstheme="minorHAnsi"/>
-          <w:sz w:val="24"/>
-          <w:szCs w:val="24"/>
-        </w:rPr>
-        <w:t>Algorytm w programie …</w:t>
+      </w:pPr>
+      <w:r>
+        <w:rPr>
+          <w:rFonts w:cs="Calibri"/>
+          <w:sz w:val="24"/>
+          <w:szCs w:val="24"/>
+        </w:rPr>
+        <w:t>Program po uruchomieniu inicjalizuje środowisko MPI. Główny proces ma zadanie wyświetlenie interfejsu i obsługę żądań od użytkownika, a pozostałe procesy czekają na otrzymanie danych do przeprocesowania od procesu głównego. Po odebraniu odpowiedniej komendy, czyli definicji ruchu do wykonania, zostaje wywołana część odpowiedzialna za wyszukanie najlepszego ruchu dla przeciwnika (komputera). W tej właśnie części zostało zaimplementowane zrównoleglenie obliczeń.</w:t>
       </w:r>
     </w:p>
     <w:p>
       <w:pPr>
+        <w:pStyle w:val="Standard"/>
         <w:spacing w:after="60" w:line="360" w:lineRule="auto"/>
+        <w:ind w:firstLine="708"/>
         <w:jc w:val="both"/>
-        <w:rPr>
-          <w:rFonts w:asciiTheme="minorHAnsi" w:hAnsiTheme="minorHAnsi" w:cstheme="minorHAnsi"/>
-          <w:sz w:val="24"/>
-          <w:szCs w:val="24"/>
-        </w:rPr>
-      </w:pPr>
+      </w:pPr>
+      <w:r>
+        <w:rPr>
+          <w:rFonts w:cs="Calibri"/>
+          <w:sz w:val="24"/>
+          <w:szCs w:val="24"/>
+        </w:rPr>
+        <w:t xml:space="preserve">Sam algorytm wyszukiwania opiera się na algorytmie min-max. Jest to metoda zminimalizowania możliwych strat, co w szachach sprowadza się do analizowania najlepszej </w:t>
+      </w:r>
+      <w:r>
+        <w:rPr>
+          <w:rFonts w:cs="Calibri"/>
+          <w:sz w:val="24"/>
+          <w:szCs w:val="24"/>
+        </w:rPr>
+        <w:lastRenderedPageBreak/>
+        <w:t>możliwej odpowiedzi ze strony przeciwnika na nasz ruch. Algorytm min-max tworzy drzewo, które przez swoją wielkość jest trudne do przeszukania. Dlatego do algorytmu został zastosowany algorytm Alfa-Beta, który pozwala na jego optymalizację poprzez redukcję liczby węzłów, które muszą być przeszukane/procesowane. Warunkiem stopu w przeszukiwaniu jest znalezienie przynajmniej jednego rozwiązania czyniącego obecnie badaną opcję ruchu gorszą od poprzednio zbadanych opcji.</w:t>
+      </w:r>
     </w:p>
     <w:p>
       <w:pPr>
+        <w:pStyle w:val="Standard"/>
+        <w:spacing w:after="60" w:line="360" w:lineRule="auto"/>
+        <w:ind w:firstLine="708"/>
+        <w:jc w:val="both"/>
+      </w:pPr>
+      <w:r>
+        <w:rPr>
+          <w:rFonts w:cs="Calibri"/>
+          <w:sz w:val="24"/>
+          <w:szCs w:val="24"/>
+        </w:rPr>
+        <w:t>Do algorytmu odpowiedzialnego za obliczenie są przesyłane między innymi wszystkie możliwe, dla danej pozycji na szachownicy, ruchy do wykonania. Algorytm ma za zadanie dla każdego ruchu obliczenie wartości szachownicy wynikowej po wykonaniu podanej, również jako parametr, liczby ruchów od podanej pozycji.</w:t>
+      </w:r>
+    </w:p>
+    <w:p>
+      <w:pPr>
+        <w:pStyle w:val="Standard"/>
+        <w:spacing w:after="60" w:line="360" w:lineRule="auto"/>
+        <w:ind w:firstLine="708"/>
+        <w:jc w:val="both"/>
+      </w:pPr>
+      <w:r>
+        <w:rPr>
+          <w:rFonts w:cs="Calibri"/>
+          <w:sz w:val="24"/>
+          <w:szCs w:val="24"/>
+        </w:rPr>
+        <w:t>Taki podział obliczeń pozwala na łatwe jego zrównoleglenie, ponieważ pozycje można podzielić na paczki i przesyłać je do osobnych procesów. Proces główny odpowiednio dzieli dane  na liczbę procesów (sam również zajmuje się jedną porcją danych) i wysyła je do reszty procesów. Każdy proces osobno procesuje swoją porcję danych i przesyła z powrotem do procesu głównego najlepszy ruch, który znalazł w swojej porcji danych. Po otrzymaniu wszystkich wyników proces główny wybiera na podstawie wartości szachownicy najlepszy z otrzymanych ruchów. Wybranych ruch zostaje wykonany na szachownicy, po czym kontrola zostaję zwrócona użytkownikowi – silnik oczekuję na następny ruch.</w:t>
+      </w:r>
+    </w:p>
+    <w:p>
+      <w:pPr>
         <w:pStyle w:val="Nagwek1"/>
         <w:rPr>
           <w:rFonts w:cstheme="minorHAnsi"/>
         </w:rPr>
       </w:pPr>
-      <w:bookmarkStart w:id="5" w:name="_Toc516861237"/>
+      <w:bookmarkStart w:id="4" w:name="_Toc516861237"/>
       <w:r>
         <w:rPr>
           <w:rFonts w:cstheme="minorHAnsi"/>
         </w:rPr>
         <w:t>Interfejs użytkownika</w:t>
       </w:r>
-      <w:bookmarkEnd w:id="5"/>
+      <w:bookmarkEnd w:id="4"/>
     </w:p>
     <w:p/>
     <w:p>
@@ -2114,6 +2033,18 @@
         </w:rPr>
         <w:t>.</w:t>
       </w:r>
+    </w:p>
+    <w:p>
+      <w:pPr>
+        <w:spacing w:after="60" w:line="360" w:lineRule="auto"/>
+        <w:ind w:firstLine="709"/>
+        <w:jc w:val="both"/>
+        <w:rPr>
+          <w:rFonts w:asciiTheme="minorHAnsi" w:hAnsiTheme="minorHAnsi" w:cstheme="minorHAnsi"/>
+          <w:sz w:val="24"/>
+          <w:szCs w:val="24"/>
+        </w:rPr>
+      </w:pPr>
     </w:p>
     <w:p>
       <w:pPr>
@@ -2473,7 +2404,39 @@
           <w:sz w:val="24"/>
           <w:szCs w:val="24"/>
         </w:rPr>
-        <w:t>Na przedstawionej na Rys 2 planszy Wielkimi literami oznaczone są pionki gracza, a małymi literami oznaczone są pionki przeciwnika (algorytmu).</w:t>
+        <w:t xml:space="preserve">Na przedstawionej na Rys 2 planszy Wielkimi literami oznaczone są </w:t>
+      </w:r>
+      <w:r>
+        <w:rPr>
+          <w:rFonts w:asciiTheme="minorHAnsi" w:hAnsiTheme="minorHAnsi" w:cstheme="minorHAnsi"/>
+          <w:sz w:val="24"/>
+          <w:szCs w:val="24"/>
+        </w:rPr>
+        <w:t>bierki</w:t>
+      </w:r>
+      <w:r>
+        <w:rPr>
+          <w:rFonts w:asciiTheme="minorHAnsi" w:hAnsiTheme="minorHAnsi" w:cstheme="minorHAnsi"/>
+          <w:sz w:val="24"/>
+          <w:szCs w:val="24"/>
+        </w:rPr>
+        <w:t xml:space="preserve"> gracza, a małymi literami oznaczone są </w:t>
+      </w:r>
+      <w:r>
+        <w:rPr>
+          <w:rFonts w:asciiTheme="minorHAnsi" w:hAnsiTheme="minorHAnsi" w:cstheme="minorHAnsi"/>
+          <w:sz w:val="24"/>
+          <w:szCs w:val="24"/>
+        </w:rPr>
+        <w:t>bierki</w:t>
+      </w:r>
+      <w:r>
+        <w:rPr>
+          <w:rFonts w:asciiTheme="minorHAnsi" w:hAnsiTheme="minorHAnsi" w:cstheme="minorHAnsi"/>
+          <w:sz w:val="24"/>
+          <w:szCs w:val="24"/>
+        </w:rPr>
+        <w:t xml:space="preserve"> przeciwnika (algorytmu).</w:t>
       </w:r>
       <w:r>
         <w:rPr>
@@ -2573,20 +2536,169 @@
           <w:sz w:val="24"/>
           <w:szCs w:val="24"/>
         </w:rPr>
-        <w:t>, gdzie pierwsza litera oraz cyfra odpowiada współrzędnej figury, którą wykonuje się ruch, a druga cyfra oraz litera odpowiada polu, na które ma się przesunąć wybrana figura.</w:t>
-      </w:r>
-      <w:r>
-        <w:rPr>
-          <w:rFonts w:asciiTheme="minorHAnsi" w:hAnsiTheme="minorHAnsi" w:cstheme="minorHAnsi"/>
-          <w:sz w:val="24"/>
-          <w:szCs w:val="24"/>
-        </w:rPr>
-        <w:t xml:space="preserve"> Jeśli przy określaniu ruchu został użyty zrównoleglony algorytm dodatkowo wyświetli się komunikat w postaci </w:t>
+        <w:t xml:space="preserve">, gdzie pierwsza litera oraz cyfra odpowiada współrzędnej </w:t>
+      </w:r>
+      <w:r>
+        <w:rPr>
+          <w:rFonts w:asciiTheme="minorHAnsi" w:hAnsiTheme="minorHAnsi" w:cstheme="minorHAnsi"/>
+          <w:sz w:val="24"/>
+          <w:szCs w:val="24"/>
+        </w:rPr>
+        <w:t>bierki</w:t>
+      </w:r>
+      <w:r>
+        <w:rPr>
+          <w:rFonts w:asciiTheme="minorHAnsi" w:hAnsiTheme="minorHAnsi" w:cstheme="minorHAnsi"/>
+          <w:sz w:val="24"/>
+          <w:szCs w:val="24"/>
+        </w:rPr>
+        <w:t xml:space="preserve">, którą wykonuje się ruch, a druga cyfra oraz litera odpowiada polu, na które ma się przesunąć wybrana </w:t>
+      </w:r>
+      <w:r>
+        <w:rPr>
+          <w:rFonts w:asciiTheme="minorHAnsi" w:hAnsiTheme="minorHAnsi" w:cstheme="minorHAnsi"/>
+          <w:sz w:val="24"/>
+          <w:szCs w:val="24"/>
+        </w:rPr>
+        <w:t>bierka</w:t>
+      </w:r>
+      <w:r>
+        <w:rPr>
+          <w:rFonts w:asciiTheme="minorHAnsi" w:hAnsiTheme="minorHAnsi" w:cstheme="minorHAnsi"/>
+          <w:sz w:val="24"/>
+          <w:szCs w:val="24"/>
+        </w:rPr>
+        <w:t>.</w:t>
+      </w:r>
+      <w:r>
+        <w:rPr>
+          <w:rFonts w:asciiTheme="minorHAnsi" w:hAnsiTheme="minorHAnsi" w:cstheme="minorHAnsi"/>
+          <w:sz w:val="24"/>
+          <w:szCs w:val="24"/>
+        </w:rPr>
+        <w:t xml:space="preserve"> Obecne oznaczenia bierek są </w:t>
       </w:r>
       <w:proofErr w:type="spellStart"/>
       <w:r>
         <w:rPr>
           <w:rFonts w:asciiTheme="minorHAnsi" w:hAnsiTheme="minorHAnsi" w:cstheme="minorHAnsi"/>
+          <w:sz w:val="24"/>
+          <w:szCs w:val="24"/>
+        </w:rPr>
+        <w:t>nastepujące</w:t>
+      </w:r>
+      <w:proofErr w:type="spellEnd"/>
+      <w:r>
+        <w:rPr>
+          <w:rFonts w:asciiTheme="minorHAnsi" w:hAnsiTheme="minorHAnsi" w:cstheme="minorHAnsi"/>
+          <w:sz w:val="24"/>
+          <w:szCs w:val="24"/>
+        </w:rPr>
+        <w:t xml:space="preserve">: k – król, q – </w:t>
+      </w:r>
+      <w:r>
+        <w:rPr>
+          <w:rFonts w:asciiTheme="minorHAnsi" w:hAnsiTheme="minorHAnsi" w:cstheme="minorHAnsi"/>
+          <w:sz w:val="24"/>
+          <w:szCs w:val="24"/>
+        </w:rPr>
+        <w:t>hetman</w:t>
+      </w:r>
+      <w:r>
+        <w:rPr>
+          <w:rFonts w:asciiTheme="minorHAnsi" w:hAnsiTheme="minorHAnsi" w:cstheme="minorHAnsi"/>
+          <w:sz w:val="24"/>
+          <w:szCs w:val="24"/>
+        </w:rPr>
+        <w:t>, b –</w:t>
+      </w:r>
+      <w:r>
+        <w:rPr>
+          <w:rFonts w:asciiTheme="minorHAnsi" w:hAnsiTheme="minorHAnsi" w:cstheme="minorHAnsi"/>
+          <w:sz w:val="24"/>
+          <w:szCs w:val="24"/>
+        </w:rPr>
+        <w:t>goniec</w:t>
+      </w:r>
+      <w:r>
+        <w:rPr>
+          <w:rFonts w:asciiTheme="minorHAnsi" w:hAnsiTheme="minorHAnsi" w:cstheme="minorHAnsi"/>
+          <w:sz w:val="24"/>
+          <w:szCs w:val="24"/>
+        </w:rPr>
+        <w:t xml:space="preserve">, n – </w:t>
+      </w:r>
+      <w:r>
+        <w:rPr>
+          <w:rFonts w:asciiTheme="minorHAnsi" w:hAnsiTheme="minorHAnsi" w:cstheme="minorHAnsi"/>
+          <w:sz w:val="24"/>
+          <w:szCs w:val="24"/>
+        </w:rPr>
+        <w:t>skoczek</w:t>
+      </w:r>
+      <w:r>
+        <w:rPr>
+          <w:rFonts w:asciiTheme="minorHAnsi" w:hAnsiTheme="minorHAnsi" w:cstheme="minorHAnsi"/>
+          <w:sz w:val="24"/>
+          <w:szCs w:val="24"/>
+        </w:rPr>
+        <w:t xml:space="preserve">, </w:t>
+      </w:r>
+      <w:proofErr w:type="spellStart"/>
+      <w:r>
+        <w:rPr>
+          <w:rFonts w:asciiTheme="minorHAnsi" w:hAnsiTheme="minorHAnsi" w:cstheme="minorHAnsi"/>
+          <w:sz w:val="24"/>
+          <w:szCs w:val="24"/>
+        </w:rPr>
+        <w:t>r</w:t>
+      </w:r>
+      <w:proofErr w:type="spellEnd"/>
+      <w:r>
+        <w:rPr>
+          <w:rFonts w:asciiTheme="minorHAnsi" w:hAnsiTheme="minorHAnsi" w:cstheme="minorHAnsi"/>
+          <w:sz w:val="24"/>
+          <w:szCs w:val="24"/>
+        </w:rPr>
+        <w:t xml:space="preserve"> – wieża</w:t>
+      </w:r>
+      <w:r>
+        <w:rPr>
+          <w:rFonts w:asciiTheme="minorHAnsi" w:hAnsiTheme="minorHAnsi" w:cstheme="minorHAnsi"/>
+          <w:sz w:val="24"/>
+          <w:szCs w:val="24"/>
+        </w:rPr>
+        <w:t xml:space="preserve"> oraz p - pion</w:t>
+      </w:r>
+      <w:r>
+        <w:rPr>
+          <w:rFonts w:asciiTheme="minorHAnsi" w:hAnsiTheme="minorHAnsi" w:cstheme="minorHAnsi"/>
+          <w:sz w:val="24"/>
+          <w:szCs w:val="24"/>
+        </w:rPr>
+        <w:t xml:space="preserve">. </w:t>
+      </w:r>
+      <w:r>
+        <w:rPr>
+          <w:rFonts w:asciiTheme="minorHAnsi" w:hAnsiTheme="minorHAnsi" w:cstheme="minorHAnsi"/>
+          <w:sz w:val="24"/>
+          <w:szCs w:val="24"/>
+        </w:rPr>
+        <w:t xml:space="preserve">Jeśli przy </w:t>
+      </w:r>
+      <w:r>
+        <w:rPr>
+          <w:rFonts w:asciiTheme="minorHAnsi" w:hAnsiTheme="minorHAnsi" w:cstheme="minorHAnsi"/>
+          <w:sz w:val="24"/>
+          <w:szCs w:val="24"/>
+        </w:rPr>
+        <w:lastRenderedPageBreak/>
+        <w:t xml:space="preserve">określaniu ruchu został użyty zrównoleglony algorytm dodatkowo wyświetli się komunikat w postaci </w:t>
+      </w:r>
+      <w:proofErr w:type="spellStart"/>
+      <w:r>
+        <w:rPr>
+          <w:rFonts w:asciiTheme="minorHAnsi" w:hAnsiTheme="minorHAnsi" w:cstheme="minorHAnsi"/>
           <w:i/>
           <w:sz w:val="24"/>
           <w:szCs w:val="24"/>
@@ -2601,8 +2713,9 @@
           <w:sz w:val="24"/>
           <w:szCs w:val="24"/>
         </w:rPr>
-        <w:t xml:space="preserve"> AI </w:t>
-      </w:r>
+        <w:t xml:space="preserve"> AI serach time: &lt;czas szukania ruchu&gt; </w:t>
+      </w:r>
+      <w:proofErr w:type="spellStart"/>
       <w:r>
         <w:rPr>
           <w:rFonts w:asciiTheme="minorHAnsi" w:hAnsiTheme="minorHAnsi" w:cstheme="minorHAnsi"/>
@@ -2610,18 +2723,9 @@
           <w:sz w:val="24"/>
           <w:szCs w:val="24"/>
         </w:rPr>
-        <w:lastRenderedPageBreak/>
-        <w:t xml:space="preserve">serach time: &lt;czas szukania ruchu&gt; </w:t>
-      </w:r>
-      <w:r>
-        <w:rPr>
-          <w:rFonts w:asciiTheme="minorHAnsi" w:hAnsiTheme="minorHAnsi" w:cstheme="minorHAnsi"/>
-          <w:i/>
-          <w:sz w:val="24"/>
-          <w:szCs w:val="24"/>
-        </w:rPr>
-        <w:t>MS</w:t>
-      </w:r>
+        <w:t>ms</w:t>
+      </w:r>
+      <w:proofErr w:type="spellEnd"/>
       <w:r>
         <w:rPr>
           <w:rFonts w:asciiTheme="minorHAnsi" w:hAnsiTheme="minorHAnsi" w:cstheme="minorHAnsi"/>
@@ -2761,11 +2865,11 @@
       <w:pPr>
         <w:pStyle w:val="Nagwek1"/>
       </w:pPr>
-      <w:bookmarkStart w:id="6" w:name="_Toc516861238"/>
+      <w:bookmarkStart w:id="5" w:name="_Toc516861238"/>
       <w:r>
         <w:t>Wyniki</w:t>
       </w:r>
-      <w:bookmarkEnd w:id="6"/>
+      <w:bookmarkEnd w:id="5"/>
     </w:p>
     <w:p/>
     <w:p>
@@ -2795,10 +2899,97 @@
         <w:t>Poniżej zostały przedstawione wyniki dotyczące czasu oraz przyspieszenia działania algorytmu wyszukującego optymalny ruch przeciwnika w zależności od ilości procesów.</w:t>
       </w:r>
     </w:p>
-    <w:p/>
+    <w:p>
+      <w:pPr>
+        <w:spacing w:after="60" w:line="360" w:lineRule="auto"/>
+        <w:ind w:firstLine="360"/>
+        <w:rPr>
+          <w:rFonts w:asciiTheme="minorHAnsi" w:hAnsiTheme="minorHAnsi" w:cstheme="minorHAnsi"/>
+          <w:sz w:val="24"/>
+          <w:szCs w:val="24"/>
+        </w:rPr>
+      </w:pPr>
+    </w:p>
+    <w:p>
+      <w:pPr>
+        <w:spacing w:after="60" w:line="360" w:lineRule="auto"/>
+        <w:ind w:firstLine="360"/>
+        <w:rPr>
+          <w:rFonts w:asciiTheme="minorHAnsi" w:hAnsiTheme="minorHAnsi" w:cstheme="minorHAnsi"/>
+          <w:sz w:val="24"/>
+          <w:szCs w:val="24"/>
+        </w:rPr>
+      </w:pPr>
+    </w:p>
+    <w:p>
+      <w:pPr>
+        <w:spacing w:after="60" w:line="360" w:lineRule="auto"/>
+        <w:ind w:firstLine="360"/>
+        <w:rPr>
+          <w:rFonts w:asciiTheme="minorHAnsi" w:hAnsiTheme="minorHAnsi" w:cstheme="minorHAnsi"/>
+          <w:sz w:val="24"/>
+          <w:szCs w:val="24"/>
+        </w:rPr>
+      </w:pPr>
+    </w:p>
+    <w:p>
+      <w:pPr>
+        <w:spacing w:after="60" w:line="360" w:lineRule="auto"/>
+        <w:ind w:firstLine="360"/>
+        <w:rPr>
+          <w:rFonts w:asciiTheme="minorHAnsi" w:hAnsiTheme="minorHAnsi" w:cstheme="minorHAnsi"/>
+          <w:sz w:val="24"/>
+          <w:szCs w:val="24"/>
+        </w:rPr>
+      </w:pPr>
+    </w:p>
+    <w:p>
+      <w:pPr>
+        <w:spacing w:after="60" w:line="360" w:lineRule="auto"/>
+        <w:ind w:firstLine="360"/>
+        <w:rPr>
+          <w:rFonts w:asciiTheme="minorHAnsi" w:hAnsiTheme="minorHAnsi" w:cstheme="minorHAnsi"/>
+          <w:sz w:val="24"/>
+          <w:szCs w:val="24"/>
+        </w:rPr>
+      </w:pPr>
+    </w:p>
+    <w:p>
+      <w:pPr>
+        <w:spacing w:after="60" w:line="360" w:lineRule="auto"/>
+        <w:ind w:firstLine="360"/>
+        <w:rPr>
+          <w:rFonts w:asciiTheme="minorHAnsi" w:hAnsiTheme="minorHAnsi" w:cstheme="minorHAnsi"/>
+          <w:sz w:val="24"/>
+          <w:szCs w:val="24"/>
+        </w:rPr>
+      </w:pPr>
+    </w:p>
+    <w:p>
+      <w:pPr>
+        <w:spacing w:after="60" w:line="360" w:lineRule="auto"/>
+        <w:ind w:firstLine="360"/>
+        <w:rPr>
+          <w:rFonts w:asciiTheme="minorHAnsi" w:hAnsiTheme="minorHAnsi" w:cstheme="minorHAnsi"/>
+          <w:sz w:val="24"/>
+          <w:szCs w:val="24"/>
+        </w:rPr>
+      </w:pPr>
+    </w:p>
+    <w:p>
+      <w:pPr>
+        <w:spacing w:after="60" w:line="360" w:lineRule="auto"/>
+        <w:ind w:firstLine="360"/>
+        <w:rPr>
+          <w:rFonts w:asciiTheme="minorHAnsi" w:hAnsiTheme="minorHAnsi" w:cstheme="minorHAnsi"/>
+          <w:sz w:val="24"/>
+          <w:szCs w:val="24"/>
+        </w:rPr>
+      </w:pPr>
+    </w:p>
     <w:tbl>
       <w:tblPr>
-        <w:tblW w:w="8376" w:type="dxa"/>
+        <w:tblW w:w="8510" w:type="dxa"/>
         <w:tblInd w:w="70" w:type="dxa"/>
         <w:tblCellMar>
           <w:left w:w="70" w:type="dxa"/>
@@ -2807,20 +2998,20 @@
         <w:tblLook w:val="04A0"/>
       </w:tblPr>
       <w:tblGrid>
-        <w:gridCol w:w="1868"/>
-        <w:gridCol w:w="1317"/>
-        <w:gridCol w:w="1414"/>
-        <w:gridCol w:w="1333"/>
-        <w:gridCol w:w="1382"/>
-        <w:gridCol w:w="1062"/>
+        <w:gridCol w:w="1898"/>
+        <w:gridCol w:w="1338"/>
+        <w:gridCol w:w="1437"/>
+        <w:gridCol w:w="1354"/>
+        <w:gridCol w:w="1404"/>
+        <w:gridCol w:w="1079"/>
       </w:tblGrid>
       <w:tr>
         <w:trPr>
-          <w:trHeight w:val="315"/>
+          <w:trHeight w:val="304"/>
         </w:trPr>
         <w:tc>
           <w:tcPr>
-            <w:tcW w:w="1868" w:type="dxa"/>
+            <w:tcW w:w="1898" w:type="dxa"/>
             <w:tcBorders>
               <w:top w:val="nil"/>
               <w:left w:val="nil"/>
@@ -2847,13 +3038,14 @@
                 <w:color w:val="000000"/>
                 <w:lang w:eastAsia="pl-PL"/>
               </w:rPr>
+              <w:lastRenderedPageBreak/>
               <w:t> </w:t>
             </w:r>
           </w:p>
         </w:tc>
         <w:tc>
           <w:tcPr>
-            <w:tcW w:w="6508" w:type="dxa"/>
+            <w:tcW w:w="6612" w:type="dxa"/>
             <w:gridSpan w:val="5"/>
             <w:tcBorders>
               <w:top w:val="single" w:sz="8" w:space="0" w:color="auto"/>
@@ -2915,11 +3107,11 @@
       </w:tr>
       <w:tr>
         <w:trPr>
-          <w:trHeight w:val="300"/>
+          <w:trHeight w:val="290"/>
         </w:trPr>
         <w:tc>
           <w:tcPr>
-            <w:tcW w:w="1868" w:type="dxa"/>
+            <w:tcW w:w="1898" w:type="dxa"/>
             <w:tcBorders>
               <w:top w:val="nil"/>
               <w:left w:val="single" w:sz="8" w:space="0" w:color="auto"/>
@@ -2957,7 +3149,7 @@
         </w:tc>
         <w:tc>
           <w:tcPr>
-            <w:tcW w:w="1317" w:type="dxa"/>
+            <w:tcW w:w="1338" w:type="dxa"/>
             <w:tcBorders>
               <w:top w:val="nil"/>
               <w:left w:val="nil"/>
@@ -2995,7 +3187,7 @@
         </w:tc>
         <w:tc>
           <w:tcPr>
-            <w:tcW w:w="1414" w:type="dxa"/>
+            <w:tcW w:w="1437" w:type="dxa"/>
             <w:tcBorders>
               <w:top w:val="nil"/>
               <w:left w:val="nil"/>
@@ -3033,7 +3225,7 @@
         </w:tc>
         <w:tc>
           <w:tcPr>
-            <w:tcW w:w="1333" w:type="dxa"/>
+            <w:tcW w:w="1354" w:type="dxa"/>
             <w:tcBorders>
               <w:top w:val="nil"/>
               <w:left w:val="nil"/>
@@ -3071,7 +3263,7 @@
         </w:tc>
         <w:tc>
           <w:tcPr>
-            <w:tcW w:w="1382" w:type="dxa"/>
+            <w:tcW w:w="1404" w:type="dxa"/>
             <w:tcBorders>
               <w:top w:val="nil"/>
               <w:left w:val="nil"/>
@@ -3109,7 +3301,7 @@
         </w:tc>
         <w:tc>
           <w:tcPr>
-            <w:tcW w:w="1062" w:type="dxa"/>
+            <w:tcW w:w="1079" w:type="dxa"/>
             <w:tcBorders>
               <w:top w:val="nil"/>
               <w:left w:val="nil"/>
@@ -3148,11 +3340,11 @@
       </w:tr>
       <w:tr>
         <w:trPr>
-          <w:trHeight w:val="285"/>
+          <w:trHeight w:val="275"/>
         </w:trPr>
         <w:tc>
           <w:tcPr>
-            <w:tcW w:w="1868" w:type="dxa"/>
+            <w:tcW w:w="1898" w:type="dxa"/>
             <w:tcBorders>
               <w:top w:val="nil"/>
               <w:left w:val="single" w:sz="8" w:space="0" w:color="auto"/>
@@ -3186,7 +3378,7 @@
         </w:tc>
         <w:tc>
           <w:tcPr>
-            <w:tcW w:w="1317" w:type="dxa"/>
+            <w:tcW w:w="1338" w:type="dxa"/>
             <w:tcBorders>
               <w:top w:val="nil"/>
               <w:left w:val="nil"/>
@@ -3220,7 +3412,7 @@
         </w:tc>
         <w:tc>
           <w:tcPr>
-            <w:tcW w:w="1414" w:type="dxa"/>
+            <w:tcW w:w="1437" w:type="dxa"/>
             <w:tcBorders>
               <w:top w:val="nil"/>
               <w:left w:val="nil"/>
@@ -3254,7 +3446,7 @@
         </w:tc>
         <w:tc>
           <w:tcPr>
-            <w:tcW w:w="1333" w:type="dxa"/>
+            <w:tcW w:w="1354" w:type="dxa"/>
             <w:tcBorders>
               <w:top w:val="nil"/>
               <w:left w:val="nil"/>
@@ -3288,7 +3480,7 @@
         </w:tc>
         <w:tc>
           <w:tcPr>
-            <w:tcW w:w="1382" w:type="dxa"/>
+            <w:tcW w:w="1404" w:type="dxa"/>
             <w:tcBorders>
               <w:top w:val="nil"/>
               <w:left w:val="nil"/>
@@ -3322,7 +3514,7 @@
         </w:tc>
         <w:tc>
           <w:tcPr>
-            <w:tcW w:w="1062" w:type="dxa"/>
+            <w:tcW w:w="1079" w:type="dxa"/>
             <w:tcBorders>
               <w:top w:val="nil"/>
               <w:left w:val="nil"/>
@@ -3357,11 +3549,11 @@
       </w:tr>
       <w:tr>
         <w:trPr>
-          <w:trHeight w:val="285"/>
+          <w:trHeight w:val="275"/>
         </w:trPr>
         <w:tc>
           <w:tcPr>
-            <w:tcW w:w="1868" w:type="dxa"/>
+            <w:tcW w:w="1898" w:type="dxa"/>
             <w:tcBorders>
               <w:top w:val="nil"/>
               <w:left w:val="single" w:sz="8" w:space="0" w:color="auto"/>
@@ -3395,7 +3587,7 @@
         </w:tc>
         <w:tc>
           <w:tcPr>
-            <w:tcW w:w="1317" w:type="dxa"/>
+            <w:tcW w:w="1338" w:type="dxa"/>
             <w:tcBorders>
               <w:top w:val="nil"/>
               <w:left w:val="nil"/>
@@ -3429,7 +3621,7 @@
         </w:tc>
         <w:tc>
           <w:tcPr>
-            <w:tcW w:w="1414" w:type="dxa"/>
+            <w:tcW w:w="1437" w:type="dxa"/>
             <w:tcBorders>
               <w:top w:val="nil"/>
               <w:left w:val="nil"/>
@@ -3463,7 +3655,7 @@
         </w:tc>
         <w:tc>
           <w:tcPr>
-            <w:tcW w:w="1333" w:type="dxa"/>
+            <w:tcW w:w="1354" w:type="dxa"/>
             <w:tcBorders>
               <w:top w:val="nil"/>
               <w:left w:val="nil"/>
@@ -3497,7 +3689,7 @@
         </w:tc>
         <w:tc>
           <w:tcPr>
-            <w:tcW w:w="1382" w:type="dxa"/>
+            <w:tcW w:w="1404" w:type="dxa"/>
             <w:tcBorders>
               <w:top w:val="nil"/>
               <w:left w:val="nil"/>
@@ -3531,7 +3723,7 @@
         </w:tc>
         <w:tc>
           <w:tcPr>
-            <w:tcW w:w="1062" w:type="dxa"/>
+            <w:tcW w:w="1079" w:type="dxa"/>
             <w:tcBorders>
               <w:top w:val="nil"/>
               <w:left w:val="nil"/>
@@ -3566,11 +3758,11 @@
       </w:tr>
       <w:tr>
         <w:trPr>
-          <w:trHeight w:val="285"/>
+          <w:trHeight w:val="275"/>
         </w:trPr>
         <w:tc>
           <w:tcPr>
-            <w:tcW w:w="1868" w:type="dxa"/>
+            <w:tcW w:w="1898" w:type="dxa"/>
             <w:tcBorders>
               <w:top w:val="nil"/>
               <w:left w:val="single" w:sz="8" w:space="0" w:color="auto"/>
@@ -3604,7 +3796,7 @@
         </w:tc>
         <w:tc>
           <w:tcPr>
-            <w:tcW w:w="1317" w:type="dxa"/>
+            <w:tcW w:w="1338" w:type="dxa"/>
             <w:tcBorders>
               <w:top w:val="nil"/>
               <w:left w:val="nil"/>
@@ -3638,7 +3830,7 @@
         </w:tc>
         <w:tc>
           <w:tcPr>
-            <w:tcW w:w="1414" w:type="dxa"/>
+            <w:tcW w:w="1437" w:type="dxa"/>
             <w:tcBorders>
               <w:top w:val="nil"/>
               <w:left w:val="nil"/>
@@ -3672,7 +3864,7 @@
         </w:tc>
         <w:tc>
           <w:tcPr>
-            <w:tcW w:w="1333" w:type="dxa"/>
+            <w:tcW w:w="1354" w:type="dxa"/>
             <w:tcBorders>
               <w:top w:val="nil"/>
               <w:left w:val="nil"/>
@@ -3706,7 +3898,7 @@
         </w:tc>
         <w:tc>
           <w:tcPr>
-            <w:tcW w:w="1382" w:type="dxa"/>
+            <w:tcW w:w="1404" w:type="dxa"/>
             <w:tcBorders>
               <w:top w:val="nil"/>
               <w:left w:val="nil"/>
@@ -3740,7 +3932,7 @@
         </w:tc>
         <w:tc>
           <w:tcPr>
-            <w:tcW w:w="1062" w:type="dxa"/>
+            <w:tcW w:w="1079" w:type="dxa"/>
             <w:tcBorders>
               <w:top w:val="nil"/>
               <w:left w:val="nil"/>
@@ -3775,11 +3967,11 @@
       </w:tr>
       <w:tr>
         <w:trPr>
-          <w:trHeight w:val="285"/>
+          <w:trHeight w:val="275"/>
         </w:trPr>
         <w:tc>
           <w:tcPr>
-            <w:tcW w:w="1868" w:type="dxa"/>
+            <w:tcW w:w="1898" w:type="dxa"/>
             <w:tcBorders>
               <w:top w:val="nil"/>
               <w:left w:val="single" w:sz="8" w:space="0" w:color="auto"/>
@@ -3813,7 +4005,7 @@
         </w:tc>
         <w:tc>
           <w:tcPr>
-            <w:tcW w:w="1317" w:type="dxa"/>
+            <w:tcW w:w="1338" w:type="dxa"/>
             <w:tcBorders>
               <w:top w:val="nil"/>
               <w:left w:val="nil"/>
@@ -3847,7 +4039,7 @@
         </w:tc>
         <w:tc>
           <w:tcPr>
-            <w:tcW w:w="1414" w:type="dxa"/>
+            <w:tcW w:w="1437" w:type="dxa"/>
             <w:tcBorders>
               <w:top w:val="nil"/>
               <w:left w:val="nil"/>
@@ -3881,7 +4073,7 @@
         </w:tc>
         <w:tc>
           <w:tcPr>
-            <w:tcW w:w="1333" w:type="dxa"/>
+            <w:tcW w:w="1354" w:type="dxa"/>
             <w:tcBorders>
               <w:top w:val="nil"/>
               <w:left w:val="nil"/>
@@ -3915,7 +4107,7 @@
         </w:tc>
         <w:tc>
           <w:tcPr>
-            <w:tcW w:w="1382" w:type="dxa"/>
+            <w:tcW w:w="1404" w:type="dxa"/>
             <w:tcBorders>
               <w:top w:val="nil"/>
               <w:left w:val="nil"/>
@@ -3949,7 +4141,7 @@
         </w:tc>
         <w:tc>
           <w:tcPr>
-            <w:tcW w:w="1062" w:type="dxa"/>
+            <w:tcW w:w="1079" w:type="dxa"/>
             <w:tcBorders>
               <w:top w:val="nil"/>
               <w:left w:val="nil"/>
@@ -3984,11 +4176,11 @@
       </w:tr>
       <w:tr>
         <w:trPr>
-          <w:trHeight w:val="285"/>
+          <w:trHeight w:val="275"/>
         </w:trPr>
         <w:tc>
           <w:tcPr>
-            <w:tcW w:w="1868" w:type="dxa"/>
+            <w:tcW w:w="1898" w:type="dxa"/>
             <w:tcBorders>
               <w:top w:val="nil"/>
               <w:left w:val="single" w:sz="8" w:space="0" w:color="auto"/>
@@ -4022,7 +4214,7 @@
         </w:tc>
         <w:tc>
           <w:tcPr>
-            <w:tcW w:w="1317" w:type="dxa"/>
+            <w:tcW w:w="1338" w:type="dxa"/>
             <w:tcBorders>
               <w:top w:val="nil"/>
               <w:left w:val="nil"/>
@@ -4056,7 +4248,7 @@
         </w:tc>
         <w:tc>
           <w:tcPr>
-            <w:tcW w:w="1414" w:type="dxa"/>
+            <w:tcW w:w="1437" w:type="dxa"/>
             <w:tcBorders>
               <w:top w:val="nil"/>
               <w:left w:val="nil"/>
@@ -4090,7 +4282,7 @@
         </w:tc>
         <w:tc>
           <w:tcPr>
-            <w:tcW w:w="1333" w:type="dxa"/>
+            <w:tcW w:w="1354" w:type="dxa"/>
             <w:tcBorders>
               <w:top w:val="nil"/>
               <w:left w:val="nil"/>
@@ -4124,7 +4316,7 @@
         </w:tc>
         <w:tc>
           <w:tcPr>
-            <w:tcW w:w="1382" w:type="dxa"/>
+            <w:tcW w:w="1404" w:type="dxa"/>
             <w:tcBorders>
               <w:top w:val="nil"/>
               <w:left w:val="nil"/>
@@ -4158,7 +4350,7 @@
         </w:tc>
         <w:tc>
           <w:tcPr>
-            <w:tcW w:w="1062" w:type="dxa"/>
+            <w:tcW w:w="1079" w:type="dxa"/>
             <w:tcBorders>
               <w:top w:val="nil"/>
               <w:left w:val="nil"/>
@@ -4193,11 +4385,11 @@
       </w:tr>
       <w:tr>
         <w:trPr>
-          <w:trHeight w:val="300"/>
+          <w:trHeight w:val="290"/>
         </w:trPr>
         <w:tc>
           <w:tcPr>
-            <w:tcW w:w="1868" w:type="dxa"/>
+            <w:tcW w:w="1898" w:type="dxa"/>
             <w:tcBorders>
               <w:top w:val="nil"/>
               <w:left w:val="single" w:sz="8" w:space="0" w:color="auto"/>
@@ -4231,7 +4423,7 @@
         </w:tc>
         <w:tc>
           <w:tcPr>
-            <w:tcW w:w="1317" w:type="dxa"/>
+            <w:tcW w:w="1338" w:type="dxa"/>
             <w:tcBorders>
               <w:top w:val="nil"/>
               <w:left w:val="nil"/>
@@ -4265,7 +4457,7 @@
         </w:tc>
         <w:tc>
           <w:tcPr>
-            <w:tcW w:w="1414" w:type="dxa"/>
+            <w:tcW w:w="1437" w:type="dxa"/>
             <w:tcBorders>
               <w:top w:val="nil"/>
               <w:left w:val="nil"/>
@@ -4299,7 +4491,7 @@
         </w:tc>
         <w:tc>
           <w:tcPr>
-            <w:tcW w:w="1333" w:type="dxa"/>
+            <w:tcW w:w="1354" w:type="dxa"/>
             <w:tcBorders>
               <w:top w:val="nil"/>
               <w:left w:val="nil"/>
@@ -4333,7 +4525,7 @@
         </w:tc>
         <w:tc>
           <w:tcPr>
-            <w:tcW w:w="1382" w:type="dxa"/>
+            <w:tcW w:w="1404" w:type="dxa"/>
             <w:tcBorders>
               <w:top w:val="nil"/>
               <w:left w:val="nil"/>
@@ -4367,7 +4559,7 @@
         </w:tc>
         <w:tc>
           <w:tcPr>
-            <w:tcW w:w="1062" w:type="dxa"/>
+            <w:tcW w:w="1079" w:type="dxa"/>
             <w:tcBorders>
               <w:top w:val="nil"/>
               <w:left w:val="nil"/>
@@ -4453,12 +4645,26 @@
         <w:t>.</w:t>
       </w:r>
     </w:p>
-    <w:p/>
     <w:p>
       <w:pPr>
+        <w:spacing w:after="60" w:line="360" w:lineRule="auto"/>
         <w:jc w:val="center"/>
-      </w:pPr>
-      <w:r>
+        <w:rPr>
+          <w:rFonts w:asciiTheme="minorHAnsi" w:hAnsiTheme="minorHAnsi" w:cstheme="minorHAnsi"/>
+          <w:sz w:val="24"/>
+          <w:szCs w:val="24"/>
+        </w:rPr>
+      </w:pPr>
+    </w:p>
+    <w:p>
+      <w:pPr>
+        <w:jc w:val="center"/>
+      </w:pPr>
+      <w:r>
+        <w:rPr>
+          <w:noProof/>
+          <w:lang w:eastAsia="pl-PL"/>
+        </w:rPr>
         <w:drawing>
           <wp:inline distT="0" distB="0" distL="0" distR="0">
             <wp:extent cx="5760720" cy="3304177"/>
@@ -4546,7 +4752,10 @@
       <w:r>
         <w:rPr>
           <w:b/>
-        </w:rPr>
+          <w:noProof/>
+          <w:lang w:eastAsia="pl-PL"/>
+        </w:rPr>
+        <w:lastRenderedPageBreak/>
         <w:drawing>
           <wp:inline distT="0" distB="0" distL="0" distR="0">
             <wp:extent cx="5527344" cy="3125337"/>
@@ -4756,7 +4965,6 @@
                 <w:color w:val="000000"/>
                 <w:lang w:eastAsia="pl-PL"/>
               </w:rPr>
-              <w:lastRenderedPageBreak/>
               <w:t>liczba procesów</w:t>
             </w:r>
           </w:p>
@@ -6279,6 +6487,11 @@
         <w:jc w:val="center"/>
       </w:pPr>
       <w:r>
+        <w:rPr>
+          <w:noProof/>
+          <w:lang w:eastAsia="pl-PL"/>
+        </w:rPr>
+        <w:lastRenderedPageBreak/>
         <w:drawing>
           <wp:inline distT="0" distB="0" distL="0" distR="0">
             <wp:extent cx="5760720" cy="3304177"/>
@@ -6347,7 +6560,10 @@
         <w:jc w:val="center"/>
       </w:pPr>
       <w:r>
-        <w:lastRenderedPageBreak/>
+        <w:rPr>
+          <w:noProof/>
+          <w:lang w:eastAsia="pl-PL"/>
+        </w:rPr>
         <w:drawing>
           <wp:inline distT="0" distB="0" distL="0" distR="0">
             <wp:extent cx="5760719" cy="3235320"/>
@@ -6407,13 +6623,24 @@
     </w:p>
     <w:p>
       <w:pPr>
+        <w:jc w:val="center"/>
+        <w:rPr>
+          <w:rFonts w:asciiTheme="minorHAnsi" w:hAnsiTheme="minorHAnsi" w:cstheme="minorHAnsi"/>
+          <w:sz w:val="24"/>
+          <w:szCs w:val="24"/>
+        </w:rPr>
+      </w:pPr>
+    </w:p>
+    <w:p>
+      <w:pPr>
         <w:pStyle w:val="Nagwek1"/>
       </w:pPr>
-      <w:bookmarkStart w:id="7" w:name="_Toc516861239"/>
-      <w:r>
+      <w:bookmarkStart w:id="6" w:name="_Toc516861239"/>
+      <w:r>
+        <w:lastRenderedPageBreak/>
         <w:t>Podsumowanie</w:t>
       </w:r>
-      <w:bookmarkEnd w:id="7"/>
+      <w:bookmarkEnd w:id="6"/>
     </w:p>
     <w:p/>
     <w:p>
@@ -6439,18 +6666,42 @@
           <w:sz w:val="24"/>
           <w:szCs w:val="24"/>
         </w:rPr>
-        <w:t xml:space="preserve"> Używane algorytmy w silnikach do gry w szachy okazałe się trudniejsze do zrównoleglenia niż algorytmu zrównoleglone w ramach zajęć.</w:t>
-      </w:r>
-    </w:p>
-    <w:p>
-      <w:pPr>
-        <w:ind w:firstLine="708"/>
-        <w:rPr>
-          <w:rFonts w:asciiTheme="minorHAnsi" w:hAnsiTheme="minorHAnsi" w:cstheme="minorHAnsi"/>
-          <w:sz w:val="24"/>
-          <w:szCs w:val="24"/>
-        </w:rPr>
-      </w:pPr>
+        <w:t xml:space="preserve"> </w:t>
+      </w:r>
+      <w:r>
+        <w:rPr>
+          <w:rFonts w:asciiTheme="minorHAnsi" w:hAnsiTheme="minorHAnsi" w:cstheme="minorHAnsi"/>
+          <w:sz w:val="24"/>
+          <w:szCs w:val="24"/>
+        </w:rPr>
+        <w:t xml:space="preserve">Algorytm </w:t>
+      </w:r>
+      <w:proofErr w:type="spellStart"/>
+      <w:r>
+        <w:rPr>
+          <w:rFonts w:asciiTheme="minorHAnsi" w:hAnsiTheme="minorHAnsi" w:cstheme="minorHAnsi"/>
+          <w:sz w:val="24"/>
+          <w:szCs w:val="24"/>
+        </w:rPr>
+        <w:t>minimax</w:t>
+      </w:r>
+      <w:proofErr w:type="spellEnd"/>
+      <w:r>
+        <w:rPr>
+          <w:rFonts w:asciiTheme="minorHAnsi" w:hAnsiTheme="minorHAnsi" w:cstheme="minorHAnsi"/>
+          <w:sz w:val="24"/>
+          <w:szCs w:val="24"/>
+        </w:rPr>
+        <w:t xml:space="preserve"> obecny w tym projekcie nie należy do najłatwiejszych do optymalnego zrównoleglenia.</w:t>
+      </w:r>
+      <w:r>
+        <w:rPr>
+          <w:rFonts w:asciiTheme="minorHAnsi" w:hAnsiTheme="minorHAnsi" w:cstheme="minorHAnsi"/>
+          <w:sz w:val="24"/>
+          <w:szCs w:val="24"/>
+        </w:rPr>
+        <w:t xml:space="preserve"> Projekt ten można rozwinąć, np. dodając interfejs graficzny dla zwiększenia interaktywności.</w:t>
+      </w:r>
     </w:p>
     <w:sectPr>
       <w:pgSz w:w="11906" w:h="16838"/>
@@ -7980,6 +8231,20 @@
       <w:bCs/>
     </w:rPr>
   </w:style>
+  <w:style w:type="paragraph" w:customStyle="1" w:styleId="Standard">
+    <w:name w:val="Standard"/>
+    <w:rsid w:val="003D4A76"/>
+    <w:pPr>
+      <w:suppressAutoHyphens/>
+      <w:autoSpaceDN w:val="0"/>
+      <w:spacing w:after="160" w:line="256" w:lineRule="auto"/>
+      <w:textAlignment w:val="baseline"/>
+    </w:pPr>
+    <w:rPr>
+      <w:rFonts w:ascii="Calibri" w:eastAsia="Calibri" w:hAnsi="Calibri" w:cs="Times New Roman"/>
+      <w:kern w:val="3"/>
+    </w:rPr>
+  </w:style>
 </w:styles>
 </file>
 
@@ -7995,7 +8260,7 @@
           <c:layoutTarget val="inner"/>
           <c:xMode val="edge"/>
           <c:yMode val="edge"/>
-          <c:x val="0.13127860521038695"/>
+          <c:x val="0.1312786052103869"/>
           <c:y val="8.7503107133979643E-2"/>
           <c:w val="0.6463934449849057"/>
           <c:h val="0.73598001110494171"/>
@@ -8336,11 +8601,11 @@
             </c:numRef>
           </c:yVal>
         </c:ser>
-        <c:axId val="101115776"/>
-        <c:axId val="101085184"/>
+        <c:axId val="146132352"/>
+        <c:axId val="146130432"/>
       </c:scatterChart>
       <c:valAx>
-        <c:axId val="101085184"/>
+        <c:axId val="146130432"/>
         <c:scaling>
           <c:orientation val="minMax"/>
         </c:scaling>
@@ -8404,12 +8669,12 @@
             <a:endParaRPr lang="pl-PL"/>
           </a:p>
         </c:txPr>
-        <c:crossAx val="101115776"/>
+        <c:crossAx val="146132352"/>
         <c:crosses val="autoZero"/>
         <c:crossBetween val="midCat"/>
       </c:valAx>
       <c:valAx>
-        <c:axId val="101115776"/>
+        <c:axId val="146132352"/>
         <c:scaling>
           <c:orientation val="minMax"/>
         </c:scaling>
@@ -8465,7 +8730,7 @@
             <a:endParaRPr lang="pl-PL"/>
           </a:p>
         </c:txPr>
-        <c:crossAx val="101085184"/>
+        <c:crossAx val="146130432"/>
         <c:crosses val="autoZero"/>
         <c:crossBetween val="midCat"/>
       </c:valAx>
@@ -8485,10 +8750,10 @@
         <c:manualLayout>
           <c:xMode val="edge"/>
           <c:yMode val="edge"/>
-          <c:x val="0.80018726829064168"/>
-          <c:y val="0.30738910481831111"/>
+          <c:x val="0.80018726829064157"/>
+          <c:y val="0.30738910481831122"/>
           <c:w val="0.17335770066201805"/>
-          <c:h val="0.28336479733481484"/>
+          <c:h val="0.28336479733481518"/>
         </c:manualLayout>
       </c:layout>
       <c:spPr>
@@ -8532,7 +8797,7 @@
           <c:yMode val="edge"/>
           <c:x val="0.1386271401191414"/>
           <c:y val="8.7503245428582024E-2"/>
-          <c:w val="0.80732821718955616"/>
+          <c:w val="0.80732821718955661"/>
           <c:h val="0.73598001110494171"/>
         </c:manualLayout>
       </c:layout>
@@ -8562,7 +8827,7 @@
               <c:idx val="0"/>
               <c:layout>
                 <c:manualLayout>
-                  <c:x val="-6.613757761834942E-3"/>
+                  <c:x val="-6.6137577618349437E-3"/>
                   <c:y val="-1.1776269426208213E-2"/>
                 </c:manualLayout>
               </c:layout>
@@ -8572,7 +8837,7 @@
               <c:idx val="1"/>
               <c:layout>
                 <c:manualLayout>
-                  <c:x val="-6.613757761834942E-3"/>
+                  <c:x val="-6.6137577618349437E-3"/>
                   <c:y val="-3.5328808278624682E-2"/>
                 </c:manualLayout>
               </c:layout>
@@ -8582,7 +8847,7 @@
               <c:idx val="2"/>
               <c:layout>
                 <c:manualLayout>
-                  <c:x val="-1.1022929603058246E-2"/>
+                  <c:x val="-1.1022929603058255E-2"/>
                   <c:y val="-3.5328808278624682E-2"/>
                 </c:manualLayout>
               </c:layout>
@@ -8592,8 +8857,8 @@
               <c:idx val="3"/>
               <c:layout>
                 <c:manualLayout>
-                  <c:x val="-1.1022929603058246E-2"/>
-                  <c:y val="-2.7477961994485885E-2"/>
+                  <c:x val="-1.1022929603058255E-2"/>
+                  <c:y val="-2.7477961994485892E-2"/>
                 </c:manualLayout>
               </c:layout>
               <c:showVal val="1"/>
@@ -8603,7 +8868,7 @@
               <c:layout>
                 <c:manualLayout>
                   <c:x val="-1.322751552366988E-2"/>
-                  <c:y val="-5.103050084690236E-2"/>
+                  <c:y val="-5.1030500846902381E-2"/>
                 </c:manualLayout>
               </c:layout>
               <c:showVal val="1"/>
@@ -8612,7 +8877,7 @@
               <c:idx val="5"/>
               <c:layout>
                 <c:manualLayout>
-                  <c:x val="-6.613757761834942E-3"/>
+                  <c:x val="-6.6137577618349437E-3"/>
                   <c:y val="-3.5328808278624682E-2"/>
                 </c:manualLayout>
               </c:layout>
@@ -8676,11 +8941,11 @@
           </c:yVal>
           <c:smooth val="1"/>
         </c:ser>
-        <c:axId val="101421056"/>
-        <c:axId val="101405824"/>
+        <c:axId val="150050304"/>
+        <c:axId val="150031744"/>
       </c:scatterChart>
       <c:valAx>
-        <c:axId val="101405824"/>
+        <c:axId val="150031744"/>
         <c:scaling>
           <c:orientation val="minMax"/>
         </c:scaling>
@@ -8719,8 +8984,8 @@
             <c:manualLayout>
               <c:xMode val="edge"/>
               <c:yMode val="edge"/>
-              <c:x val="1.6160309155853651E-2"/>
-              <c:y val="0.25622596837407147"/>
+              <c:x val="1.6160309155853658E-2"/>
+              <c:y val="0.25622596837407158"/>
             </c:manualLayout>
           </c:layout>
         </c:title>
@@ -8744,12 +9009,12 @@
             <a:endParaRPr lang="pl-PL"/>
           </a:p>
         </c:txPr>
-        <c:crossAx val="101421056"/>
+        <c:crossAx val="150050304"/>
         <c:crosses val="autoZero"/>
         <c:crossBetween val="midCat"/>
       </c:valAx>
       <c:valAx>
-        <c:axId val="101421056"/>
+        <c:axId val="150050304"/>
         <c:scaling>
           <c:orientation val="minMax"/>
         </c:scaling>
@@ -8797,7 +9062,7 @@
             <a:endParaRPr lang="pl-PL"/>
           </a:p>
         </c:txPr>
-        <c:crossAx val="101405824"/>
+        <c:crossAx val="150031744"/>
         <c:crosses val="autoZero"/>
         <c:crossBetween val="midCat"/>
       </c:valAx>
@@ -8833,7 +9098,7 @@
           <c:layoutTarget val="inner"/>
           <c:xMode val="edge"/>
           <c:yMode val="edge"/>
-          <c:x val="0.13127860521038695"/>
+          <c:x val="0.1312786052103869"/>
           <c:y val="8.7503107133979643E-2"/>
           <c:w val="0.6463934449849057"/>
           <c:h val="0.73598001110494171"/>
@@ -9174,11 +9439,11 @@
             </c:numRef>
           </c:yVal>
         </c:ser>
-        <c:axId val="102680832"/>
-        <c:axId val="102678912"/>
+        <c:axId val="157115520"/>
+        <c:axId val="152148992"/>
       </c:scatterChart>
       <c:valAx>
-        <c:axId val="102678912"/>
+        <c:axId val="152148992"/>
         <c:scaling>
           <c:orientation val="minMax"/>
         </c:scaling>
@@ -9242,12 +9507,12 @@
             <a:endParaRPr lang="pl-PL"/>
           </a:p>
         </c:txPr>
-        <c:crossAx val="102680832"/>
+        <c:crossAx val="157115520"/>
         <c:crosses val="autoZero"/>
         <c:crossBetween val="midCat"/>
       </c:valAx>
       <c:valAx>
-        <c:axId val="102680832"/>
+        <c:axId val="157115520"/>
         <c:scaling>
           <c:orientation val="minMax"/>
         </c:scaling>
@@ -9303,7 +9568,7 @@
             <a:endParaRPr lang="pl-PL"/>
           </a:p>
         </c:txPr>
-        <c:crossAx val="102678912"/>
+        <c:crossAx val="152148992"/>
         <c:crosses val="autoZero"/>
         <c:crossBetween val="midCat"/>
       </c:valAx>
@@ -9323,10 +9588,10 @@
         <c:manualLayout>
           <c:xMode val="edge"/>
           <c:yMode val="edge"/>
-          <c:x val="0.80018726829064168"/>
-          <c:y val="0.30738910481831111"/>
+          <c:x val="0.80018726829064157"/>
+          <c:y val="0.30738910481831122"/>
           <c:w val="0.17335770066201805"/>
-          <c:h val="0.28336479733481484"/>
+          <c:h val="0.28336479733481518"/>
         </c:manualLayout>
       </c:layout>
       <c:spPr>
@@ -9370,7 +9635,7 @@
           <c:yMode val="edge"/>
           <c:x val="0.13421796827791821"/>
           <c:y val="8.7503245428582024E-2"/>
-          <c:w val="0.80732821718955661"/>
+          <c:w val="0.80732821718955683"/>
           <c:h val="0.73598001110494171"/>
         </c:manualLayout>
       </c:layout>
@@ -9430,8 +9695,8 @@
               <c:idx val="3"/>
               <c:layout>
                 <c:manualLayout>
-                  <c:x val="-6.3932991697737807E-2"/>
-                  <c:y val="-4.3179654562763459E-2"/>
+                  <c:x val="-6.3932991697737834E-2"/>
+                  <c:y val="-4.3179654562763445E-2"/>
                 </c:manualLayout>
               </c:layout>
               <c:showVal val="1"/>
@@ -9440,7 +9705,7 @@
               <c:idx val="4"/>
               <c:layout>
                 <c:manualLayout>
-                  <c:x val="-1.1022929603058246E-2"/>
+                  <c:x val="-1.1022929603058255E-2"/>
                   <c:y val="-3.9254231420694091E-2"/>
                 </c:manualLayout>
               </c:layout>
@@ -9450,7 +9715,7 @@
               <c:idx val="5"/>
               <c:layout>
                 <c:manualLayout>
-                  <c:x val="-6.6137577618349437E-3"/>
+                  <c:x val="-6.6137577618349463E-3"/>
                   <c:y val="-3.5328808278624682E-2"/>
                 </c:manualLayout>
               </c:layout>
@@ -9498,27 +9763,27 @@
                   <c:v>1.5751491918433933</c:v>
                 </c:pt>
                 <c:pt idx="2">
-                  <c:v>2.0573537454903117</c:v>
+                  <c:v>2.0573537454903135</c:v>
                 </c:pt>
                 <c:pt idx="3">
-                  <c:v>2.4340759442947548</c:v>
+                  <c:v>2.4340759442947539</c:v>
                 </c:pt>
                 <c:pt idx="4">
                   <c:v>2.2776259635056739</c:v>
                 </c:pt>
                 <c:pt idx="5">
-                  <c:v>2.1425148843062134</c:v>
+                  <c:v>2.1425148843062143</c:v>
                 </c:pt>
               </c:numCache>
             </c:numRef>
           </c:yVal>
           <c:smooth val="1"/>
         </c:ser>
-        <c:axId val="104433152"/>
-        <c:axId val="104397824"/>
+        <c:axId val="157154304"/>
+        <c:axId val="157152384"/>
       </c:scatterChart>
       <c:valAx>
-        <c:axId val="104397824"/>
+        <c:axId val="157152384"/>
         <c:scaling>
           <c:orientation val="minMax"/>
         </c:scaling>
@@ -9552,7 +9817,7 @@
             <c:manualLayout>
               <c:xMode val="edge"/>
               <c:yMode val="edge"/>
-              <c:x val="7.3419654734070564E-3"/>
+              <c:x val="7.3419654734070581E-3"/>
               <c:y val="0.18164292867475237"/>
             </c:manualLayout>
           </c:layout>
@@ -9577,12 +9842,12 @@
             <a:endParaRPr lang="pl-PL"/>
           </a:p>
         </c:txPr>
-        <c:crossAx val="104433152"/>
+        <c:crossAx val="157154304"/>
         <c:crosses val="autoZero"/>
         <c:crossBetween val="midCat"/>
       </c:valAx>
       <c:valAx>
-        <c:axId val="104433152"/>
+        <c:axId val="157154304"/>
         <c:scaling>
           <c:orientation val="minMax"/>
         </c:scaling>
@@ -9630,7 +9895,7 @@
             <a:endParaRPr lang="pl-PL"/>
           </a:p>
         </c:txPr>
-        <c:crossAx val="104397824"/>
+        <c:crossAx val="157152384"/>
         <c:crosses val="autoZero"/>
         <c:crossBetween val="midCat"/>
       </c:valAx>
@@ -9943,7 +10208,7 @@
 </file>
 
 <file path=customXml/itemProps1.xml><?xml version="1.0" encoding="utf-8"?>
-<ds:datastoreItem xmlns:ds="http://schemas.openxmlformats.org/officeDocument/2006/customXml" ds:itemID="{F980B604-02A4-4CA0-8993-9ED14788E5C8}">
+<ds:datastoreItem xmlns:ds="http://schemas.openxmlformats.org/officeDocument/2006/customXml" ds:itemID="{B0A45E20-D95B-4842-80AD-35CC1AC1A573}">
   <ds:schemaRefs>
     <ds:schemaRef ds:uri="http://schemas.openxmlformats.org/officeDocument/2006/bibliography"/>
   </ds:schemaRefs>

</xml_diff>

<commit_message>
Add content to documentation and presentation
</commit_message>
<xml_diff>
--- a/Documentation/PRIR_dokumentacja_Antas_Kisielewski.docx
+++ b/Documentation/PRIR_dokumentacja_Antas_Kisielewski.docx
@@ -6496,7 +6496,7 @@
           <wp:inline distT="0" distB="0" distL="0" distR="0">
             <wp:extent cx="5760720" cy="3304177"/>
             <wp:effectExtent l="0" t="0" r="0" b="0"/>
-            <wp:docPr id="9" name="Wykres 4"/>
+            <wp:docPr id="3" name="Wykres 2"/>
             <wp:cNvGraphicFramePr/>
             <a:graphic xmlns:a="http://schemas.openxmlformats.org/drawingml/2006/main">
               <a:graphicData uri="http://schemas.openxmlformats.org/drawingml/2006/chart">
@@ -6506,6 +6506,25 @@
           </wp:inline>
         </w:drawing>
       </w:r>
+      <w:r>
+        <w:rPr>
+          <w:noProof/>
+          <w:lang w:eastAsia="pl-PL"/>
+        </w:rPr>
+        <w:drawing>
+          <wp:inline distT="0" distB="0" distL="0" distR="0">
+            <wp:extent cx="5760720" cy="3304177"/>
+            <wp:effectExtent l="0" t="0" r="0" b="0"/>
+            <wp:docPr id="9" name="Wykres 4"/>
+            <wp:cNvGraphicFramePr/>
+            <a:graphic xmlns:a="http://schemas.openxmlformats.org/drawingml/2006/main">
+              <a:graphicData uri="http://schemas.openxmlformats.org/drawingml/2006/chart">
+                <c:chart xmlns:c="http://schemas.openxmlformats.org/drawingml/2006/chart" xmlns:r="http://schemas.openxmlformats.org/officeDocument/2006/relationships" r:id="rId14"/>
+              </a:graphicData>
+            </a:graphic>
+          </wp:inline>
+        </w:drawing>
+      </w:r>
     </w:p>
     <w:p>
       <w:pPr>
@@ -6564,6 +6583,7 @@
           <w:noProof/>
           <w:lang w:eastAsia="pl-PL"/>
         </w:rPr>
+        <w:lastRenderedPageBreak/>
         <w:drawing>
           <wp:inline distT="0" distB="0" distL="0" distR="0">
             <wp:extent cx="5760719" cy="3235320"/>
@@ -6572,7 +6592,7 @@
             <wp:cNvGraphicFramePr/>
             <a:graphic xmlns:a="http://schemas.openxmlformats.org/drawingml/2006/main">
               <a:graphicData uri="http://schemas.openxmlformats.org/drawingml/2006/chart">
-                <c:chart xmlns:c="http://schemas.openxmlformats.org/drawingml/2006/chart" xmlns:r="http://schemas.openxmlformats.org/officeDocument/2006/relationships" r:id="rId14"/>
+                <c:chart xmlns:c="http://schemas.openxmlformats.org/drawingml/2006/chart" xmlns:r="http://schemas.openxmlformats.org/officeDocument/2006/relationships" r:id="rId15"/>
               </a:graphicData>
             </a:graphic>
           </wp:inline>
@@ -6633,14 +6653,66 @@
     </w:p>
     <w:p>
       <w:pPr>
+        <w:ind w:left="360" w:firstLine="348"/>
+        <w:rPr>
+          <w:rFonts w:asciiTheme="minorHAnsi" w:hAnsiTheme="minorHAnsi" w:cstheme="minorHAnsi"/>
+          <w:sz w:val="24"/>
+          <w:szCs w:val="24"/>
+        </w:rPr>
+      </w:pPr>
+      <w:r>
+        <w:rPr>
+          <w:rFonts w:asciiTheme="minorHAnsi" w:hAnsiTheme="minorHAnsi" w:cstheme="minorHAnsi"/>
+          <w:sz w:val="24"/>
+          <w:szCs w:val="24"/>
+        </w:rPr>
+        <w:t xml:space="preserve">Przedstawione wyniki obrazują skuteczność równoległego algorytmu. Widać na wykresach sukcesywne zwiększanie się przyspieszenia do 4 procesów, jednak to przyspieszenie trochę odbiega od optymalnego przypadku. Należy wspomnieć, że na wyniki mogła wpłynąć duża </w:t>
+      </w:r>
+      <w:r>
+        <w:rPr>
+          <w:rFonts w:asciiTheme="minorHAnsi" w:hAnsiTheme="minorHAnsi" w:cstheme="minorHAnsi"/>
+          <w:sz w:val="24"/>
+          <w:szCs w:val="24"/>
+        </w:rPr>
+        <w:t>liczba</w:t>
+      </w:r>
+      <w:r>
+        <w:rPr>
+          <w:rFonts w:asciiTheme="minorHAnsi" w:hAnsiTheme="minorHAnsi" w:cstheme="minorHAnsi"/>
+          <w:sz w:val="24"/>
+          <w:szCs w:val="24"/>
+        </w:rPr>
+        <w:t xml:space="preserve"> innych pro</w:t>
+      </w:r>
+      <w:r>
+        <w:rPr>
+          <w:rFonts w:asciiTheme="minorHAnsi" w:hAnsiTheme="minorHAnsi" w:cstheme="minorHAnsi"/>
+          <w:sz w:val="24"/>
+          <w:szCs w:val="24"/>
+        </w:rPr>
+        <w:t xml:space="preserve">cesów, które były uruchomione </w:t>
+      </w:r>
+      <w:r>
+        <w:rPr>
+          <w:rFonts w:asciiTheme="minorHAnsi" w:hAnsiTheme="minorHAnsi" w:cstheme="minorHAnsi"/>
+          <w:sz w:val="24"/>
+          <w:szCs w:val="24"/>
+        </w:rPr>
+        <w:t>w czasie działania programu.</w:t>
+      </w:r>
+    </w:p>
+    <w:p>
+      <w:pPr>
         <w:pStyle w:val="Nagwek1"/>
       </w:pPr>
       <w:bookmarkStart w:id="6" w:name="_Toc516861239"/>
       <w:r>
-        <w:lastRenderedPageBreak/>
         <w:t>Podsumowanie</w:t>
       </w:r>
       <w:bookmarkEnd w:id="6"/>
+      <w:r>
+        <w:t xml:space="preserve"> i wnioski</w:t>
+      </w:r>
     </w:p>
     <w:p/>
     <w:p>
@@ -6674,33 +6746,63 @@
           <w:sz w:val="24"/>
           <w:szCs w:val="24"/>
         </w:rPr>
-        <w:t xml:space="preserve">Algorytm </w:t>
-      </w:r>
-      <w:proofErr w:type="spellStart"/>
-      <w:r>
-        <w:rPr>
-          <w:rFonts w:asciiTheme="minorHAnsi" w:hAnsiTheme="minorHAnsi" w:cstheme="minorHAnsi"/>
-          <w:sz w:val="24"/>
-          <w:szCs w:val="24"/>
-        </w:rPr>
-        <w:t>minimax</w:t>
-      </w:r>
-      <w:proofErr w:type="spellEnd"/>
-      <w:r>
-        <w:rPr>
-          <w:rFonts w:asciiTheme="minorHAnsi" w:hAnsiTheme="minorHAnsi" w:cstheme="minorHAnsi"/>
-          <w:sz w:val="24"/>
-          <w:szCs w:val="24"/>
-        </w:rPr>
-        <w:t xml:space="preserve"> obecny w tym projekcie nie należy do najłatwiejszych do optymalnego zrównoleglenia.</w:t>
-      </w:r>
-      <w:r>
-        <w:rPr>
-          <w:rFonts w:asciiTheme="minorHAnsi" w:hAnsiTheme="minorHAnsi" w:cstheme="minorHAnsi"/>
-          <w:sz w:val="24"/>
-          <w:szCs w:val="24"/>
-        </w:rPr>
-        <w:t xml:space="preserve"> Projekt ten można rozwinąć, np. dodając interfejs graficzny dla zwiększenia interaktywności.</w:t>
+        <w:t>Algorytm min-</w:t>
+      </w:r>
+      <w:r>
+        <w:rPr>
+          <w:rFonts w:asciiTheme="minorHAnsi" w:hAnsiTheme="minorHAnsi" w:cstheme="minorHAnsi"/>
+          <w:sz w:val="24"/>
+          <w:szCs w:val="24"/>
+        </w:rPr>
+        <w:t>max obecny w tym projekcie nie należy do najłatwiejszych do optymalnego zrównoleglenia</w:t>
+      </w:r>
+      <w:r>
+        <w:rPr>
+          <w:rFonts w:asciiTheme="minorHAnsi" w:hAnsiTheme="minorHAnsi" w:cstheme="minorHAnsi"/>
+          <w:sz w:val="24"/>
+          <w:szCs w:val="24"/>
+        </w:rPr>
+        <w:t>, ponieważ jest algorytmem rekurencyjny</w:t>
+      </w:r>
+      <w:r>
+        <w:rPr>
+          <w:rFonts w:asciiTheme="minorHAnsi" w:hAnsiTheme="minorHAnsi" w:cstheme="minorHAnsi"/>
+          <w:sz w:val="24"/>
+          <w:szCs w:val="24"/>
+        </w:rPr>
+        <w:t>.</w:t>
+      </w:r>
+      <w:r>
+        <w:rPr>
+          <w:rFonts w:asciiTheme="minorHAnsi" w:hAnsiTheme="minorHAnsi" w:cstheme="minorHAnsi"/>
+          <w:sz w:val="24"/>
+          <w:szCs w:val="24"/>
+        </w:rPr>
+        <w:t xml:space="preserve"> </w:t>
+      </w:r>
+      <w:r>
+        <w:rPr>
+          <w:rFonts w:asciiTheme="minorHAnsi" w:hAnsiTheme="minorHAnsi" w:cstheme="minorHAnsi"/>
+          <w:sz w:val="24"/>
+          <w:szCs w:val="24"/>
+        </w:rPr>
+        <w:t xml:space="preserve">Jeśli chodzi o samą implementację MPI w C# to MPI.NET jest rozwiązaniem znacznie </w:t>
+      </w:r>
+      <w:r>
+        <w:rPr>
+          <w:rFonts w:asciiTheme="minorHAnsi" w:hAnsiTheme="minorHAnsi" w:cstheme="minorHAnsi"/>
+          <w:sz w:val="24"/>
+          <w:szCs w:val="24"/>
+        </w:rPr>
+        <w:t xml:space="preserve"> upraszczającym</w:t>
+      </w:r>
+      <w:r>
+        <w:rPr>
+          <w:rFonts w:asciiTheme="minorHAnsi" w:hAnsiTheme="minorHAnsi" w:cstheme="minorHAnsi"/>
+          <w:sz w:val="24"/>
+          <w:szCs w:val="24"/>
+        </w:rPr>
+        <w:t xml:space="preserve"> pewne elementy standardu MPI, przez co używanie tej wersji standardu jest trochę łatwiejsze niż wersji na C/C++.</w:t>
       </w:r>
     </w:p>
     <w:sectPr>
@@ -8260,8 +8362,8 @@
           <c:layoutTarget val="inner"/>
           <c:xMode val="edge"/>
           <c:yMode val="edge"/>
-          <c:x val="0.1312786052103869"/>
-          <c:y val="8.7503107133979643E-2"/>
+          <c:x val="0.13127860521038687"/>
+          <c:y val="8.7503107133979657E-2"/>
           <c:w val="0.6463934449849057"/>
           <c:h val="0.73598001110494171"/>
         </c:manualLayout>
@@ -8601,11 +8703,1376 @@
             </c:numRef>
           </c:yVal>
         </c:ser>
-        <c:axId val="146132352"/>
-        <c:axId val="146130432"/>
+        <c:axId val="67388928"/>
+        <c:axId val="67275392"/>
       </c:scatterChart>
       <c:valAx>
-        <c:axId val="146130432"/>
+        <c:axId val="67275392"/>
+        <c:scaling>
+          <c:orientation val="minMax"/>
+        </c:scaling>
+        <c:axPos val="l"/>
+        <c:majorGridlines>
+          <c:spPr>
+            <a:ln>
+              <a:solidFill>
+                <a:srgbClr val="B3B3B3"/>
+              </a:solidFill>
+            </a:ln>
+          </c:spPr>
+        </c:majorGridlines>
+        <c:title>
+          <c:tx>
+            <c:rich>
+              <a:bodyPr rot="-5400000" vert="horz"/>
+              <a:lstStyle/>
+              <a:p>
+                <a:pPr>
+                  <a:defRPr/>
+                </a:pPr>
+                <a:r>
+                  <a:rPr lang="pl-PL" sz="1200"/>
+                  <a:t>czas</a:t>
+                </a:r>
+                <a:r>
+                  <a:rPr lang="pl-PL" sz="1200" baseline="0"/>
+                  <a:t> wyboru ruchu [ms]</a:t>
+                </a:r>
+                <a:endParaRPr lang="pl-PL" sz="1200"/>
+              </a:p>
+            </c:rich>
+          </c:tx>
+          <c:layout>
+            <c:manualLayout>
+              <c:xMode val="edge"/>
+              <c:yMode val="edge"/>
+              <c:x val="1.8364850876620254E-2"/>
+              <c:y val="0.25622584909497681"/>
+            </c:manualLayout>
+          </c:layout>
+        </c:title>
+        <c:numFmt formatCode="General" sourceLinked="1"/>
+        <c:majorTickMark val="none"/>
+        <c:tickLblPos val="nextTo"/>
+        <c:spPr>
+          <a:ln>
+            <a:solidFill>
+              <a:srgbClr val="B3B3B3"/>
+            </a:solidFill>
+          </a:ln>
+        </c:spPr>
+        <c:txPr>
+          <a:bodyPr/>
+          <a:lstStyle/>
+          <a:p>
+            <a:pPr>
+              <a:defRPr sz="1000" b="0"/>
+            </a:pPr>
+            <a:endParaRPr lang="pl-PL"/>
+          </a:p>
+        </c:txPr>
+        <c:crossAx val="67388928"/>
+        <c:crosses val="autoZero"/>
+        <c:crossBetween val="midCat"/>
+      </c:valAx>
+      <c:valAx>
+        <c:axId val="67388928"/>
+        <c:scaling>
+          <c:orientation val="minMax"/>
+        </c:scaling>
+        <c:axPos val="b"/>
+        <c:majorGridlines/>
+        <c:title>
+          <c:tx>
+            <c:rich>
+              <a:bodyPr/>
+              <a:lstStyle/>
+              <a:p>
+                <a:pPr>
+                  <a:defRPr/>
+                </a:pPr>
+                <a:r>
+                  <a:rPr lang="pl-PL" sz="1200"/>
+                  <a:t>liczba</a:t>
+                </a:r>
+                <a:r>
+                  <a:rPr lang="pl-PL" sz="1200" baseline="0"/>
+                  <a:t> procesów</a:t>
+                </a:r>
+                <a:endParaRPr lang="pl-PL" sz="1200"/>
+              </a:p>
+            </c:rich>
+          </c:tx>
+          <c:layout>
+            <c:manualLayout>
+              <c:xMode val="edge"/>
+              <c:yMode val="edge"/>
+              <c:x val="0.35675874825891896"/>
+              <c:y val="0.90258965493864818"/>
+            </c:manualLayout>
+          </c:layout>
+        </c:title>
+        <c:numFmt formatCode="General" sourceLinked="1"/>
+        <c:majorTickMark val="none"/>
+        <c:tickLblPos val="nextTo"/>
+        <c:spPr>
+          <a:ln>
+            <a:solidFill>
+              <a:srgbClr val="B3B3B3"/>
+            </a:solidFill>
+          </a:ln>
+        </c:spPr>
+        <c:txPr>
+          <a:bodyPr/>
+          <a:lstStyle/>
+          <a:p>
+            <a:pPr>
+              <a:defRPr sz="1000" b="0"/>
+            </a:pPr>
+            <a:endParaRPr lang="pl-PL"/>
+          </a:p>
+        </c:txPr>
+        <c:crossAx val="67275392"/>
+        <c:crosses val="autoZero"/>
+        <c:crossBetween val="midCat"/>
+      </c:valAx>
+      <c:spPr>
+        <a:noFill/>
+        <a:ln>
+          <a:solidFill>
+            <a:srgbClr val="B3B3B3"/>
+          </a:solidFill>
+          <a:prstDash val="solid"/>
+        </a:ln>
+      </c:spPr>
+    </c:plotArea>
+    <c:legend>
+      <c:legendPos val="r"/>
+      <c:layout>
+        <c:manualLayout>
+          <c:xMode val="edge"/>
+          <c:yMode val="edge"/>
+          <c:x val="0.80018726829064157"/>
+          <c:y val="0.30738910481831133"/>
+          <c:w val="0.17335770066201805"/>
+          <c:h val="0.28336479733481551"/>
+        </c:manualLayout>
+      </c:layout>
+      <c:spPr>
+        <a:noFill/>
+        <a:ln>
+          <a:noFill/>
+        </a:ln>
+      </c:spPr>
+      <c:txPr>
+        <a:bodyPr/>
+        <a:lstStyle/>
+        <a:p>
+          <a:pPr>
+            <a:defRPr sz="1000" b="0"/>
+          </a:pPr>
+          <a:endParaRPr lang="pl-PL"/>
+        </a:p>
+      </c:txPr>
+    </c:legend>
+    <c:plotVisOnly val="1"/>
+  </c:chart>
+  <c:spPr>
+    <a:ln>
+      <a:noFill/>
+    </a:ln>
+  </c:spPr>
+  <c:externalData r:id="rId1"/>
+</c:chartSpace>
+</file>
+
+<file path=word/charts/chart2.xml><?xml version="1.0" encoding="utf-8"?>
+<c:chartSpace xmlns:c="http://schemas.openxmlformats.org/drawingml/2006/chart" xmlns:a="http://schemas.openxmlformats.org/drawingml/2006/main" xmlns:r="http://schemas.openxmlformats.org/officeDocument/2006/relationships">
+  <c:lang val="pl-PL"/>
+  <c:chart>
+    <c:autoTitleDeleted val="1"/>
+    <c:plotArea>
+      <c:layout>
+        <c:manualLayout>
+          <c:layoutTarget val="inner"/>
+          <c:xMode val="edge"/>
+          <c:yMode val="edge"/>
+          <c:x val="0.1386271401191414"/>
+          <c:y val="8.7503245428582024E-2"/>
+          <c:w val="0.80732821718955683"/>
+          <c:h val="0.73598001110494171"/>
+        </c:manualLayout>
+      </c:layout>
+      <c:scatterChart>
+        <c:scatterStyle val="smoothMarker"/>
+        <c:ser>
+          <c:idx val="0"/>
+          <c:order val="0"/>
+          <c:spPr>
+            <a:ln w="25400">
+              <a:solidFill>
+                <a:srgbClr val="4F81BD">
+                  <a:shade val="95000"/>
+                  <a:satMod val="105000"/>
+                  <a:alpha val="51000"/>
+                </a:srgbClr>
+              </a:solidFill>
+              <a:prstDash val="sysDash"/>
+            </a:ln>
+          </c:spPr>
+          <c:marker>
+            <c:symbol val="circle"/>
+            <c:size val="5"/>
+          </c:marker>
+          <c:dLbls>
+            <c:dLbl>
+              <c:idx val="0"/>
+              <c:layout>
+                <c:manualLayout>
+                  <c:x val="-6.6137577618349463E-3"/>
+                  <c:y val="-1.1776269426208213E-2"/>
+                </c:manualLayout>
+              </c:layout>
+              <c:showVal val="1"/>
+            </c:dLbl>
+            <c:dLbl>
+              <c:idx val="1"/>
+              <c:layout>
+                <c:manualLayout>
+                  <c:x val="-6.6137577618349463E-3"/>
+                  <c:y val="-3.5328808278624682E-2"/>
+                </c:manualLayout>
+              </c:layout>
+              <c:showVal val="1"/>
+            </c:dLbl>
+            <c:dLbl>
+              <c:idx val="2"/>
+              <c:layout>
+                <c:manualLayout>
+                  <c:x val="-1.1022929603058264E-2"/>
+                  <c:y val="-3.5328808278624682E-2"/>
+                </c:manualLayout>
+              </c:layout>
+              <c:showVal val="1"/>
+            </c:dLbl>
+            <c:dLbl>
+              <c:idx val="3"/>
+              <c:layout>
+                <c:manualLayout>
+                  <c:x val="-1.1022929603058264E-2"/>
+                  <c:y val="-2.7477961994485892E-2"/>
+                </c:manualLayout>
+              </c:layout>
+              <c:showVal val="1"/>
+            </c:dLbl>
+            <c:dLbl>
+              <c:idx val="4"/>
+              <c:layout>
+                <c:manualLayout>
+                  <c:x val="-1.322751552366988E-2"/>
+                  <c:y val="-5.1030500846902402E-2"/>
+                </c:manualLayout>
+              </c:layout>
+              <c:showVal val="1"/>
+            </c:dLbl>
+            <c:dLbl>
+              <c:idx val="5"/>
+              <c:layout>
+                <c:manualLayout>
+                  <c:x val="-6.6137577618349463E-3"/>
+                  <c:y val="-3.5328808278624682E-2"/>
+                </c:manualLayout>
+              </c:layout>
+              <c:showVal val="1"/>
+            </c:dLbl>
+            <c:showVal val="1"/>
+          </c:dLbls>
+          <c:xVal>
+            <c:numRef>
+              <c:f>Arkusz1!$C$13:$C$18</c:f>
+              <c:numCache>
+                <c:formatCode>General</c:formatCode>
+                <c:ptCount val="6"/>
+                <c:pt idx="0">
+                  <c:v>1</c:v>
+                </c:pt>
+                <c:pt idx="1">
+                  <c:v>2</c:v>
+                </c:pt>
+                <c:pt idx="2">
+                  <c:v>3</c:v>
+                </c:pt>
+                <c:pt idx="3">
+                  <c:v>4</c:v>
+                </c:pt>
+                <c:pt idx="4">
+                  <c:v>5</c:v>
+                </c:pt>
+                <c:pt idx="5">
+                  <c:v>6</c:v>
+                </c:pt>
+              </c:numCache>
+            </c:numRef>
+          </c:xVal>
+          <c:yVal>
+            <c:numRef>
+              <c:f>Arkusz1!$H$13:$H$18</c:f>
+              <c:numCache>
+                <c:formatCode>General</c:formatCode>
+                <c:ptCount val="6"/>
+                <c:pt idx="0">
+                  <c:v>1245.5</c:v>
+                </c:pt>
+                <c:pt idx="1">
+                  <c:v>792</c:v>
+                </c:pt>
+                <c:pt idx="2">
+                  <c:v>613.75</c:v>
+                </c:pt>
+                <c:pt idx="3">
+                  <c:v>513.75</c:v>
+                </c:pt>
+                <c:pt idx="4">
+                  <c:v>551.5</c:v>
+                </c:pt>
+                <c:pt idx="5">
+                  <c:v>584</c:v>
+                </c:pt>
+              </c:numCache>
+            </c:numRef>
+          </c:yVal>
+          <c:smooth val="1"/>
+        </c:ser>
+        <c:axId val="74332416"/>
+        <c:axId val="74320512"/>
+      </c:scatterChart>
+      <c:valAx>
+        <c:axId val="74320512"/>
+        <c:scaling>
+          <c:orientation val="minMax"/>
+        </c:scaling>
+        <c:axPos val="l"/>
+        <c:majorGridlines>
+          <c:spPr>
+            <a:ln>
+              <a:solidFill>
+                <a:srgbClr val="B3B3B3"/>
+              </a:solidFill>
+            </a:ln>
+          </c:spPr>
+        </c:majorGridlines>
+        <c:title>
+          <c:tx>
+            <c:rich>
+              <a:bodyPr rot="-5400000" vert="horz"/>
+              <a:lstStyle/>
+              <a:p>
+                <a:pPr>
+                  <a:defRPr/>
+                </a:pPr>
+                <a:r>
+                  <a:rPr lang="pl-PL" sz="1200"/>
+                  <a:t>czas</a:t>
+                </a:r>
+                <a:r>
+                  <a:rPr lang="pl-PL" sz="1200" baseline="0"/>
+                  <a:t> wyboru ruchu [ms]</a:t>
+                </a:r>
+                <a:endParaRPr lang="pl-PL" sz="1200"/>
+              </a:p>
+            </c:rich>
+          </c:tx>
+          <c:layout>
+            <c:manualLayout>
+              <c:xMode val="edge"/>
+              <c:yMode val="edge"/>
+              <c:x val="1.6160309155853661E-2"/>
+              <c:y val="0.25622596837407174"/>
+            </c:manualLayout>
+          </c:layout>
+        </c:title>
+        <c:numFmt formatCode="General" sourceLinked="1"/>
+        <c:majorTickMark val="none"/>
+        <c:tickLblPos val="nextTo"/>
+        <c:spPr>
+          <a:ln>
+            <a:solidFill>
+              <a:srgbClr val="B3B3B3"/>
+            </a:solidFill>
+          </a:ln>
+        </c:spPr>
+        <c:txPr>
+          <a:bodyPr/>
+          <a:lstStyle/>
+          <a:p>
+            <a:pPr>
+              <a:defRPr sz="1000" b="0"/>
+            </a:pPr>
+            <a:endParaRPr lang="pl-PL"/>
+          </a:p>
+        </c:txPr>
+        <c:crossAx val="74332416"/>
+        <c:crosses val="autoZero"/>
+        <c:crossBetween val="midCat"/>
+      </c:valAx>
+      <c:valAx>
+        <c:axId val="74332416"/>
+        <c:scaling>
+          <c:orientation val="minMax"/>
+        </c:scaling>
+        <c:axPos val="b"/>
+        <c:majorGridlines/>
+        <c:title>
+          <c:tx>
+            <c:rich>
+              <a:bodyPr/>
+              <a:lstStyle/>
+              <a:p>
+                <a:pPr>
+                  <a:defRPr/>
+                </a:pPr>
+                <a:r>
+                  <a:rPr lang="pl-PL" sz="1200"/>
+                  <a:t>liczba</a:t>
+                </a:r>
+                <a:r>
+                  <a:rPr lang="pl-PL" sz="1200" baseline="0"/>
+                  <a:t> procesów</a:t>
+                </a:r>
+                <a:endParaRPr lang="pl-PL" sz="1200"/>
+              </a:p>
+            </c:rich>
+          </c:tx>
+        </c:title>
+        <c:numFmt formatCode="General" sourceLinked="1"/>
+        <c:majorTickMark val="none"/>
+        <c:tickLblPos val="nextTo"/>
+        <c:spPr>
+          <a:ln>
+            <a:solidFill>
+              <a:srgbClr val="B3B3B3"/>
+            </a:solidFill>
+          </a:ln>
+        </c:spPr>
+        <c:txPr>
+          <a:bodyPr/>
+          <a:lstStyle/>
+          <a:p>
+            <a:pPr>
+              <a:defRPr sz="1000" b="0"/>
+            </a:pPr>
+            <a:endParaRPr lang="pl-PL"/>
+          </a:p>
+        </c:txPr>
+        <c:crossAx val="74320512"/>
+        <c:crosses val="autoZero"/>
+        <c:crossBetween val="midCat"/>
+      </c:valAx>
+      <c:spPr>
+        <a:noFill/>
+        <a:ln>
+          <a:solidFill>
+            <a:srgbClr val="B3B3B3"/>
+          </a:solidFill>
+          <a:prstDash val="solid"/>
+        </a:ln>
+      </c:spPr>
+    </c:plotArea>
+    <c:plotVisOnly val="1"/>
+  </c:chart>
+  <c:spPr>
+    <a:ln>
+      <a:noFill/>
+    </a:ln>
+  </c:spPr>
+  <c:externalData r:id="rId1"/>
+</c:chartSpace>
+</file>
+
+<file path=word/charts/chart3.xml><?xml version="1.0" encoding="utf-8"?>
+<c:chartSpace xmlns:c="http://schemas.openxmlformats.org/drawingml/2006/chart" xmlns:a="http://schemas.openxmlformats.org/drawingml/2006/main" xmlns:r="http://schemas.openxmlformats.org/officeDocument/2006/relationships">
+  <c:lang val="pl-PL"/>
+  <c:chart>
+    <c:autoTitleDeleted val="1"/>
+    <c:plotArea>
+      <c:layout>
+        <c:manualLayout>
+          <c:layoutTarget val="inner"/>
+          <c:xMode val="edge"/>
+          <c:yMode val="edge"/>
+          <c:x val="0.13333622804682499"/>
+          <c:y val="8.7503107133979643E-2"/>
+          <c:w val="0.6463934449849057"/>
+          <c:h val="0.73598001110494171"/>
+        </c:manualLayout>
+      </c:layout>
+      <c:scatterChart>
+        <c:scatterStyle val="lineMarker"/>
+        <c:ser>
+          <c:idx val="0"/>
+          <c:order val="0"/>
+          <c:tx>
+            <c:strRef>
+              <c:f>Arkusz1!$D$12</c:f>
+              <c:strCache>
+                <c:ptCount val="1"/>
+                <c:pt idx="0">
+                  <c:v>ruch f1c4</c:v>
+                </c:pt>
+              </c:strCache>
+            </c:strRef>
+          </c:tx>
+          <c:spPr>
+            <a:ln w="25400">
+              <a:solidFill>
+                <a:srgbClr val="004586">
+                  <a:alpha val="51000"/>
+                </a:srgbClr>
+              </a:solidFill>
+              <a:prstDash val="dash"/>
+            </a:ln>
+          </c:spPr>
+          <c:marker>
+            <c:symbol val="square"/>
+            <c:size val="5"/>
+          </c:marker>
+          <c:xVal>
+            <c:numRef>
+              <c:f>Arkusz1!$M$27:$M$32</c:f>
+              <c:numCache>
+                <c:formatCode>General</c:formatCode>
+                <c:ptCount val="6"/>
+                <c:pt idx="0">
+                  <c:v>1</c:v>
+                </c:pt>
+                <c:pt idx="1">
+                  <c:v>2</c:v>
+                </c:pt>
+                <c:pt idx="2">
+                  <c:v>3</c:v>
+                </c:pt>
+                <c:pt idx="3">
+                  <c:v>4</c:v>
+                </c:pt>
+                <c:pt idx="4">
+                  <c:v>5</c:v>
+                </c:pt>
+                <c:pt idx="5">
+                  <c:v>6</c:v>
+                </c:pt>
+              </c:numCache>
+            </c:numRef>
+          </c:xVal>
+          <c:yVal>
+            <c:numRef>
+              <c:f>Arkusz1!$N$27:$N$32</c:f>
+              <c:numCache>
+                <c:formatCode>0.00</c:formatCode>
+                <c:ptCount val="6"/>
+                <c:pt idx="0">
+                  <c:v>1</c:v>
+                </c:pt>
+                <c:pt idx="1">
+                  <c:v>1.5376661742983753</c:v>
+                </c:pt>
+                <c:pt idx="2">
+                  <c:v>2.2483801295896342</c:v>
+                </c:pt>
+                <c:pt idx="3">
+                  <c:v>2.4785714285714286</c:v>
+                </c:pt>
+                <c:pt idx="4">
+                  <c:v>2.3712984054669692</c:v>
+                </c:pt>
+                <c:pt idx="5">
+                  <c:v>2.2435344827586219</c:v>
+                </c:pt>
+              </c:numCache>
+            </c:numRef>
+          </c:yVal>
+        </c:ser>
+        <c:ser>
+          <c:idx val="1"/>
+          <c:order val="1"/>
+          <c:tx>
+            <c:strRef>
+              <c:f>Arkusz1!$E$12</c:f>
+              <c:strCache>
+                <c:ptCount val="1"/>
+                <c:pt idx="0">
+                  <c:v>ruch d2d3</c:v>
+                </c:pt>
+              </c:strCache>
+            </c:strRef>
+          </c:tx>
+          <c:spPr>
+            <a:ln w="25400">
+              <a:solidFill>
+                <a:srgbClr val="FF420E">
+                  <a:alpha val="50000"/>
+                </a:srgbClr>
+              </a:solidFill>
+              <a:prstDash val="dash"/>
+            </a:ln>
+          </c:spPr>
+          <c:marker>
+            <c:symbol val="diamond"/>
+            <c:size val="6"/>
+          </c:marker>
+          <c:xVal>
+            <c:numRef>
+              <c:f>Arkusz1!$M$27:$M$32</c:f>
+              <c:numCache>
+                <c:formatCode>General</c:formatCode>
+                <c:ptCount val="6"/>
+                <c:pt idx="0">
+                  <c:v>1</c:v>
+                </c:pt>
+                <c:pt idx="1">
+                  <c:v>2</c:v>
+                </c:pt>
+                <c:pt idx="2">
+                  <c:v>3</c:v>
+                </c:pt>
+                <c:pt idx="3">
+                  <c:v>4</c:v>
+                </c:pt>
+                <c:pt idx="4">
+                  <c:v>5</c:v>
+                </c:pt>
+                <c:pt idx="5">
+                  <c:v>6</c:v>
+                </c:pt>
+              </c:numCache>
+            </c:numRef>
+          </c:xVal>
+          <c:yVal>
+            <c:numRef>
+              <c:f>Arkusz1!$O$27:$O$32</c:f>
+              <c:numCache>
+                <c:formatCode>0.00</c:formatCode>
+                <c:ptCount val="6"/>
+                <c:pt idx="0">
+                  <c:v>1</c:v>
+                </c:pt>
+                <c:pt idx="1">
+                  <c:v>1.573809523809524</c:v>
+                </c:pt>
+                <c:pt idx="2">
+                  <c:v>1.8084815321477434</c:v>
+                </c:pt>
+                <c:pt idx="3">
+                  <c:v>2.5620155038759687</c:v>
+                </c:pt>
+                <c:pt idx="4">
+                  <c:v>2.4481481481481477</c:v>
+                </c:pt>
+                <c:pt idx="5">
+                  <c:v>2.16013071895425</c:v>
+                </c:pt>
+              </c:numCache>
+            </c:numRef>
+          </c:yVal>
+        </c:ser>
+        <c:ser>
+          <c:idx val="2"/>
+          <c:order val="2"/>
+          <c:tx>
+            <c:strRef>
+              <c:f>Arkusz1!$F$12</c:f>
+              <c:strCache>
+                <c:ptCount val="1"/>
+                <c:pt idx="0">
+                  <c:v>ruch g1f3</c:v>
+                </c:pt>
+              </c:strCache>
+            </c:strRef>
+          </c:tx>
+          <c:spPr>
+            <a:ln w="25400">
+              <a:solidFill>
+                <a:srgbClr val="9BBB59">
+                  <a:lumMod val="75000"/>
+                  <a:alpha val="50000"/>
+                </a:srgbClr>
+              </a:solidFill>
+              <a:prstDash val="dash"/>
+            </a:ln>
+          </c:spPr>
+          <c:marker>
+            <c:symbol val="triangle"/>
+            <c:size val="6"/>
+          </c:marker>
+          <c:xVal>
+            <c:numRef>
+              <c:f>Arkusz1!$M$27:$M$32</c:f>
+              <c:numCache>
+                <c:formatCode>General</c:formatCode>
+                <c:ptCount val="6"/>
+                <c:pt idx="0">
+                  <c:v>1</c:v>
+                </c:pt>
+                <c:pt idx="1">
+                  <c:v>2</c:v>
+                </c:pt>
+                <c:pt idx="2">
+                  <c:v>3</c:v>
+                </c:pt>
+                <c:pt idx="3">
+                  <c:v>4</c:v>
+                </c:pt>
+                <c:pt idx="4">
+                  <c:v>5</c:v>
+                </c:pt>
+                <c:pt idx="5">
+                  <c:v>6</c:v>
+                </c:pt>
+              </c:numCache>
+            </c:numRef>
+          </c:xVal>
+          <c:yVal>
+            <c:numRef>
+              <c:f>Arkusz1!$P$27:$P$32</c:f>
+              <c:numCache>
+                <c:formatCode>0.00</c:formatCode>
+                <c:ptCount val="6"/>
+                <c:pt idx="0">
+                  <c:v>1</c:v>
+                </c:pt>
+                <c:pt idx="1">
+                  <c:v>1.7547892720306506</c:v>
+                </c:pt>
+                <c:pt idx="2">
+                  <c:v>2.2861896838602331</c:v>
+                </c:pt>
+                <c:pt idx="3">
+                  <c:v>2.5491651205936905</c:v>
+                </c:pt>
+                <c:pt idx="4">
+                  <c:v>2.3608247422680426</c:v>
+                </c:pt>
+                <c:pt idx="5">
+                  <c:v>2.2450980392156863</c:v>
+                </c:pt>
+              </c:numCache>
+            </c:numRef>
+          </c:yVal>
+        </c:ser>
+        <c:ser>
+          <c:idx val="3"/>
+          <c:order val="3"/>
+          <c:tx>
+            <c:strRef>
+              <c:f>Arkusz1!$G$12</c:f>
+              <c:strCache>
+                <c:ptCount val="1"/>
+                <c:pt idx="0">
+                  <c:v>ruch c1e3</c:v>
+                </c:pt>
+              </c:strCache>
+            </c:strRef>
+          </c:tx>
+          <c:spPr>
+            <a:ln w="25400">
+              <a:solidFill>
+                <a:srgbClr val="8064A2">
+                  <a:alpha val="50000"/>
+                </a:srgbClr>
+              </a:solidFill>
+              <a:prstDash val="dash"/>
+            </a:ln>
+          </c:spPr>
+          <c:marker>
+            <c:symbol val="circle"/>
+            <c:size val="5"/>
+          </c:marker>
+          <c:xVal>
+            <c:numRef>
+              <c:f>Arkusz1!$M$27:$M$32</c:f>
+              <c:numCache>
+                <c:formatCode>General</c:formatCode>
+                <c:ptCount val="6"/>
+                <c:pt idx="0">
+                  <c:v>1</c:v>
+                </c:pt>
+                <c:pt idx="1">
+                  <c:v>2</c:v>
+                </c:pt>
+                <c:pt idx="2">
+                  <c:v>3</c:v>
+                </c:pt>
+                <c:pt idx="3">
+                  <c:v>4</c:v>
+                </c:pt>
+                <c:pt idx="4">
+                  <c:v>5</c:v>
+                </c:pt>
+                <c:pt idx="5">
+                  <c:v>6</c:v>
+                </c:pt>
+              </c:numCache>
+            </c:numRef>
+          </c:xVal>
+          <c:yVal>
+            <c:numRef>
+              <c:f>Arkusz1!$Q$27:$Q$32</c:f>
+              <c:numCache>
+                <c:formatCode>0.00</c:formatCode>
+                <c:ptCount val="6"/>
+                <c:pt idx="0">
+                  <c:v>1</c:v>
+                </c:pt>
+                <c:pt idx="1">
+                  <c:v>1.4343317972350218</c:v>
+                </c:pt>
+                <c:pt idx="2">
+                  <c:v>1.8863636363636365</c:v>
+                </c:pt>
+                <c:pt idx="3">
+                  <c:v>2.1465517241379324</c:v>
+                </c:pt>
+                <c:pt idx="4">
+                  <c:v>1.9302325581395356</c:v>
+                </c:pt>
+                <c:pt idx="5">
+                  <c:v>1.9212962962962958</c:v>
+                </c:pt>
+              </c:numCache>
+            </c:numRef>
+          </c:yVal>
+        </c:ser>
+        <c:axId val="119389568"/>
+        <c:axId val="119387648"/>
+      </c:scatterChart>
+      <c:valAx>
+        <c:axId val="119387648"/>
+        <c:scaling>
+          <c:orientation val="minMax"/>
+        </c:scaling>
+        <c:axPos val="l"/>
+        <c:majorGridlines>
+          <c:spPr>
+            <a:ln>
+              <a:solidFill>
+                <a:srgbClr val="B3B3B3"/>
+              </a:solidFill>
+            </a:ln>
+          </c:spPr>
+        </c:majorGridlines>
+        <c:title>
+          <c:tx>
+            <c:rich>
+              <a:bodyPr rot="-5400000" vert="horz"/>
+              <a:lstStyle/>
+              <a:p>
+                <a:pPr>
+                  <a:defRPr/>
+                </a:pPr>
+                <a:r>
+                  <a:rPr lang="pl-PL" sz="1200"/>
+                  <a:t>przyspieszenie</a:t>
+                </a:r>
+                <a:r>
+                  <a:rPr lang="pl-PL" sz="1200" baseline="0"/>
+                  <a:t> wyboru ruchu</a:t>
+                </a:r>
+                <a:endParaRPr lang="pl-PL" sz="1200"/>
+              </a:p>
+            </c:rich>
+          </c:tx>
+          <c:layout>
+            <c:manualLayout>
+              <c:xMode val="edge"/>
+              <c:yMode val="edge"/>
+              <c:x val="1.219198236730641E-2"/>
+              <c:y val="0.25622584909497681"/>
+            </c:manualLayout>
+          </c:layout>
+        </c:title>
+        <c:numFmt formatCode="0.00" sourceLinked="1"/>
+        <c:majorTickMark val="none"/>
+        <c:tickLblPos val="nextTo"/>
+        <c:spPr>
+          <a:ln>
+            <a:solidFill>
+              <a:srgbClr val="B3B3B3"/>
+            </a:solidFill>
+          </a:ln>
+        </c:spPr>
+        <c:txPr>
+          <a:bodyPr/>
+          <a:lstStyle/>
+          <a:p>
+            <a:pPr>
+              <a:defRPr sz="1000" b="0"/>
+            </a:pPr>
+            <a:endParaRPr lang="pl-PL"/>
+          </a:p>
+        </c:txPr>
+        <c:crossAx val="119389568"/>
+        <c:crosses val="autoZero"/>
+        <c:crossBetween val="midCat"/>
+      </c:valAx>
+      <c:valAx>
+        <c:axId val="119389568"/>
+        <c:scaling>
+          <c:orientation val="minMax"/>
+        </c:scaling>
+        <c:axPos val="b"/>
+        <c:majorGridlines/>
+        <c:title>
+          <c:tx>
+            <c:rich>
+              <a:bodyPr/>
+              <a:lstStyle/>
+              <a:p>
+                <a:pPr>
+                  <a:defRPr/>
+                </a:pPr>
+                <a:r>
+                  <a:rPr lang="pl-PL" sz="1200"/>
+                  <a:t>liczba</a:t>
+                </a:r>
+                <a:r>
+                  <a:rPr lang="pl-PL" sz="1200" baseline="0"/>
+                  <a:t> procesów</a:t>
+                </a:r>
+                <a:endParaRPr lang="pl-PL" sz="1200"/>
+              </a:p>
+            </c:rich>
+          </c:tx>
+        </c:title>
+        <c:numFmt formatCode="General" sourceLinked="1"/>
+        <c:majorTickMark val="none"/>
+        <c:tickLblPos val="nextTo"/>
+        <c:spPr>
+          <a:ln>
+            <a:solidFill>
+              <a:srgbClr val="B3B3B3"/>
+            </a:solidFill>
+          </a:ln>
+        </c:spPr>
+        <c:txPr>
+          <a:bodyPr/>
+          <a:lstStyle/>
+          <a:p>
+            <a:pPr>
+              <a:defRPr sz="1000" b="0"/>
+            </a:pPr>
+            <a:endParaRPr lang="pl-PL"/>
+          </a:p>
+        </c:txPr>
+        <c:crossAx val="119387648"/>
+        <c:crosses val="autoZero"/>
+        <c:crossBetween val="midCat"/>
+      </c:valAx>
+      <c:spPr>
+        <a:noFill/>
+        <a:ln>
+          <a:solidFill>
+            <a:srgbClr val="B3B3B3"/>
+          </a:solidFill>
+          <a:prstDash val="solid"/>
+        </a:ln>
+      </c:spPr>
+    </c:plotArea>
+    <c:legend>
+      <c:legendPos val="r"/>
+      <c:layout>
+        <c:manualLayout>
+          <c:xMode val="edge"/>
+          <c:yMode val="edge"/>
+          <c:x val="0.79401445617757616"/>
+          <c:y val="0.40424688721668628"/>
+          <c:w val="0.17335770066201805"/>
+          <c:h val="0.28336479733481568"/>
+        </c:manualLayout>
+      </c:layout>
+      <c:spPr>
+        <a:noFill/>
+        <a:ln>
+          <a:noFill/>
+        </a:ln>
+      </c:spPr>
+      <c:txPr>
+        <a:bodyPr/>
+        <a:lstStyle/>
+        <a:p>
+          <a:pPr>
+            <a:defRPr sz="1000" b="0"/>
+          </a:pPr>
+          <a:endParaRPr lang="pl-PL"/>
+        </a:p>
+      </c:txPr>
+    </c:legend>
+    <c:plotVisOnly val="1"/>
+  </c:chart>
+  <c:spPr>
+    <a:ln>
+      <a:noFill/>
+    </a:ln>
+  </c:spPr>
+  <c:externalData r:id="rId1"/>
+</c:chartSpace>
+</file>
+
+<file path=word/charts/chart4.xml><?xml version="1.0" encoding="utf-8"?>
+<c:chartSpace xmlns:c="http://schemas.openxmlformats.org/drawingml/2006/chart" xmlns:a="http://schemas.openxmlformats.org/drawingml/2006/main" xmlns:r="http://schemas.openxmlformats.org/officeDocument/2006/relationships">
+  <c:lang val="pl-PL"/>
+  <c:chart>
+    <c:autoTitleDeleted val="1"/>
+    <c:plotArea>
+      <c:layout>
+        <c:manualLayout>
+          <c:layoutTarget val="inner"/>
+          <c:xMode val="edge"/>
+          <c:yMode val="edge"/>
+          <c:x val="0.13127860521038687"/>
+          <c:y val="8.7503107133979643E-2"/>
+          <c:w val="0.6463934449849057"/>
+          <c:h val="0.73598001110494171"/>
+        </c:manualLayout>
+      </c:layout>
+      <c:scatterChart>
+        <c:scatterStyle val="lineMarker"/>
+        <c:ser>
+          <c:idx val="0"/>
+          <c:order val="0"/>
+          <c:tx>
+            <c:strRef>
+              <c:f>Arkusz1!$D$12</c:f>
+              <c:strCache>
+                <c:ptCount val="1"/>
+                <c:pt idx="0">
+                  <c:v>ruch f1c4</c:v>
+                </c:pt>
+              </c:strCache>
+            </c:strRef>
+          </c:tx>
+          <c:spPr>
+            <a:ln w="25400">
+              <a:solidFill>
+                <a:srgbClr val="004586">
+                  <a:alpha val="51000"/>
+                </a:srgbClr>
+              </a:solidFill>
+              <a:prstDash val="dash"/>
+            </a:ln>
+          </c:spPr>
+          <c:marker>
+            <c:symbol val="square"/>
+            <c:size val="5"/>
+          </c:marker>
+          <c:xVal>
+            <c:numRef>
+              <c:f>Arkusz1!$C$13:$C$18</c:f>
+              <c:numCache>
+                <c:formatCode>General</c:formatCode>
+                <c:ptCount val="6"/>
+                <c:pt idx="0">
+                  <c:v>1</c:v>
+                </c:pt>
+                <c:pt idx="1">
+                  <c:v>2</c:v>
+                </c:pt>
+                <c:pt idx="2">
+                  <c:v>3</c:v>
+                </c:pt>
+                <c:pt idx="3">
+                  <c:v>4</c:v>
+                </c:pt>
+                <c:pt idx="4">
+                  <c:v>5</c:v>
+                </c:pt>
+                <c:pt idx="5">
+                  <c:v>6</c:v>
+                </c:pt>
+              </c:numCache>
+            </c:numRef>
+          </c:xVal>
+          <c:yVal>
+            <c:numRef>
+              <c:f>Arkusz1!$D$13:$D$18</c:f>
+              <c:numCache>
+                <c:formatCode>General</c:formatCode>
+                <c:ptCount val="6"/>
+                <c:pt idx="0">
+                  <c:v>1041</c:v>
+                </c:pt>
+                <c:pt idx="1">
+                  <c:v>677</c:v>
+                </c:pt>
+                <c:pt idx="2">
+                  <c:v>463</c:v>
+                </c:pt>
+                <c:pt idx="3">
+                  <c:v>420</c:v>
+                </c:pt>
+                <c:pt idx="4">
+                  <c:v>439</c:v>
+                </c:pt>
+                <c:pt idx="5">
+                  <c:v>464</c:v>
+                </c:pt>
+              </c:numCache>
+            </c:numRef>
+          </c:yVal>
+        </c:ser>
+        <c:ser>
+          <c:idx val="1"/>
+          <c:order val="1"/>
+          <c:tx>
+            <c:strRef>
+              <c:f>Arkusz1!$E$12</c:f>
+              <c:strCache>
+                <c:ptCount val="1"/>
+                <c:pt idx="0">
+                  <c:v>ruch d2d3</c:v>
+                </c:pt>
+              </c:strCache>
+            </c:strRef>
+          </c:tx>
+          <c:spPr>
+            <a:ln w="25400">
+              <a:solidFill>
+                <a:srgbClr val="FF420E">
+                  <a:alpha val="50000"/>
+                </a:srgbClr>
+              </a:solidFill>
+              <a:prstDash val="dash"/>
+            </a:ln>
+          </c:spPr>
+          <c:marker>
+            <c:symbol val="diamond"/>
+            <c:size val="6"/>
+          </c:marker>
+          <c:xVal>
+            <c:numRef>
+              <c:f>Arkusz1!$C$13:$C$18</c:f>
+              <c:numCache>
+                <c:formatCode>General</c:formatCode>
+                <c:ptCount val="6"/>
+                <c:pt idx="0">
+                  <c:v>1</c:v>
+                </c:pt>
+                <c:pt idx="1">
+                  <c:v>2</c:v>
+                </c:pt>
+                <c:pt idx="2">
+                  <c:v>3</c:v>
+                </c:pt>
+                <c:pt idx="3">
+                  <c:v>4</c:v>
+                </c:pt>
+                <c:pt idx="4">
+                  <c:v>5</c:v>
+                </c:pt>
+                <c:pt idx="5">
+                  <c:v>6</c:v>
+                </c:pt>
+              </c:numCache>
+            </c:numRef>
+          </c:xVal>
+          <c:yVal>
+            <c:numRef>
+              <c:f>Arkusz1!$E$13:$E$18</c:f>
+              <c:numCache>
+                <c:formatCode>General</c:formatCode>
+                <c:ptCount val="6"/>
+                <c:pt idx="0">
+                  <c:v>1322</c:v>
+                </c:pt>
+                <c:pt idx="1">
+                  <c:v>840</c:v>
+                </c:pt>
+                <c:pt idx="2">
+                  <c:v>731</c:v>
+                </c:pt>
+                <c:pt idx="3">
+                  <c:v>516</c:v>
+                </c:pt>
+                <c:pt idx="4">
+                  <c:v>540</c:v>
+                </c:pt>
+                <c:pt idx="5">
+                  <c:v>612</c:v>
+                </c:pt>
+              </c:numCache>
+            </c:numRef>
+          </c:yVal>
+        </c:ser>
+        <c:ser>
+          <c:idx val="2"/>
+          <c:order val="2"/>
+          <c:tx>
+            <c:strRef>
+              <c:f>Arkusz1!$F$12</c:f>
+              <c:strCache>
+                <c:ptCount val="1"/>
+                <c:pt idx="0">
+                  <c:v>ruch g1f3</c:v>
+                </c:pt>
+              </c:strCache>
+            </c:strRef>
+          </c:tx>
+          <c:spPr>
+            <a:ln w="25400">
+              <a:solidFill>
+                <a:srgbClr val="9BBB59">
+                  <a:lumMod val="75000"/>
+                  <a:alpha val="50000"/>
+                </a:srgbClr>
+              </a:solidFill>
+              <a:prstDash val="dash"/>
+            </a:ln>
+          </c:spPr>
+          <c:marker>
+            <c:symbol val="triangle"/>
+            <c:size val="6"/>
+          </c:marker>
+          <c:xVal>
+            <c:numRef>
+              <c:f>Arkusz1!$C$13:$C$18</c:f>
+              <c:numCache>
+                <c:formatCode>General</c:formatCode>
+                <c:ptCount val="6"/>
+                <c:pt idx="0">
+                  <c:v>1</c:v>
+                </c:pt>
+                <c:pt idx="1">
+                  <c:v>2</c:v>
+                </c:pt>
+                <c:pt idx="2">
+                  <c:v>3</c:v>
+                </c:pt>
+                <c:pt idx="3">
+                  <c:v>4</c:v>
+                </c:pt>
+                <c:pt idx="4">
+                  <c:v>5</c:v>
+                </c:pt>
+                <c:pt idx="5">
+                  <c:v>6</c:v>
+                </c:pt>
+              </c:numCache>
+            </c:numRef>
+          </c:xVal>
+          <c:yVal>
+            <c:numRef>
+              <c:f>Arkusz1!$F$13:$F$18</c:f>
+              <c:numCache>
+                <c:formatCode>General</c:formatCode>
+                <c:ptCount val="6"/>
+                <c:pt idx="0">
+                  <c:v>1374</c:v>
+                </c:pt>
+                <c:pt idx="1">
+                  <c:v>783</c:v>
+                </c:pt>
+                <c:pt idx="2">
+                  <c:v>601</c:v>
+                </c:pt>
+                <c:pt idx="3">
+                  <c:v>539</c:v>
+                </c:pt>
+                <c:pt idx="4">
+                  <c:v>582</c:v>
+                </c:pt>
+                <c:pt idx="5">
+                  <c:v>612</c:v>
+                </c:pt>
+              </c:numCache>
+            </c:numRef>
+          </c:yVal>
+        </c:ser>
+        <c:ser>
+          <c:idx val="3"/>
+          <c:order val="3"/>
+          <c:tx>
+            <c:strRef>
+              <c:f>Arkusz1!$G$12</c:f>
+              <c:strCache>
+                <c:ptCount val="1"/>
+                <c:pt idx="0">
+                  <c:v>ruch c1e3</c:v>
+                </c:pt>
+              </c:strCache>
+            </c:strRef>
+          </c:tx>
+          <c:spPr>
+            <a:ln w="25400">
+              <a:solidFill>
+                <a:srgbClr val="8064A2">
+                  <a:alpha val="50000"/>
+                </a:srgbClr>
+              </a:solidFill>
+              <a:prstDash val="dash"/>
+            </a:ln>
+          </c:spPr>
+          <c:marker>
+            <c:symbol val="circle"/>
+            <c:size val="5"/>
+          </c:marker>
+          <c:xVal>
+            <c:numRef>
+              <c:f>Arkusz1!$C$13:$C$18</c:f>
+              <c:numCache>
+                <c:formatCode>General</c:formatCode>
+                <c:ptCount val="6"/>
+                <c:pt idx="0">
+                  <c:v>1</c:v>
+                </c:pt>
+                <c:pt idx="1">
+                  <c:v>2</c:v>
+                </c:pt>
+                <c:pt idx="2">
+                  <c:v>3</c:v>
+                </c:pt>
+                <c:pt idx="3">
+                  <c:v>4</c:v>
+                </c:pt>
+                <c:pt idx="4">
+                  <c:v>5</c:v>
+                </c:pt>
+                <c:pt idx="5">
+                  <c:v>6</c:v>
+                </c:pt>
+              </c:numCache>
+            </c:numRef>
+          </c:xVal>
+          <c:yVal>
+            <c:numRef>
+              <c:f>Arkusz1!$G$13:$G$18</c:f>
+              <c:numCache>
+                <c:formatCode>General</c:formatCode>
+                <c:ptCount val="6"/>
+                <c:pt idx="0">
+                  <c:v>1245</c:v>
+                </c:pt>
+                <c:pt idx="1">
+                  <c:v>868</c:v>
+                </c:pt>
+                <c:pt idx="2">
+                  <c:v>660</c:v>
+                </c:pt>
+                <c:pt idx="3">
+                  <c:v>580</c:v>
+                </c:pt>
+                <c:pt idx="4">
+                  <c:v>645</c:v>
+                </c:pt>
+                <c:pt idx="5">
+                  <c:v>648</c:v>
+                </c:pt>
+              </c:numCache>
+            </c:numRef>
+          </c:yVal>
+        </c:ser>
+        <c:axId val="81330944"/>
+        <c:axId val="81300096"/>
+      </c:scatterChart>
+      <c:valAx>
+        <c:axId val="81300096"/>
         <c:scaling>
           <c:orientation val="minMax"/>
         </c:scaling>
@@ -8669,12 +10136,12 @@
             <a:endParaRPr lang="pl-PL"/>
           </a:p>
         </c:txPr>
-        <c:crossAx val="146132352"/>
+        <c:crossAx val="81330944"/>
         <c:crosses val="autoZero"/>
         <c:crossBetween val="midCat"/>
       </c:valAx>
       <c:valAx>
-        <c:axId val="146132352"/>
+        <c:axId val="81330944"/>
         <c:scaling>
           <c:orientation val="minMax"/>
         </c:scaling>
@@ -8730,7 +10197,7 @@
             <a:endParaRPr lang="pl-PL"/>
           </a:p>
         </c:txPr>
-        <c:crossAx val="146130432"/>
+        <c:crossAx val="81300096"/>
         <c:crosses val="autoZero"/>
         <c:crossBetween val="midCat"/>
       </c:valAx>
@@ -8751,9 +10218,9 @@
           <c:xMode val="edge"/>
           <c:yMode val="edge"/>
           <c:x val="0.80018726829064157"/>
-          <c:y val="0.30738910481831122"/>
+          <c:y val="0.30738910481831133"/>
           <c:w val="0.17335770066201805"/>
-          <c:h val="0.28336479733481518"/>
+          <c:h val="0.28336479733481551"/>
         </c:manualLayout>
       </c:layout>
       <c:spPr>
@@ -8784,845 +10251,7 @@
 </c:chartSpace>
 </file>
 
-<file path=word/charts/chart2.xml><?xml version="1.0" encoding="utf-8"?>
-<c:chartSpace xmlns:c="http://schemas.openxmlformats.org/drawingml/2006/chart" xmlns:a="http://schemas.openxmlformats.org/drawingml/2006/main" xmlns:r="http://schemas.openxmlformats.org/officeDocument/2006/relationships">
-  <c:lang val="pl-PL"/>
-  <c:chart>
-    <c:autoTitleDeleted val="1"/>
-    <c:plotArea>
-      <c:layout>
-        <c:manualLayout>
-          <c:layoutTarget val="inner"/>
-          <c:xMode val="edge"/>
-          <c:yMode val="edge"/>
-          <c:x val="0.1386271401191414"/>
-          <c:y val="8.7503245428582024E-2"/>
-          <c:w val="0.80732821718955661"/>
-          <c:h val="0.73598001110494171"/>
-        </c:manualLayout>
-      </c:layout>
-      <c:scatterChart>
-        <c:scatterStyle val="smoothMarker"/>
-        <c:ser>
-          <c:idx val="0"/>
-          <c:order val="0"/>
-          <c:spPr>
-            <a:ln w="25400">
-              <a:solidFill>
-                <a:srgbClr val="4F81BD">
-                  <a:shade val="95000"/>
-                  <a:satMod val="105000"/>
-                  <a:alpha val="51000"/>
-                </a:srgbClr>
-              </a:solidFill>
-              <a:prstDash val="sysDash"/>
-            </a:ln>
-          </c:spPr>
-          <c:marker>
-            <c:symbol val="circle"/>
-            <c:size val="5"/>
-          </c:marker>
-          <c:dLbls>
-            <c:dLbl>
-              <c:idx val="0"/>
-              <c:layout>
-                <c:manualLayout>
-                  <c:x val="-6.6137577618349437E-3"/>
-                  <c:y val="-1.1776269426208213E-2"/>
-                </c:manualLayout>
-              </c:layout>
-              <c:showVal val="1"/>
-            </c:dLbl>
-            <c:dLbl>
-              <c:idx val="1"/>
-              <c:layout>
-                <c:manualLayout>
-                  <c:x val="-6.6137577618349437E-3"/>
-                  <c:y val="-3.5328808278624682E-2"/>
-                </c:manualLayout>
-              </c:layout>
-              <c:showVal val="1"/>
-            </c:dLbl>
-            <c:dLbl>
-              <c:idx val="2"/>
-              <c:layout>
-                <c:manualLayout>
-                  <c:x val="-1.1022929603058255E-2"/>
-                  <c:y val="-3.5328808278624682E-2"/>
-                </c:manualLayout>
-              </c:layout>
-              <c:showVal val="1"/>
-            </c:dLbl>
-            <c:dLbl>
-              <c:idx val="3"/>
-              <c:layout>
-                <c:manualLayout>
-                  <c:x val="-1.1022929603058255E-2"/>
-                  <c:y val="-2.7477961994485892E-2"/>
-                </c:manualLayout>
-              </c:layout>
-              <c:showVal val="1"/>
-            </c:dLbl>
-            <c:dLbl>
-              <c:idx val="4"/>
-              <c:layout>
-                <c:manualLayout>
-                  <c:x val="-1.322751552366988E-2"/>
-                  <c:y val="-5.1030500846902381E-2"/>
-                </c:manualLayout>
-              </c:layout>
-              <c:showVal val="1"/>
-            </c:dLbl>
-            <c:dLbl>
-              <c:idx val="5"/>
-              <c:layout>
-                <c:manualLayout>
-                  <c:x val="-6.6137577618349437E-3"/>
-                  <c:y val="-3.5328808278624682E-2"/>
-                </c:manualLayout>
-              </c:layout>
-              <c:showVal val="1"/>
-            </c:dLbl>
-            <c:showVal val="1"/>
-          </c:dLbls>
-          <c:xVal>
-            <c:numRef>
-              <c:f>Arkusz1!$C$13:$C$18</c:f>
-              <c:numCache>
-                <c:formatCode>General</c:formatCode>
-                <c:ptCount val="6"/>
-                <c:pt idx="0">
-                  <c:v>1</c:v>
-                </c:pt>
-                <c:pt idx="1">
-                  <c:v>2</c:v>
-                </c:pt>
-                <c:pt idx="2">
-                  <c:v>3</c:v>
-                </c:pt>
-                <c:pt idx="3">
-                  <c:v>4</c:v>
-                </c:pt>
-                <c:pt idx="4">
-                  <c:v>5</c:v>
-                </c:pt>
-                <c:pt idx="5">
-                  <c:v>6</c:v>
-                </c:pt>
-              </c:numCache>
-            </c:numRef>
-          </c:xVal>
-          <c:yVal>
-            <c:numRef>
-              <c:f>Arkusz1!$H$13:$H$18</c:f>
-              <c:numCache>
-                <c:formatCode>General</c:formatCode>
-                <c:ptCount val="6"/>
-                <c:pt idx="0">
-                  <c:v>1245.5</c:v>
-                </c:pt>
-                <c:pt idx="1">
-                  <c:v>792</c:v>
-                </c:pt>
-                <c:pt idx="2">
-                  <c:v>613.75</c:v>
-                </c:pt>
-                <c:pt idx="3">
-                  <c:v>513.75</c:v>
-                </c:pt>
-                <c:pt idx="4">
-                  <c:v>551.5</c:v>
-                </c:pt>
-                <c:pt idx="5">
-                  <c:v>584</c:v>
-                </c:pt>
-              </c:numCache>
-            </c:numRef>
-          </c:yVal>
-          <c:smooth val="1"/>
-        </c:ser>
-        <c:axId val="150050304"/>
-        <c:axId val="150031744"/>
-      </c:scatterChart>
-      <c:valAx>
-        <c:axId val="150031744"/>
-        <c:scaling>
-          <c:orientation val="minMax"/>
-        </c:scaling>
-        <c:axPos val="l"/>
-        <c:majorGridlines>
-          <c:spPr>
-            <a:ln>
-              <a:solidFill>
-                <a:srgbClr val="B3B3B3"/>
-              </a:solidFill>
-            </a:ln>
-          </c:spPr>
-        </c:majorGridlines>
-        <c:title>
-          <c:tx>
-            <c:rich>
-              <a:bodyPr rot="-5400000" vert="horz"/>
-              <a:lstStyle/>
-              <a:p>
-                <a:pPr>
-                  <a:defRPr/>
-                </a:pPr>
-                <a:r>
-                  <a:rPr lang="pl-PL" sz="1200"/>
-                  <a:t>czas</a:t>
-                </a:r>
-                <a:r>
-                  <a:rPr lang="pl-PL" sz="1200" baseline="0"/>
-                  <a:t> wyboru ruchu [ms]</a:t>
-                </a:r>
-                <a:endParaRPr lang="pl-PL" sz="1200"/>
-              </a:p>
-            </c:rich>
-          </c:tx>
-          <c:layout>
-            <c:manualLayout>
-              <c:xMode val="edge"/>
-              <c:yMode val="edge"/>
-              <c:x val="1.6160309155853658E-2"/>
-              <c:y val="0.25622596837407158"/>
-            </c:manualLayout>
-          </c:layout>
-        </c:title>
-        <c:numFmt formatCode="General" sourceLinked="1"/>
-        <c:majorTickMark val="none"/>
-        <c:tickLblPos val="nextTo"/>
-        <c:spPr>
-          <a:ln>
-            <a:solidFill>
-              <a:srgbClr val="B3B3B3"/>
-            </a:solidFill>
-          </a:ln>
-        </c:spPr>
-        <c:txPr>
-          <a:bodyPr/>
-          <a:lstStyle/>
-          <a:p>
-            <a:pPr>
-              <a:defRPr sz="1000" b="0"/>
-            </a:pPr>
-            <a:endParaRPr lang="pl-PL"/>
-          </a:p>
-        </c:txPr>
-        <c:crossAx val="150050304"/>
-        <c:crosses val="autoZero"/>
-        <c:crossBetween val="midCat"/>
-      </c:valAx>
-      <c:valAx>
-        <c:axId val="150050304"/>
-        <c:scaling>
-          <c:orientation val="minMax"/>
-        </c:scaling>
-        <c:axPos val="b"/>
-        <c:majorGridlines/>
-        <c:title>
-          <c:tx>
-            <c:rich>
-              <a:bodyPr/>
-              <a:lstStyle/>
-              <a:p>
-                <a:pPr>
-                  <a:defRPr/>
-                </a:pPr>
-                <a:r>
-                  <a:rPr lang="pl-PL" sz="1200"/>
-                  <a:t>liczba</a:t>
-                </a:r>
-                <a:r>
-                  <a:rPr lang="pl-PL" sz="1200" baseline="0"/>
-                  <a:t> procesów</a:t>
-                </a:r>
-                <a:endParaRPr lang="pl-PL" sz="1200"/>
-              </a:p>
-            </c:rich>
-          </c:tx>
-        </c:title>
-        <c:numFmt formatCode="General" sourceLinked="1"/>
-        <c:majorTickMark val="none"/>
-        <c:tickLblPos val="nextTo"/>
-        <c:spPr>
-          <a:ln>
-            <a:solidFill>
-              <a:srgbClr val="B3B3B3"/>
-            </a:solidFill>
-          </a:ln>
-        </c:spPr>
-        <c:txPr>
-          <a:bodyPr/>
-          <a:lstStyle/>
-          <a:p>
-            <a:pPr>
-              <a:defRPr sz="1000" b="0"/>
-            </a:pPr>
-            <a:endParaRPr lang="pl-PL"/>
-          </a:p>
-        </c:txPr>
-        <c:crossAx val="150031744"/>
-        <c:crosses val="autoZero"/>
-        <c:crossBetween val="midCat"/>
-      </c:valAx>
-      <c:spPr>
-        <a:noFill/>
-        <a:ln>
-          <a:solidFill>
-            <a:srgbClr val="B3B3B3"/>
-          </a:solidFill>
-          <a:prstDash val="solid"/>
-        </a:ln>
-      </c:spPr>
-    </c:plotArea>
-    <c:plotVisOnly val="1"/>
-  </c:chart>
-  <c:spPr>
-    <a:ln>
-      <a:noFill/>
-    </a:ln>
-  </c:spPr>
-  <c:externalData r:id="rId1"/>
-</c:chartSpace>
-</file>
-
-<file path=word/charts/chart3.xml><?xml version="1.0" encoding="utf-8"?>
-<c:chartSpace xmlns:c="http://schemas.openxmlformats.org/drawingml/2006/chart" xmlns:a="http://schemas.openxmlformats.org/drawingml/2006/main" xmlns:r="http://schemas.openxmlformats.org/officeDocument/2006/relationships">
-  <c:lang val="pl-PL"/>
-  <c:chart>
-    <c:autoTitleDeleted val="1"/>
-    <c:plotArea>
-      <c:layout>
-        <c:manualLayout>
-          <c:layoutTarget val="inner"/>
-          <c:xMode val="edge"/>
-          <c:yMode val="edge"/>
-          <c:x val="0.1312786052103869"/>
-          <c:y val="8.7503107133979643E-2"/>
-          <c:w val="0.6463934449849057"/>
-          <c:h val="0.73598001110494171"/>
-        </c:manualLayout>
-      </c:layout>
-      <c:scatterChart>
-        <c:scatterStyle val="lineMarker"/>
-        <c:ser>
-          <c:idx val="0"/>
-          <c:order val="0"/>
-          <c:tx>
-            <c:strRef>
-              <c:f>Arkusz1!$D$12</c:f>
-              <c:strCache>
-                <c:ptCount val="1"/>
-                <c:pt idx="0">
-                  <c:v>ruch f1c4</c:v>
-                </c:pt>
-              </c:strCache>
-            </c:strRef>
-          </c:tx>
-          <c:spPr>
-            <a:ln w="25400">
-              <a:solidFill>
-                <a:srgbClr val="004586">
-                  <a:alpha val="51000"/>
-                </a:srgbClr>
-              </a:solidFill>
-              <a:prstDash val="dash"/>
-            </a:ln>
-          </c:spPr>
-          <c:marker>
-            <c:symbol val="square"/>
-            <c:size val="5"/>
-          </c:marker>
-          <c:xVal>
-            <c:numRef>
-              <c:f>Arkusz1!$C$13:$C$18</c:f>
-              <c:numCache>
-                <c:formatCode>General</c:formatCode>
-                <c:ptCount val="6"/>
-                <c:pt idx="0">
-                  <c:v>1</c:v>
-                </c:pt>
-                <c:pt idx="1">
-                  <c:v>2</c:v>
-                </c:pt>
-                <c:pt idx="2">
-                  <c:v>3</c:v>
-                </c:pt>
-                <c:pt idx="3">
-                  <c:v>4</c:v>
-                </c:pt>
-                <c:pt idx="4">
-                  <c:v>5</c:v>
-                </c:pt>
-                <c:pt idx="5">
-                  <c:v>6</c:v>
-                </c:pt>
-              </c:numCache>
-            </c:numRef>
-          </c:xVal>
-          <c:yVal>
-            <c:numRef>
-              <c:f>Arkusz1!$D$13:$D$18</c:f>
-              <c:numCache>
-                <c:formatCode>General</c:formatCode>
-                <c:ptCount val="6"/>
-                <c:pt idx="0">
-                  <c:v>1041</c:v>
-                </c:pt>
-                <c:pt idx="1">
-                  <c:v>677</c:v>
-                </c:pt>
-                <c:pt idx="2">
-                  <c:v>463</c:v>
-                </c:pt>
-                <c:pt idx="3">
-                  <c:v>420</c:v>
-                </c:pt>
-                <c:pt idx="4">
-                  <c:v>439</c:v>
-                </c:pt>
-                <c:pt idx="5">
-                  <c:v>464</c:v>
-                </c:pt>
-              </c:numCache>
-            </c:numRef>
-          </c:yVal>
-        </c:ser>
-        <c:ser>
-          <c:idx val="1"/>
-          <c:order val="1"/>
-          <c:tx>
-            <c:strRef>
-              <c:f>Arkusz1!$E$12</c:f>
-              <c:strCache>
-                <c:ptCount val="1"/>
-                <c:pt idx="0">
-                  <c:v>ruch d2d3</c:v>
-                </c:pt>
-              </c:strCache>
-            </c:strRef>
-          </c:tx>
-          <c:spPr>
-            <a:ln w="25400">
-              <a:solidFill>
-                <a:srgbClr val="FF420E">
-                  <a:alpha val="50000"/>
-                </a:srgbClr>
-              </a:solidFill>
-              <a:prstDash val="dash"/>
-            </a:ln>
-          </c:spPr>
-          <c:marker>
-            <c:symbol val="diamond"/>
-            <c:size val="6"/>
-          </c:marker>
-          <c:xVal>
-            <c:numRef>
-              <c:f>Arkusz1!$C$13:$C$18</c:f>
-              <c:numCache>
-                <c:formatCode>General</c:formatCode>
-                <c:ptCount val="6"/>
-                <c:pt idx="0">
-                  <c:v>1</c:v>
-                </c:pt>
-                <c:pt idx="1">
-                  <c:v>2</c:v>
-                </c:pt>
-                <c:pt idx="2">
-                  <c:v>3</c:v>
-                </c:pt>
-                <c:pt idx="3">
-                  <c:v>4</c:v>
-                </c:pt>
-                <c:pt idx="4">
-                  <c:v>5</c:v>
-                </c:pt>
-                <c:pt idx="5">
-                  <c:v>6</c:v>
-                </c:pt>
-              </c:numCache>
-            </c:numRef>
-          </c:xVal>
-          <c:yVal>
-            <c:numRef>
-              <c:f>Arkusz1!$E$13:$E$18</c:f>
-              <c:numCache>
-                <c:formatCode>General</c:formatCode>
-                <c:ptCount val="6"/>
-                <c:pt idx="0">
-                  <c:v>1322</c:v>
-                </c:pt>
-                <c:pt idx="1">
-                  <c:v>840</c:v>
-                </c:pt>
-                <c:pt idx="2">
-                  <c:v>731</c:v>
-                </c:pt>
-                <c:pt idx="3">
-                  <c:v>516</c:v>
-                </c:pt>
-                <c:pt idx="4">
-                  <c:v>540</c:v>
-                </c:pt>
-                <c:pt idx="5">
-                  <c:v>612</c:v>
-                </c:pt>
-              </c:numCache>
-            </c:numRef>
-          </c:yVal>
-        </c:ser>
-        <c:ser>
-          <c:idx val="2"/>
-          <c:order val="2"/>
-          <c:tx>
-            <c:strRef>
-              <c:f>Arkusz1!$F$12</c:f>
-              <c:strCache>
-                <c:ptCount val="1"/>
-                <c:pt idx="0">
-                  <c:v>ruch g1f3</c:v>
-                </c:pt>
-              </c:strCache>
-            </c:strRef>
-          </c:tx>
-          <c:spPr>
-            <a:ln w="25400">
-              <a:solidFill>
-                <a:srgbClr val="9BBB59">
-                  <a:lumMod val="75000"/>
-                  <a:alpha val="50000"/>
-                </a:srgbClr>
-              </a:solidFill>
-              <a:prstDash val="dash"/>
-            </a:ln>
-          </c:spPr>
-          <c:marker>
-            <c:symbol val="triangle"/>
-            <c:size val="6"/>
-          </c:marker>
-          <c:xVal>
-            <c:numRef>
-              <c:f>Arkusz1!$C$13:$C$18</c:f>
-              <c:numCache>
-                <c:formatCode>General</c:formatCode>
-                <c:ptCount val="6"/>
-                <c:pt idx="0">
-                  <c:v>1</c:v>
-                </c:pt>
-                <c:pt idx="1">
-                  <c:v>2</c:v>
-                </c:pt>
-                <c:pt idx="2">
-                  <c:v>3</c:v>
-                </c:pt>
-                <c:pt idx="3">
-                  <c:v>4</c:v>
-                </c:pt>
-                <c:pt idx="4">
-                  <c:v>5</c:v>
-                </c:pt>
-                <c:pt idx="5">
-                  <c:v>6</c:v>
-                </c:pt>
-              </c:numCache>
-            </c:numRef>
-          </c:xVal>
-          <c:yVal>
-            <c:numRef>
-              <c:f>Arkusz1!$F$13:$F$18</c:f>
-              <c:numCache>
-                <c:formatCode>General</c:formatCode>
-                <c:ptCount val="6"/>
-                <c:pt idx="0">
-                  <c:v>1374</c:v>
-                </c:pt>
-                <c:pt idx="1">
-                  <c:v>783</c:v>
-                </c:pt>
-                <c:pt idx="2">
-                  <c:v>601</c:v>
-                </c:pt>
-                <c:pt idx="3">
-                  <c:v>539</c:v>
-                </c:pt>
-                <c:pt idx="4">
-                  <c:v>582</c:v>
-                </c:pt>
-                <c:pt idx="5">
-                  <c:v>612</c:v>
-                </c:pt>
-              </c:numCache>
-            </c:numRef>
-          </c:yVal>
-        </c:ser>
-        <c:ser>
-          <c:idx val="3"/>
-          <c:order val="3"/>
-          <c:tx>
-            <c:strRef>
-              <c:f>Arkusz1!$G$12</c:f>
-              <c:strCache>
-                <c:ptCount val="1"/>
-                <c:pt idx="0">
-                  <c:v>ruch c1e3</c:v>
-                </c:pt>
-              </c:strCache>
-            </c:strRef>
-          </c:tx>
-          <c:spPr>
-            <a:ln w="25400">
-              <a:solidFill>
-                <a:srgbClr val="8064A2">
-                  <a:alpha val="50000"/>
-                </a:srgbClr>
-              </a:solidFill>
-              <a:prstDash val="dash"/>
-            </a:ln>
-          </c:spPr>
-          <c:marker>
-            <c:symbol val="circle"/>
-            <c:size val="5"/>
-          </c:marker>
-          <c:xVal>
-            <c:numRef>
-              <c:f>Arkusz1!$C$13:$C$18</c:f>
-              <c:numCache>
-                <c:formatCode>General</c:formatCode>
-                <c:ptCount val="6"/>
-                <c:pt idx="0">
-                  <c:v>1</c:v>
-                </c:pt>
-                <c:pt idx="1">
-                  <c:v>2</c:v>
-                </c:pt>
-                <c:pt idx="2">
-                  <c:v>3</c:v>
-                </c:pt>
-                <c:pt idx="3">
-                  <c:v>4</c:v>
-                </c:pt>
-                <c:pt idx="4">
-                  <c:v>5</c:v>
-                </c:pt>
-                <c:pt idx="5">
-                  <c:v>6</c:v>
-                </c:pt>
-              </c:numCache>
-            </c:numRef>
-          </c:xVal>
-          <c:yVal>
-            <c:numRef>
-              <c:f>Arkusz1!$G$13:$G$18</c:f>
-              <c:numCache>
-                <c:formatCode>General</c:formatCode>
-                <c:ptCount val="6"/>
-                <c:pt idx="0">
-                  <c:v>1245</c:v>
-                </c:pt>
-                <c:pt idx="1">
-                  <c:v>868</c:v>
-                </c:pt>
-                <c:pt idx="2">
-                  <c:v>660</c:v>
-                </c:pt>
-                <c:pt idx="3">
-                  <c:v>580</c:v>
-                </c:pt>
-                <c:pt idx="4">
-                  <c:v>645</c:v>
-                </c:pt>
-                <c:pt idx="5">
-                  <c:v>648</c:v>
-                </c:pt>
-              </c:numCache>
-            </c:numRef>
-          </c:yVal>
-        </c:ser>
-        <c:axId val="157115520"/>
-        <c:axId val="152148992"/>
-      </c:scatterChart>
-      <c:valAx>
-        <c:axId val="152148992"/>
-        <c:scaling>
-          <c:orientation val="minMax"/>
-        </c:scaling>
-        <c:axPos val="l"/>
-        <c:majorGridlines>
-          <c:spPr>
-            <a:ln>
-              <a:solidFill>
-                <a:srgbClr val="B3B3B3"/>
-              </a:solidFill>
-            </a:ln>
-          </c:spPr>
-        </c:majorGridlines>
-        <c:title>
-          <c:tx>
-            <c:rich>
-              <a:bodyPr rot="-5400000" vert="horz"/>
-              <a:lstStyle/>
-              <a:p>
-                <a:pPr>
-                  <a:defRPr/>
-                </a:pPr>
-                <a:r>
-                  <a:rPr lang="pl-PL" sz="1200"/>
-                  <a:t>czas</a:t>
-                </a:r>
-                <a:r>
-                  <a:rPr lang="pl-PL" sz="1200" baseline="0"/>
-                  <a:t> wyboru ruchu [ms]</a:t>
-                </a:r>
-                <a:endParaRPr lang="pl-PL" sz="1200"/>
-              </a:p>
-            </c:rich>
-          </c:tx>
-          <c:layout>
-            <c:manualLayout>
-              <c:xMode val="edge"/>
-              <c:yMode val="edge"/>
-              <c:x val="1.8364850876620247E-2"/>
-              <c:y val="0.25622584909497681"/>
-            </c:manualLayout>
-          </c:layout>
-        </c:title>
-        <c:numFmt formatCode="General" sourceLinked="1"/>
-        <c:majorTickMark val="none"/>
-        <c:tickLblPos val="nextTo"/>
-        <c:spPr>
-          <a:ln>
-            <a:solidFill>
-              <a:srgbClr val="B3B3B3"/>
-            </a:solidFill>
-          </a:ln>
-        </c:spPr>
-        <c:txPr>
-          <a:bodyPr/>
-          <a:lstStyle/>
-          <a:p>
-            <a:pPr>
-              <a:defRPr sz="1000" b="0"/>
-            </a:pPr>
-            <a:endParaRPr lang="pl-PL"/>
-          </a:p>
-        </c:txPr>
-        <c:crossAx val="157115520"/>
-        <c:crosses val="autoZero"/>
-        <c:crossBetween val="midCat"/>
-      </c:valAx>
-      <c:valAx>
-        <c:axId val="157115520"/>
-        <c:scaling>
-          <c:orientation val="minMax"/>
-        </c:scaling>
-        <c:axPos val="b"/>
-        <c:majorGridlines/>
-        <c:title>
-          <c:tx>
-            <c:rich>
-              <a:bodyPr/>
-              <a:lstStyle/>
-              <a:p>
-                <a:pPr>
-                  <a:defRPr/>
-                </a:pPr>
-                <a:r>
-                  <a:rPr lang="pl-PL" sz="1200"/>
-                  <a:t>liczba</a:t>
-                </a:r>
-                <a:r>
-                  <a:rPr lang="pl-PL" sz="1200" baseline="0"/>
-                  <a:t> procesów</a:t>
-                </a:r>
-                <a:endParaRPr lang="pl-PL" sz="1200"/>
-              </a:p>
-            </c:rich>
-          </c:tx>
-          <c:layout>
-            <c:manualLayout>
-              <c:xMode val="edge"/>
-              <c:yMode val="edge"/>
-              <c:x val="0.35675874825891896"/>
-              <c:y val="0.90258965493864818"/>
-            </c:manualLayout>
-          </c:layout>
-        </c:title>
-        <c:numFmt formatCode="General" sourceLinked="1"/>
-        <c:majorTickMark val="none"/>
-        <c:tickLblPos val="nextTo"/>
-        <c:spPr>
-          <a:ln>
-            <a:solidFill>
-              <a:srgbClr val="B3B3B3"/>
-            </a:solidFill>
-          </a:ln>
-        </c:spPr>
-        <c:txPr>
-          <a:bodyPr/>
-          <a:lstStyle/>
-          <a:p>
-            <a:pPr>
-              <a:defRPr sz="1000" b="0"/>
-            </a:pPr>
-            <a:endParaRPr lang="pl-PL"/>
-          </a:p>
-        </c:txPr>
-        <c:crossAx val="152148992"/>
-        <c:crosses val="autoZero"/>
-        <c:crossBetween val="midCat"/>
-      </c:valAx>
-      <c:spPr>
-        <a:noFill/>
-        <a:ln>
-          <a:solidFill>
-            <a:srgbClr val="B3B3B3"/>
-          </a:solidFill>
-          <a:prstDash val="solid"/>
-        </a:ln>
-      </c:spPr>
-    </c:plotArea>
-    <c:legend>
-      <c:legendPos val="r"/>
-      <c:layout>
-        <c:manualLayout>
-          <c:xMode val="edge"/>
-          <c:yMode val="edge"/>
-          <c:x val="0.80018726829064157"/>
-          <c:y val="0.30738910481831122"/>
-          <c:w val="0.17335770066201805"/>
-          <c:h val="0.28336479733481518"/>
-        </c:manualLayout>
-      </c:layout>
-      <c:spPr>
-        <a:noFill/>
-        <a:ln>
-          <a:noFill/>
-        </a:ln>
-      </c:spPr>
-      <c:txPr>
-        <a:bodyPr/>
-        <a:lstStyle/>
-        <a:p>
-          <a:pPr>
-            <a:defRPr sz="1000" b="0"/>
-          </a:pPr>
-          <a:endParaRPr lang="pl-PL"/>
-        </a:p>
-      </c:txPr>
-    </c:legend>
-    <c:plotVisOnly val="1"/>
-  </c:chart>
-  <c:spPr>
-    <a:ln>
-      <a:noFill/>
-    </a:ln>
-  </c:spPr>
-  <c:externalData r:id="rId1"/>
-</c:chartSpace>
-</file>
-
-<file path=word/charts/chart4.xml><?xml version="1.0" encoding="utf-8"?>
+<file path=word/charts/chart5.xml><?xml version="1.0" encoding="utf-8"?>
 <c:chartSpace xmlns:c="http://schemas.openxmlformats.org/drawingml/2006/chart" xmlns:a="http://schemas.openxmlformats.org/drawingml/2006/main" xmlns:r="http://schemas.openxmlformats.org/officeDocument/2006/relationships">
   <c:lang val="pl-PL"/>
   <c:chart>
@@ -9635,7 +10264,7 @@
           <c:yMode val="edge"/>
           <c:x val="0.13421796827791821"/>
           <c:y val="8.7503245428582024E-2"/>
-          <c:w val="0.80732821718955683"/>
+          <c:w val="0.80732821718955705"/>
           <c:h val="0.73598001110494171"/>
         </c:manualLayout>
       </c:layout>
@@ -9705,7 +10334,7 @@
               <c:idx val="4"/>
               <c:layout>
                 <c:manualLayout>
-                  <c:x val="-1.1022929603058255E-2"/>
+                  <c:x val="-1.1022929603058264E-2"/>
                   <c:y val="-3.9254231420694091E-2"/>
                 </c:manualLayout>
               </c:layout>
@@ -9715,7 +10344,7 @@
               <c:idx val="5"/>
               <c:layout>
                 <c:manualLayout>
-                  <c:x val="-6.6137577618349463E-3"/>
+                  <c:x val="-6.613757761834948E-3"/>
                   <c:y val="-3.5328808278624682E-2"/>
                 </c:manualLayout>
               </c:layout>
@@ -9763,27 +10392,27 @@
                   <c:v>1.5751491918433933</c:v>
                 </c:pt>
                 <c:pt idx="2">
-                  <c:v>2.0573537454903135</c:v>
+                  <c:v>2.0573537454903152</c:v>
                 </c:pt>
                 <c:pt idx="3">
-                  <c:v>2.4340759442947539</c:v>
+                  <c:v>2.434075944294753</c:v>
                 </c:pt>
                 <c:pt idx="4">
                   <c:v>2.2776259635056739</c:v>
                 </c:pt>
                 <c:pt idx="5">
-                  <c:v>2.1425148843062143</c:v>
+                  <c:v>2.1425148843062152</c:v>
                 </c:pt>
               </c:numCache>
             </c:numRef>
           </c:yVal>
           <c:smooth val="1"/>
         </c:ser>
-        <c:axId val="157154304"/>
-        <c:axId val="157152384"/>
+        <c:axId val="81345152"/>
+        <c:axId val="81343232"/>
       </c:scatterChart>
       <c:valAx>
-        <c:axId val="157152384"/>
+        <c:axId val="81343232"/>
         <c:scaling>
           <c:orientation val="minMax"/>
         </c:scaling>
@@ -9817,7 +10446,7 @@
             <c:manualLayout>
               <c:xMode val="edge"/>
               <c:yMode val="edge"/>
-              <c:x val="7.3419654734070581E-3"/>
+              <c:x val="7.3419654734070599E-3"/>
               <c:y val="0.18164292867475237"/>
             </c:manualLayout>
           </c:layout>
@@ -9842,12 +10471,12 @@
             <a:endParaRPr lang="pl-PL"/>
           </a:p>
         </c:txPr>
-        <c:crossAx val="157154304"/>
+        <c:crossAx val="81345152"/>
         <c:crosses val="autoZero"/>
         <c:crossBetween val="midCat"/>
       </c:valAx>
       <c:valAx>
-        <c:axId val="157154304"/>
+        <c:axId val="81345152"/>
         <c:scaling>
           <c:orientation val="minMax"/>
         </c:scaling>
@@ -9895,7 +10524,7 @@
             <a:endParaRPr lang="pl-PL"/>
           </a:p>
         </c:txPr>
-        <c:crossAx val="157152384"/>
+        <c:crossAx val="81343232"/>
         <c:crosses val="autoZero"/>
         <c:crossBetween val="midCat"/>
       </c:valAx>
@@ -10208,7 +10837,7 @@
 </file>
 
 <file path=customXml/itemProps1.xml><?xml version="1.0" encoding="utf-8"?>
-<ds:datastoreItem xmlns:ds="http://schemas.openxmlformats.org/officeDocument/2006/customXml" ds:itemID="{B0A45E20-D95B-4842-80AD-35CC1AC1A573}">
+<ds:datastoreItem xmlns:ds="http://schemas.openxmlformats.org/officeDocument/2006/customXml" ds:itemID="{D234E848-9307-4710-8ACC-C13CB1EF3630}">
   <ds:schemaRefs>
     <ds:schemaRef ds:uri="http://schemas.openxmlformats.org/officeDocument/2006/bibliography"/>
   </ds:schemaRefs>

</xml_diff>

<commit_message>
Add content and fix
</commit_message>
<xml_diff>
--- a/Documentation/PRIR_dokumentacja_Antas_Kisielewski.docx
+++ b/Documentation/PRIR_dokumentacja_Antas_Kisielewski.docx
@@ -701,7 +701,7 @@
             </w:rPr>
             <w:fldChar w:fldCharType="separate"/>
           </w:r>
-          <w:hyperlink w:anchor="_Toc516861233" w:history="1">
+          <w:hyperlink w:anchor="_Toc517001424" w:history="1">
             <w:r>
               <w:rPr>
                 <w:rStyle w:val="Hipercze"/>
@@ -749,7 +749,7 @@
                 <w:noProof/>
                 <w:webHidden/>
               </w:rPr>
-              <w:instrText xml:space="preserve"> PAGEREF _Toc516861233 \h </w:instrText>
+              <w:instrText xml:space="preserve"> PAGEREF _Toc517001424 \h </w:instrText>
             </w:r>
             <w:r>
               <w:rPr>
@@ -797,7 +797,7 @@
               <w:szCs w:val="22"/>
             </w:rPr>
           </w:pPr>
-          <w:hyperlink w:anchor="_Toc516861234" w:history="1">
+          <w:hyperlink w:anchor="_Toc517001425" w:history="1">
             <w:r>
               <w:rPr>
                 <w:rStyle w:val="Hipercze"/>
@@ -845,7 +845,7 @@
                 <w:noProof/>
                 <w:webHidden/>
               </w:rPr>
-              <w:instrText xml:space="preserve"> PAGEREF _Toc516861234 \h </w:instrText>
+              <w:instrText xml:space="preserve"> PAGEREF _Toc517001425 \h </w:instrText>
             </w:r>
             <w:r>
               <w:rPr>
@@ -878,45 +878,28 @@
         </w:p>
         <w:p>
           <w:pPr>
-            <w:pStyle w:val="Spistreci2"/>
+            <w:pStyle w:val="Spistreci1"/>
             <w:tabs>
-              <w:tab w:val="left" w:pos="880"/>
               <w:tab w:val="right" w:leader="dot" w:pos="9062"/>
             </w:tabs>
             <w:rPr>
               <w:rFonts w:asciiTheme="minorHAnsi" w:eastAsiaTheme="minorEastAsia" w:hAnsiTheme="minorHAnsi" w:cstheme="minorBidi"/>
-              <w:smallCaps w:val="0"/>
+              <w:b w:val="0"/>
+              <w:bCs w:val="0"/>
+              <w:caps w:val="0"/>
               <w:noProof/>
               <w:sz w:val="22"/>
               <w:szCs w:val="22"/>
             </w:rPr>
           </w:pPr>
-          <w:hyperlink w:anchor="_Toc516861235" w:history="1">
+          <w:hyperlink w:anchor="_Toc517001426" w:history="1">
             <w:r>
               <w:rPr>
                 <w:rStyle w:val="Hipercze"/>
-                <w:rFonts w:eastAsiaTheme="majorEastAsia"/>
+                <w:rFonts w:eastAsiaTheme="majorEastAsia" w:cstheme="minorHAnsi"/>
                 <w:noProof/>
               </w:rPr>
-              <w:t>2.1</w:t>
-            </w:r>
-            <w:r>
-              <w:rPr>
-                <w:rFonts w:asciiTheme="minorHAnsi" w:eastAsiaTheme="minorEastAsia" w:hAnsiTheme="minorHAnsi" w:cstheme="minorBidi"/>
-                <w:smallCaps w:val="0"/>
-                <w:noProof/>
-                <w:sz w:val="22"/>
-                <w:szCs w:val="22"/>
-              </w:rPr>
-              <w:tab/>
-            </w:r>
-            <w:r>
-              <w:rPr>
-                <w:rStyle w:val="Hipercze"/>
-                <w:rFonts w:eastAsiaTheme="majorEastAsia"/>
-                <w:noProof/>
-              </w:rPr>
-              <w:t>MPI.NET</w:t>
+              <w:t>2. Opis algorytmu</w:t>
             </w:r>
             <w:r>
               <w:rPr>
@@ -937,99 +920,7 @@
                 <w:noProof/>
                 <w:webHidden/>
               </w:rPr>
-              <w:instrText xml:space="preserve"> PAGEREF _Toc516861235 \h </w:instrText>
-            </w:r>
-            <w:r>
-              <w:rPr>
-                <w:noProof/>
-                <w:webHidden/>
-              </w:rPr>
-            </w:r>
-            <w:r>
-              <w:rPr>
-                <w:noProof/>
-                <w:webHidden/>
-              </w:rPr>
-              <w:fldChar w:fldCharType="separate"/>
-            </w:r>
-            <w:r>
-              <w:rPr>
-                <w:noProof/>
-                <w:webHidden/>
-              </w:rPr>
-              <w:t>3</w:t>
-            </w:r>
-            <w:r>
-              <w:rPr>
-                <w:noProof/>
-                <w:webHidden/>
-              </w:rPr>
-              <w:fldChar w:fldCharType="end"/>
-            </w:r>
-          </w:hyperlink>
-        </w:p>
-        <w:p>
-          <w:pPr>
-            <w:pStyle w:val="Spistreci2"/>
-            <w:tabs>
-              <w:tab w:val="left" w:pos="880"/>
-              <w:tab w:val="right" w:leader="dot" w:pos="9062"/>
-            </w:tabs>
-            <w:rPr>
-              <w:rFonts w:asciiTheme="minorHAnsi" w:eastAsiaTheme="minorEastAsia" w:hAnsiTheme="minorHAnsi" w:cstheme="minorBidi"/>
-              <w:smallCaps w:val="0"/>
-              <w:noProof/>
-              <w:sz w:val="22"/>
-              <w:szCs w:val="22"/>
-            </w:rPr>
-          </w:pPr>
-          <w:hyperlink w:anchor="_Toc516861236" w:history="1">
-            <w:r>
-              <w:rPr>
-                <w:rStyle w:val="Hipercze"/>
-                <w:rFonts w:eastAsiaTheme="majorEastAsia"/>
-                <w:noProof/>
-              </w:rPr>
-              <w:t>2.2</w:t>
-            </w:r>
-            <w:r>
-              <w:rPr>
-                <w:rFonts w:asciiTheme="minorHAnsi" w:eastAsiaTheme="minorEastAsia" w:hAnsiTheme="minorHAnsi" w:cstheme="minorBidi"/>
-                <w:smallCaps w:val="0"/>
-                <w:noProof/>
-                <w:sz w:val="22"/>
-                <w:szCs w:val="22"/>
-              </w:rPr>
-              <w:tab/>
-            </w:r>
-            <w:r>
-              <w:rPr>
-                <w:rStyle w:val="Hipercze"/>
-                <w:rFonts w:eastAsiaTheme="majorEastAsia"/>
-                <w:noProof/>
-              </w:rPr>
-              <w:t>Ten JSON</w:t>
-            </w:r>
-            <w:r>
-              <w:rPr>
-                <w:noProof/>
-                <w:webHidden/>
-              </w:rPr>
-              <w:tab/>
-            </w:r>
-            <w:r>
-              <w:rPr>
-                <w:noProof/>
-                <w:webHidden/>
-              </w:rPr>
-              <w:fldChar w:fldCharType="begin"/>
-            </w:r>
-            <w:r>
-              <w:rPr>
-                <w:noProof/>
-                <w:webHidden/>
-              </w:rPr>
-              <w:instrText xml:space="preserve"> PAGEREF _Toc516861236 \h </w:instrText>
+              <w:instrText xml:space="preserve"> PAGEREF _Toc517001426 \h </w:instrText>
             </w:r>
             <w:r>
               <w:rPr>
@@ -1077,7 +968,7 @@
               <w:szCs w:val="22"/>
             </w:rPr>
           </w:pPr>
-          <w:hyperlink w:anchor="_Toc516861237" w:history="1">
+          <w:hyperlink w:anchor="_Toc517001427" w:history="1">
             <w:r>
               <w:rPr>
                 <w:rStyle w:val="Hipercze"/>
@@ -1125,7 +1016,7 @@
                 <w:noProof/>
                 <w:webHidden/>
               </w:rPr>
-              <w:instrText xml:space="preserve"> PAGEREF _Toc516861237 \h </w:instrText>
+              <w:instrText xml:space="preserve"> PAGEREF _Toc517001427 \h </w:instrText>
             </w:r>
             <w:r>
               <w:rPr>
@@ -1145,7 +1036,7 @@
                 <w:noProof/>
                 <w:webHidden/>
               </w:rPr>
-              <w:t>3</w:t>
+              <w:t>4</w:t>
             </w:r>
             <w:r>
               <w:rPr>
@@ -1173,7 +1064,7 @@
               <w:szCs w:val="22"/>
             </w:rPr>
           </w:pPr>
-          <w:hyperlink w:anchor="_Toc516861238" w:history="1">
+          <w:hyperlink w:anchor="_Toc517001428" w:history="1">
             <w:r>
               <w:rPr>
                 <w:rStyle w:val="Hipercze"/>
@@ -1221,7 +1112,7 @@
                 <w:noProof/>
                 <w:webHidden/>
               </w:rPr>
-              <w:instrText xml:space="preserve"> PAGEREF _Toc516861238 \h </w:instrText>
+              <w:instrText xml:space="preserve"> PAGEREF _Toc517001428 \h </w:instrText>
             </w:r>
             <w:r>
               <w:rPr>
@@ -1241,7 +1132,7 @@
                 <w:noProof/>
                 <w:webHidden/>
               </w:rPr>
-              <w:t>5</w:t>
+              <w:t>6</w:t>
             </w:r>
             <w:r>
               <w:rPr>
@@ -1269,7 +1160,7 @@
               <w:szCs w:val="22"/>
             </w:rPr>
           </w:pPr>
-          <w:hyperlink w:anchor="_Toc516861239" w:history="1">
+          <w:hyperlink w:anchor="_Toc517001429" w:history="1">
             <w:r>
               <w:rPr>
                 <w:rStyle w:val="Hipercze"/>
@@ -1296,7 +1187,7 @@
                 <w:rFonts w:eastAsiaTheme="majorEastAsia"/>
                 <w:noProof/>
               </w:rPr>
-              <w:t>Podsumowanie</w:t>
+              <w:t>Podsumowanie i wnioski</w:t>
             </w:r>
             <w:r>
               <w:rPr>
@@ -1317,7 +1208,7 @@
                 <w:noProof/>
                 <w:webHidden/>
               </w:rPr>
-              <w:instrText xml:space="preserve"> PAGEREF _Toc516861239 \h </w:instrText>
+              <w:instrText xml:space="preserve"> PAGEREF _Toc517001429 \h </w:instrText>
             </w:r>
             <w:r>
               <w:rPr>
@@ -1337,7 +1228,7 @@
                 <w:noProof/>
                 <w:webHidden/>
               </w:rPr>
-              <w:t>8</w:t>
+              <w:t>10</w:t>
             </w:r>
             <w:r>
               <w:rPr>
@@ -1522,6 +1413,7 @@
       </w:pPr>
     </w:p>
     <w:p/>
+    <w:p/>
     <w:p>
       <w:pPr>
         <w:pStyle w:val="Nagwek1"/>
@@ -1529,7 +1421,7 @@
           <w:rFonts w:cstheme="minorHAnsi"/>
         </w:rPr>
       </w:pPr>
-      <w:bookmarkStart w:id="1" w:name="_Toc516861233"/>
+      <w:bookmarkStart w:id="1" w:name="_Toc517001424"/>
       <w:r>
         <w:rPr>
           <w:rFonts w:cstheme="minorHAnsi"/>
@@ -1547,7 +1439,6 @@
         <w:ind w:firstLine="709"/>
         <w:jc w:val="both"/>
       </w:pPr>
-      <w:bookmarkStart w:id="2" w:name="_Toc516861234"/>
       <w:r>
         <w:rPr>
           <w:rFonts w:cs="Calibri"/>
@@ -1672,6 +1563,7 @@
           <w:rFonts w:cstheme="minorHAnsi"/>
         </w:rPr>
       </w:pPr>
+      <w:bookmarkStart w:id="2" w:name="_Toc517001425"/>
       <w:r>
         <w:rPr>
           <w:rFonts w:cstheme="minorHAnsi"/>
@@ -1688,7 +1580,6 @@
         <w:ind w:firstLine="708"/>
         <w:jc w:val="both"/>
       </w:pPr>
-      <w:bookmarkStart w:id="3" w:name="_Toc516861236"/>
       <w:r>
         <w:rPr>
           <w:rFonts w:cs="Calibri"/>
@@ -1840,7 +1731,6 @@
         <w:t>.</w:t>
       </w:r>
     </w:p>
-    <w:bookmarkEnd w:id="3"/>
     <w:p>
       <w:pPr>
         <w:pStyle w:val="Nagwek1"/>
@@ -1852,12 +1742,14 @@
           <w:rFonts w:cstheme="minorHAnsi"/>
         </w:rPr>
       </w:pPr>
+      <w:bookmarkStart w:id="3" w:name="_Toc517001426"/>
       <w:r>
         <w:rPr>
           <w:rFonts w:cstheme="minorHAnsi"/>
         </w:rPr>
         <w:t>2. Opis algorytmu</w:t>
       </w:r>
+      <w:bookmarkEnd w:id="3"/>
     </w:p>
     <w:p>
       <w:r>
@@ -1944,7 +1836,7 @@
           <w:rFonts w:cstheme="minorHAnsi"/>
         </w:rPr>
       </w:pPr>
-      <w:bookmarkStart w:id="4" w:name="_Toc516861237"/>
+      <w:bookmarkStart w:id="4" w:name="_Toc517001427"/>
       <w:r>
         <w:rPr>
           <w:rFonts w:cstheme="minorHAnsi"/>
@@ -2367,7 +2259,7 @@
           <w:sz w:val="24"/>
           <w:szCs w:val="24"/>
         </w:rPr>
-        <w:t>do gry w szachy</w:t>
+        <w:t>gry w szachy</w:t>
       </w:r>
       <w:r>
         <w:rPr>
@@ -2865,7 +2757,7 @@
       <w:pPr>
         <w:pStyle w:val="Nagwek1"/>
       </w:pPr>
-      <w:bookmarkStart w:id="5" w:name="_Toc516861238"/>
+      <w:bookmarkStart w:id="5" w:name="_Toc517001428"/>
       <w:r>
         <w:t>Wyniki</w:t>
       </w:r>
@@ -2990,6 +2882,7 @@
     <w:tbl>
       <w:tblPr>
         <w:tblW w:w="8510" w:type="dxa"/>
+        <w:jc w:val="center"/>
         <w:tblInd w:w="70" w:type="dxa"/>
         <w:tblCellMar>
           <w:left w:w="70" w:type="dxa"/>
@@ -3008,6 +2901,7 @@
       <w:tr>
         <w:trPr>
           <w:trHeight w:val="304"/>
+          <w:jc w:val="center"/>
         </w:trPr>
         <w:tc>
           <w:tcPr>
@@ -3108,6 +3002,7 @@
       <w:tr>
         <w:trPr>
           <w:trHeight w:val="290"/>
+          <w:jc w:val="center"/>
         </w:trPr>
         <w:tc>
           <w:tcPr>
@@ -3341,6 +3236,7 @@
       <w:tr>
         <w:trPr>
           <w:trHeight w:val="275"/>
+          <w:jc w:val="center"/>
         </w:trPr>
         <w:tc>
           <w:tcPr>
@@ -3550,6 +3446,7 @@
       <w:tr>
         <w:trPr>
           <w:trHeight w:val="275"/>
+          <w:jc w:val="center"/>
         </w:trPr>
         <w:tc>
           <w:tcPr>
@@ -3759,6 +3656,7 @@
       <w:tr>
         <w:trPr>
           <w:trHeight w:val="275"/>
+          <w:jc w:val="center"/>
         </w:trPr>
         <w:tc>
           <w:tcPr>
@@ -3968,6 +3866,7 @@
       <w:tr>
         <w:trPr>
           <w:trHeight w:val="275"/>
+          <w:jc w:val="center"/>
         </w:trPr>
         <w:tc>
           <w:tcPr>
@@ -4177,6 +4076,7 @@
       <w:tr>
         <w:trPr>
           <w:trHeight w:val="275"/>
+          <w:jc w:val="center"/>
         </w:trPr>
         <w:tc>
           <w:tcPr>
@@ -4386,6 +4286,7 @@
       <w:tr>
         <w:trPr>
           <w:trHeight w:val="290"/>
+          <w:jc w:val="center"/>
         </w:trPr>
         <w:tc>
           <w:tcPr>
@@ -4813,6 +4714,7 @@
     <w:tbl>
       <w:tblPr>
         <w:tblW w:w="7796" w:type="dxa"/>
+        <w:jc w:val="center"/>
         <w:tblInd w:w="70" w:type="dxa"/>
         <w:tblCellMar>
           <w:left w:w="70" w:type="dxa"/>
@@ -4831,6 +4733,7 @@
       <w:tr>
         <w:trPr>
           <w:trHeight w:val="315"/>
+          <w:jc w:val="center"/>
         </w:trPr>
         <w:tc>
           <w:tcPr>
@@ -4930,6 +4833,7 @@
       <w:tr>
         <w:trPr>
           <w:trHeight w:val="300"/>
+          <w:jc w:val="center"/>
         </w:trPr>
         <w:tc>
           <w:tcPr>
@@ -5163,6 +5067,7 @@
       <w:tr>
         <w:trPr>
           <w:trHeight w:val="285"/>
+          <w:jc w:val="center"/>
         </w:trPr>
         <w:tc>
           <w:tcPr>
@@ -5372,6 +5277,7 @@
       <w:tr>
         <w:trPr>
           <w:trHeight w:val="285"/>
+          <w:jc w:val="center"/>
         </w:trPr>
         <w:tc>
           <w:tcPr>
@@ -5581,6 +5487,7 @@
       <w:tr>
         <w:trPr>
           <w:trHeight w:val="285"/>
+          <w:jc w:val="center"/>
         </w:trPr>
         <w:tc>
           <w:tcPr>
@@ -5790,6 +5697,7 @@
       <w:tr>
         <w:trPr>
           <w:trHeight w:val="285"/>
+          <w:jc w:val="center"/>
         </w:trPr>
         <w:tc>
           <w:tcPr>
@@ -5999,6 +5907,7 @@
       <w:tr>
         <w:trPr>
           <w:trHeight w:val="285"/>
+          <w:jc w:val="center"/>
         </w:trPr>
         <w:tc>
           <w:tcPr>
@@ -6208,6 +6117,7 @@
       <w:tr>
         <w:trPr>
           <w:trHeight w:val="300"/>
+          <w:jc w:val="center"/>
         </w:trPr>
         <w:tc>
           <w:tcPr>
@@ -6506,6 +6416,59 @@
           </wp:inline>
         </w:drawing>
       </w:r>
+    </w:p>
+    <w:p>
+      <w:pPr>
+        <w:spacing w:after="60" w:line="360" w:lineRule="auto"/>
+        <w:jc w:val="center"/>
+        <w:rPr>
+          <w:rFonts w:asciiTheme="minorHAnsi" w:hAnsiTheme="minorHAnsi" w:cstheme="minorHAnsi"/>
+          <w:sz w:val="24"/>
+          <w:szCs w:val="24"/>
+        </w:rPr>
+      </w:pPr>
+      <w:r>
+        <w:rPr>
+          <w:rFonts w:asciiTheme="minorHAnsi" w:hAnsiTheme="minorHAnsi" w:cstheme="minorHAnsi"/>
+          <w:sz w:val="24"/>
+          <w:szCs w:val="24"/>
+        </w:rPr>
+        <w:t>Rys 8</w:t>
+      </w:r>
+      <w:r>
+        <w:rPr>
+          <w:rFonts w:asciiTheme="minorHAnsi" w:hAnsiTheme="minorHAnsi" w:cstheme="minorHAnsi"/>
+          <w:sz w:val="24"/>
+          <w:szCs w:val="24"/>
+        </w:rPr>
+        <w:t xml:space="preserve">. Wykres przedstawiający </w:t>
+      </w:r>
+      <w:r>
+        <w:rPr>
+          <w:rFonts w:asciiTheme="minorHAnsi" w:hAnsiTheme="minorHAnsi" w:cstheme="minorHAnsi"/>
+          <w:sz w:val="24"/>
+          <w:szCs w:val="24"/>
+        </w:rPr>
+        <w:t>przyspieszenie</w:t>
+      </w:r>
+      <w:r>
+        <w:rPr>
+          <w:rFonts w:asciiTheme="minorHAnsi" w:hAnsiTheme="minorHAnsi" w:cstheme="minorHAnsi"/>
+          <w:sz w:val="24"/>
+          <w:szCs w:val="24"/>
+        </w:rPr>
+        <w:t xml:space="preserve"> obliczeń ruchu przeciwnika w zależności od ilości procesów dla kolejnych ruchów gracza.</w:t>
+      </w:r>
+    </w:p>
+    <w:p>
+      <w:pPr>
+        <w:jc w:val="center"/>
+      </w:pPr>
+    </w:p>
+    <w:p>
+      <w:pPr>
+        <w:jc w:val="center"/>
+      </w:pPr>
       <w:r>
         <w:rPr>
           <w:noProof/>
@@ -6513,9 +6476,9 @@
         </w:rPr>
         <w:drawing>
           <wp:inline distT="0" distB="0" distL="0" distR="0">
-            <wp:extent cx="5760720" cy="3304177"/>
+            <wp:extent cx="5760719" cy="3235320"/>
             <wp:effectExtent l="0" t="0" r="0" b="0"/>
-            <wp:docPr id="9" name="Wykres 4"/>
+            <wp:docPr id="11" name="Wykres 5"/>
             <wp:cNvGraphicFramePr/>
             <a:graphic xmlns:a="http://schemas.openxmlformats.org/drawingml/2006/main">
               <a:graphicData uri="http://schemas.openxmlformats.org/drawingml/2006/chart">
@@ -6528,7 +6491,6 @@
     </w:p>
     <w:p>
       <w:pPr>
-        <w:spacing w:after="60" w:line="360" w:lineRule="auto"/>
         <w:jc w:val="center"/>
         <w:rPr>
           <w:rFonts w:asciiTheme="minorHAnsi" w:hAnsiTheme="minorHAnsi" w:cstheme="minorHAnsi"/>
@@ -6542,177 +6504,114 @@
           <w:sz w:val="24"/>
           <w:szCs w:val="24"/>
         </w:rPr>
-        <w:t>Rys 8</w:t>
-      </w:r>
-      <w:r>
-        <w:rPr>
-          <w:rFonts w:asciiTheme="minorHAnsi" w:hAnsiTheme="minorHAnsi" w:cstheme="minorHAnsi"/>
-          <w:sz w:val="24"/>
-          <w:szCs w:val="24"/>
-        </w:rPr>
-        <w:t xml:space="preserve">. Wykres przedstawiający </w:t>
-      </w:r>
-      <w:r>
-        <w:rPr>
-          <w:rFonts w:asciiTheme="minorHAnsi" w:hAnsiTheme="minorHAnsi" w:cstheme="minorHAnsi"/>
-          <w:sz w:val="24"/>
-          <w:szCs w:val="24"/>
-        </w:rPr>
-        <w:t>przyspieszenie</w:t>
-      </w:r>
-      <w:r>
-        <w:rPr>
-          <w:rFonts w:asciiTheme="minorHAnsi" w:hAnsiTheme="minorHAnsi" w:cstheme="minorHAnsi"/>
-          <w:sz w:val="24"/>
-          <w:szCs w:val="24"/>
-        </w:rPr>
-        <w:t xml:space="preserve"> obliczeń ruchu przeciwnika w zależności od ilości procesów dla kolejnych ruchów gracza.</w:t>
+        <w:t>Rys 9</w:t>
+      </w:r>
+      <w:r>
+        <w:rPr>
+          <w:rFonts w:asciiTheme="minorHAnsi" w:hAnsiTheme="minorHAnsi" w:cstheme="minorHAnsi"/>
+          <w:sz w:val="24"/>
+          <w:szCs w:val="24"/>
+        </w:rPr>
+        <w:t xml:space="preserve">. Wykres przedstawiający średnie przyspieszenie </w:t>
+      </w:r>
+      <w:r>
+        <w:rPr>
+          <w:rFonts w:asciiTheme="minorHAnsi" w:hAnsiTheme="minorHAnsi" w:cstheme="minorHAnsi"/>
+          <w:sz w:val="24"/>
+          <w:szCs w:val="24"/>
+        </w:rPr>
+        <w:t>szukania</w:t>
+      </w:r>
+      <w:r>
+        <w:rPr>
+          <w:rFonts w:asciiTheme="minorHAnsi" w:hAnsiTheme="minorHAnsi" w:cstheme="minorHAnsi"/>
+          <w:sz w:val="24"/>
+          <w:szCs w:val="24"/>
+        </w:rPr>
+        <w:t xml:space="preserve"> ruchu przeciwnika w zależności od ilości procesów.</w:t>
       </w:r>
     </w:p>
     <w:p>
       <w:pPr>
         <w:jc w:val="center"/>
+        <w:rPr>
+          <w:rFonts w:asciiTheme="minorHAnsi" w:hAnsiTheme="minorHAnsi" w:cstheme="minorHAnsi"/>
+          <w:sz w:val="24"/>
+          <w:szCs w:val="24"/>
+        </w:rPr>
       </w:pPr>
     </w:p>
     <w:p>
       <w:pPr>
-        <w:jc w:val="center"/>
-      </w:pPr>
-      <w:r>
-        <w:rPr>
-          <w:noProof/>
-          <w:lang w:eastAsia="pl-PL"/>
+        <w:ind w:left="360" w:firstLine="348"/>
+        <w:rPr>
+          <w:rFonts w:asciiTheme="minorHAnsi" w:hAnsiTheme="minorHAnsi" w:cstheme="minorHAnsi"/>
+          <w:sz w:val="24"/>
+          <w:szCs w:val="24"/>
+        </w:rPr>
+      </w:pPr>
+      <w:r>
+        <w:rPr>
+          <w:rFonts w:asciiTheme="minorHAnsi" w:hAnsiTheme="minorHAnsi" w:cstheme="minorHAnsi"/>
+          <w:sz w:val="24"/>
+          <w:szCs w:val="24"/>
+        </w:rPr>
+        <w:t xml:space="preserve">Przedstawione wyniki obrazują skuteczność równoległego algorytmu. Widać na wykresach sukcesywne zwiększanie się przyspieszenia do 4 procesów, jednak to </w:t>
+      </w:r>
+      <w:r>
+        <w:rPr>
+          <w:rFonts w:asciiTheme="minorHAnsi" w:hAnsiTheme="minorHAnsi" w:cstheme="minorHAnsi"/>
+          <w:sz w:val="24"/>
+          <w:szCs w:val="24"/>
         </w:rPr>
         <w:lastRenderedPageBreak/>
-        <w:drawing>
-          <wp:inline distT="0" distB="0" distL="0" distR="0">
-            <wp:extent cx="5760719" cy="3235320"/>
-            <wp:effectExtent l="0" t="0" r="0" b="0"/>
-            <wp:docPr id="11" name="Wykres 5"/>
-            <wp:cNvGraphicFramePr/>
-            <a:graphic xmlns:a="http://schemas.openxmlformats.org/drawingml/2006/main">
-              <a:graphicData uri="http://schemas.openxmlformats.org/drawingml/2006/chart">
-                <c:chart xmlns:c="http://schemas.openxmlformats.org/drawingml/2006/chart" xmlns:r="http://schemas.openxmlformats.org/officeDocument/2006/relationships" r:id="rId15"/>
-              </a:graphicData>
-            </a:graphic>
-          </wp:inline>
-        </w:drawing>
+        <w:t xml:space="preserve">przyspieszenie trochę odbiega od optymalnego przypadku. Należy wspomnieć, że na wyniki mogła wpłynąć duża </w:t>
+      </w:r>
+      <w:r>
+        <w:rPr>
+          <w:rFonts w:asciiTheme="minorHAnsi" w:hAnsiTheme="minorHAnsi" w:cstheme="minorHAnsi"/>
+          <w:sz w:val="24"/>
+          <w:szCs w:val="24"/>
+        </w:rPr>
+        <w:t>liczba</w:t>
+      </w:r>
+      <w:r>
+        <w:rPr>
+          <w:rFonts w:asciiTheme="minorHAnsi" w:hAnsiTheme="minorHAnsi" w:cstheme="minorHAnsi"/>
+          <w:sz w:val="24"/>
+          <w:szCs w:val="24"/>
+        </w:rPr>
+        <w:t xml:space="preserve"> innych pro</w:t>
+      </w:r>
+      <w:r>
+        <w:rPr>
+          <w:rFonts w:asciiTheme="minorHAnsi" w:hAnsiTheme="minorHAnsi" w:cstheme="minorHAnsi"/>
+          <w:sz w:val="24"/>
+          <w:szCs w:val="24"/>
+        </w:rPr>
+        <w:t xml:space="preserve">cesów, które były uruchomione </w:t>
+      </w:r>
+      <w:r>
+        <w:rPr>
+          <w:rFonts w:asciiTheme="minorHAnsi" w:hAnsiTheme="minorHAnsi" w:cstheme="minorHAnsi"/>
+          <w:sz w:val="24"/>
+          <w:szCs w:val="24"/>
+        </w:rPr>
+        <w:t>w czasie działania programu.</w:t>
       </w:r>
     </w:p>
     <w:p>
       <w:pPr>
-        <w:jc w:val="center"/>
-        <w:rPr>
-          <w:rFonts w:asciiTheme="minorHAnsi" w:hAnsiTheme="minorHAnsi" w:cstheme="minorHAnsi"/>
-          <w:sz w:val="24"/>
-          <w:szCs w:val="24"/>
-        </w:rPr>
-      </w:pPr>
-      <w:r>
-        <w:rPr>
-          <w:rFonts w:asciiTheme="minorHAnsi" w:hAnsiTheme="minorHAnsi" w:cstheme="minorHAnsi"/>
-          <w:sz w:val="24"/>
-          <w:szCs w:val="24"/>
-        </w:rPr>
-        <w:t>Rys 9</w:t>
-      </w:r>
-      <w:r>
-        <w:rPr>
-          <w:rFonts w:asciiTheme="minorHAnsi" w:hAnsiTheme="minorHAnsi" w:cstheme="minorHAnsi"/>
-          <w:sz w:val="24"/>
-          <w:szCs w:val="24"/>
-        </w:rPr>
-        <w:t xml:space="preserve">. Wykres przedstawiający średnie przyspieszenie </w:t>
-      </w:r>
-      <w:r>
-        <w:rPr>
-          <w:rFonts w:asciiTheme="minorHAnsi" w:hAnsiTheme="minorHAnsi" w:cstheme="minorHAnsi"/>
-          <w:sz w:val="24"/>
-          <w:szCs w:val="24"/>
-        </w:rPr>
-        <w:t>szukania</w:t>
-      </w:r>
-      <w:r>
-        <w:rPr>
-          <w:rFonts w:asciiTheme="minorHAnsi" w:hAnsiTheme="minorHAnsi" w:cstheme="minorHAnsi"/>
-          <w:sz w:val="24"/>
-          <w:szCs w:val="24"/>
-        </w:rPr>
-        <w:t xml:space="preserve"> ruchu przeciwnika w zależności od ilości procesów.</w:t>
-      </w:r>
-    </w:p>
-    <w:p>
-      <w:pPr>
-        <w:jc w:val="center"/>
-        <w:rPr>
-          <w:rFonts w:asciiTheme="minorHAnsi" w:hAnsiTheme="minorHAnsi" w:cstheme="minorHAnsi"/>
-          <w:sz w:val="24"/>
-          <w:szCs w:val="24"/>
-        </w:rPr>
-      </w:pPr>
-    </w:p>
-    <w:p>
-      <w:pPr>
-        <w:ind w:left="360" w:firstLine="348"/>
-        <w:rPr>
-          <w:rFonts w:asciiTheme="minorHAnsi" w:hAnsiTheme="minorHAnsi" w:cstheme="minorHAnsi"/>
-          <w:sz w:val="24"/>
-          <w:szCs w:val="24"/>
-        </w:rPr>
-      </w:pPr>
-      <w:r>
-        <w:rPr>
-          <w:rFonts w:asciiTheme="minorHAnsi" w:hAnsiTheme="minorHAnsi" w:cstheme="minorHAnsi"/>
-          <w:sz w:val="24"/>
-          <w:szCs w:val="24"/>
-        </w:rPr>
-        <w:t xml:space="preserve">Przedstawione wyniki obrazują skuteczność równoległego algorytmu. Widać na wykresach sukcesywne zwiększanie się przyspieszenia do 4 procesów, jednak to przyspieszenie trochę odbiega od optymalnego przypadku. Należy wspomnieć, że na wyniki mogła wpłynąć duża </w:t>
-      </w:r>
-      <w:r>
-        <w:rPr>
-          <w:rFonts w:asciiTheme="minorHAnsi" w:hAnsiTheme="minorHAnsi" w:cstheme="minorHAnsi"/>
-          <w:sz w:val="24"/>
-          <w:szCs w:val="24"/>
-        </w:rPr>
-        <w:t>liczba</w:t>
-      </w:r>
-      <w:r>
-        <w:rPr>
-          <w:rFonts w:asciiTheme="minorHAnsi" w:hAnsiTheme="minorHAnsi" w:cstheme="minorHAnsi"/>
-          <w:sz w:val="24"/>
-          <w:szCs w:val="24"/>
-        </w:rPr>
-        <w:t xml:space="preserve"> innych pro</w:t>
-      </w:r>
-      <w:r>
-        <w:rPr>
-          <w:rFonts w:asciiTheme="minorHAnsi" w:hAnsiTheme="minorHAnsi" w:cstheme="minorHAnsi"/>
-          <w:sz w:val="24"/>
-          <w:szCs w:val="24"/>
-        </w:rPr>
-        <w:t xml:space="preserve">cesów, które były uruchomione </w:t>
-      </w:r>
-      <w:r>
-        <w:rPr>
-          <w:rFonts w:asciiTheme="minorHAnsi" w:hAnsiTheme="minorHAnsi" w:cstheme="minorHAnsi"/>
-          <w:sz w:val="24"/>
-          <w:szCs w:val="24"/>
-        </w:rPr>
-        <w:t>w czasie działania programu.</w:t>
-      </w:r>
-    </w:p>
-    <w:p>
-      <w:pPr>
         <w:pStyle w:val="Nagwek1"/>
       </w:pPr>
-      <w:bookmarkStart w:id="6" w:name="_Toc516861239"/>
+      <w:bookmarkStart w:id="6" w:name="_Toc517001429"/>
       <w:r>
         <w:t>Podsumowanie</w:t>
       </w:r>
+      <w:r>
+        <w:t xml:space="preserve"> i wnioski</w:t>
+      </w:r>
       <w:bookmarkEnd w:id="6"/>
-      <w:r>
-        <w:t xml:space="preserve"> i wnioski</w:t>
-      </w:r>
     </w:p>
     <w:p/>
     <w:p>
@@ -8363,7 +8262,7 @@
           <c:xMode val="edge"/>
           <c:yMode val="edge"/>
           <c:x val="0.13127860521038687"/>
-          <c:y val="8.7503107133979657E-2"/>
+          <c:y val="8.7503107133979685E-2"/>
           <c:w val="0.6463934449849057"/>
           <c:h val="0.73598001110494171"/>
         </c:manualLayout>
@@ -8703,11 +8602,11 @@
             </c:numRef>
           </c:yVal>
         </c:ser>
-        <c:axId val="67388928"/>
-        <c:axId val="67275392"/>
+        <c:axId val="162620544"/>
+        <c:axId val="152697856"/>
       </c:scatterChart>
       <c:valAx>
-        <c:axId val="67275392"/>
+        <c:axId val="152697856"/>
         <c:scaling>
           <c:orientation val="minMax"/>
         </c:scaling>
@@ -8746,7 +8645,7 @@
             <c:manualLayout>
               <c:xMode val="edge"/>
               <c:yMode val="edge"/>
-              <c:x val="1.8364850876620254E-2"/>
+              <c:x val="1.8364850876620261E-2"/>
               <c:y val="0.25622584909497681"/>
             </c:manualLayout>
           </c:layout>
@@ -8771,12 +8670,12 @@
             <a:endParaRPr lang="pl-PL"/>
           </a:p>
         </c:txPr>
-        <c:crossAx val="67388928"/>
+        <c:crossAx val="162620544"/>
         <c:crosses val="autoZero"/>
         <c:crossBetween val="midCat"/>
       </c:valAx>
       <c:valAx>
-        <c:axId val="67388928"/>
+        <c:axId val="162620544"/>
         <c:scaling>
           <c:orientation val="minMax"/>
         </c:scaling>
@@ -8832,7 +8731,7 @@
             <a:endParaRPr lang="pl-PL"/>
           </a:p>
         </c:txPr>
-        <c:crossAx val="67275392"/>
+        <c:crossAx val="152697856"/>
         <c:crosses val="autoZero"/>
         <c:crossBetween val="midCat"/>
       </c:valAx>
@@ -8853,9 +8752,9 @@
           <c:xMode val="edge"/>
           <c:yMode val="edge"/>
           <c:x val="0.80018726829064157"/>
-          <c:y val="0.30738910481831133"/>
+          <c:y val="0.30738910481831144"/>
           <c:w val="0.17335770066201805"/>
-          <c:h val="0.28336479733481551"/>
+          <c:h val="0.28336479733481584"/>
         </c:manualLayout>
       </c:layout>
       <c:spPr>
@@ -8899,7 +8798,7 @@
           <c:yMode val="edge"/>
           <c:x val="0.1386271401191414"/>
           <c:y val="8.7503245428582024E-2"/>
-          <c:w val="0.80732821718955683"/>
+          <c:w val="0.80732821718955705"/>
           <c:h val="0.73598001110494171"/>
         </c:manualLayout>
       </c:layout>
@@ -8929,7 +8828,7 @@
               <c:idx val="0"/>
               <c:layout>
                 <c:manualLayout>
-                  <c:x val="-6.6137577618349463E-3"/>
+                  <c:x val="-6.613757761834948E-3"/>
                   <c:y val="-1.1776269426208213E-2"/>
                 </c:manualLayout>
               </c:layout>
@@ -8939,7 +8838,7 @@
               <c:idx val="1"/>
               <c:layout>
                 <c:manualLayout>
-                  <c:x val="-6.6137577618349463E-3"/>
+                  <c:x val="-6.613757761834948E-3"/>
                   <c:y val="-3.5328808278624682E-2"/>
                 </c:manualLayout>
               </c:layout>
@@ -8949,7 +8848,7 @@
               <c:idx val="2"/>
               <c:layout>
                 <c:manualLayout>
-                  <c:x val="-1.1022929603058264E-2"/>
+                  <c:x val="-1.1022929603058271E-2"/>
                   <c:y val="-3.5328808278624682E-2"/>
                 </c:manualLayout>
               </c:layout>
@@ -8959,7 +8858,7 @@
               <c:idx val="3"/>
               <c:layout>
                 <c:manualLayout>
-                  <c:x val="-1.1022929603058264E-2"/>
+                  <c:x val="-1.1022929603058271E-2"/>
                   <c:y val="-2.7477961994485892E-2"/>
                 </c:manualLayout>
               </c:layout>
@@ -8970,7 +8869,7 @@
               <c:layout>
                 <c:manualLayout>
                   <c:x val="-1.322751552366988E-2"/>
-                  <c:y val="-5.1030500846902402E-2"/>
+                  <c:y val="-5.1030500846902416E-2"/>
                 </c:manualLayout>
               </c:layout>
               <c:showVal val="1"/>
@@ -8979,7 +8878,7 @@
               <c:idx val="5"/>
               <c:layout>
                 <c:manualLayout>
-                  <c:x val="-6.6137577618349463E-3"/>
+                  <c:x val="-6.613757761834948E-3"/>
                   <c:y val="-3.5328808278624682E-2"/>
                 </c:manualLayout>
               </c:layout>
@@ -9043,11 +8942,11 @@
           </c:yVal>
           <c:smooth val="1"/>
         </c:ser>
-        <c:axId val="74332416"/>
-        <c:axId val="74320512"/>
+        <c:axId val="162831360"/>
+        <c:axId val="162829440"/>
       </c:scatterChart>
       <c:valAx>
-        <c:axId val="74320512"/>
+        <c:axId val="162829440"/>
         <c:scaling>
           <c:orientation val="minMax"/>
         </c:scaling>
@@ -9087,7 +8986,7 @@
               <c:xMode val="edge"/>
               <c:yMode val="edge"/>
               <c:x val="1.6160309155853661E-2"/>
-              <c:y val="0.25622596837407174"/>
+              <c:y val="0.25622596837407191"/>
             </c:manualLayout>
           </c:layout>
         </c:title>
@@ -9111,12 +9010,12 @@
             <a:endParaRPr lang="pl-PL"/>
           </a:p>
         </c:txPr>
-        <c:crossAx val="74332416"/>
+        <c:crossAx val="162831360"/>
         <c:crosses val="autoZero"/>
         <c:crossBetween val="midCat"/>
       </c:valAx>
       <c:valAx>
-        <c:axId val="74332416"/>
+        <c:axId val="162831360"/>
         <c:scaling>
           <c:orientation val="minMax"/>
         </c:scaling>
@@ -9164,7 +9063,7 @@
             <a:endParaRPr lang="pl-PL"/>
           </a:p>
         </c:txPr>
-        <c:crossAx val="74320512"/>
+        <c:crossAx val="162829440"/>
         <c:crosses val="autoZero"/>
         <c:crossBetween val="midCat"/>
       </c:valAx>
@@ -9282,10 +9181,10 @@
                   <c:v>2.4785714285714286</c:v>
                 </c:pt>
                 <c:pt idx="4">
-                  <c:v>2.3712984054669692</c:v>
+                  <c:v>2.3712984054669679</c:v>
                 </c:pt>
                 <c:pt idx="5">
-                  <c:v>2.2435344827586219</c:v>
+                  <c:v>2.2435344827586232</c:v>
                 </c:pt>
               </c:numCache>
             </c:numRef>
@@ -9359,7 +9258,7 @@
                   <c:v>1.573809523809524</c:v>
                 </c:pt>
                 <c:pt idx="2">
-                  <c:v>1.8084815321477434</c:v>
+                  <c:v>1.8084815321477439</c:v>
                 </c:pt>
                 <c:pt idx="3">
                   <c:v>2.5620155038759687</c:v>
@@ -9368,7 +9267,7 @@
                   <c:v>2.4481481481481477</c:v>
                 </c:pt>
                 <c:pt idx="5">
-                  <c:v>2.16013071895425</c:v>
+                  <c:v>2.1601307189542518</c:v>
                 </c:pt>
               </c:numCache>
             </c:numRef>
@@ -9440,16 +9339,16 @@
                   <c:v>1</c:v>
                 </c:pt>
                 <c:pt idx="1">
-                  <c:v>1.7547892720306506</c:v>
+                  <c:v>1.7547892720306502</c:v>
                 </c:pt>
                 <c:pt idx="2">
                   <c:v>2.2861896838602331</c:v>
                 </c:pt>
                 <c:pt idx="3">
-                  <c:v>2.5491651205936905</c:v>
+                  <c:v>2.5491651205936896</c:v>
                 </c:pt>
                 <c:pt idx="4">
-                  <c:v>2.3608247422680426</c:v>
+                  <c:v>2.3608247422680435</c:v>
                 </c:pt>
                 <c:pt idx="5">
                   <c:v>2.2450980392156863</c:v>
@@ -9523,16 +9422,16 @@
                   <c:v>1</c:v>
                 </c:pt>
                 <c:pt idx="1">
-                  <c:v>1.4343317972350218</c:v>
+                  <c:v>1.4343317972350214</c:v>
                 </c:pt>
                 <c:pt idx="2">
                   <c:v>1.8863636363636365</c:v>
                 </c:pt>
                 <c:pt idx="3">
-                  <c:v>2.1465517241379324</c:v>
+                  <c:v>2.1465517241379342</c:v>
                 </c:pt>
                 <c:pt idx="4">
-                  <c:v>1.9302325581395356</c:v>
+                  <c:v>1.9302325581395361</c:v>
                 </c:pt>
                 <c:pt idx="5">
                   <c:v>1.9212962962962958</c:v>
@@ -9541,11 +9440,11 @@
             </c:numRef>
           </c:yVal>
         </c:ser>
-        <c:axId val="119389568"/>
-        <c:axId val="119387648"/>
+        <c:axId val="166342016"/>
+        <c:axId val="166340096"/>
       </c:scatterChart>
       <c:valAx>
-        <c:axId val="119387648"/>
+        <c:axId val="166340096"/>
         <c:scaling>
           <c:orientation val="minMax"/>
         </c:scaling>
@@ -9609,12 +9508,12 @@
             <a:endParaRPr lang="pl-PL"/>
           </a:p>
         </c:txPr>
-        <c:crossAx val="119389568"/>
+        <c:crossAx val="166342016"/>
         <c:crosses val="autoZero"/>
         <c:crossBetween val="midCat"/>
       </c:valAx>
       <c:valAx>
-        <c:axId val="119389568"/>
+        <c:axId val="166342016"/>
         <c:scaling>
           <c:orientation val="minMax"/>
         </c:scaling>
@@ -9662,7 +9561,7 @@
             <a:endParaRPr lang="pl-PL"/>
           </a:p>
         </c:txPr>
-        <c:crossAx val="119387648"/>
+        <c:crossAx val="166340096"/>
         <c:crosses val="autoZero"/>
         <c:crossBetween val="midCat"/>
       </c:valAx>
@@ -9682,10 +9581,10 @@
         <c:manualLayout>
           <c:xMode val="edge"/>
           <c:yMode val="edge"/>
-          <c:x val="0.79401445617757616"/>
-          <c:y val="0.40424688721668628"/>
+          <c:x val="0.7940144561775766"/>
+          <c:y val="0.40424688721668639"/>
           <c:w val="0.17335770066201805"/>
-          <c:h val="0.28336479733481568"/>
+          <c:h val="0.28336479733481601"/>
         </c:manualLayout>
       </c:layout>
       <c:spPr>
@@ -9727,544 +9626,9 @@
           <c:layoutTarget val="inner"/>
           <c:xMode val="edge"/>
           <c:yMode val="edge"/>
-          <c:x val="0.13127860521038687"/>
-          <c:y val="8.7503107133979643E-2"/>
-          <c:w val="0.6463934449849057"/>
-          <c:h val="0.73598001110494171"/>
-        </c:manualLayout>
-      </c:layout>
-      <c:scatterChart>
-        <c:scatterStyle val="lineMarker"/>
-        <c:ser>
-          <c:idx val="0"/>
-          <c:order val="0"/>
-          <c:tx>
-            <c:strRef>
-              <c:f>Arkusz1!$D$12</c:f>
-              <c:strCache>
-                <c:ptCount val="1"/>
-                <c:pt idx="0">
-                  <c:v>ruch f1c4</c:v>
-                </c:pt>
-              </c:strCache>
-            </c:strRef>
-          </c:tx>
-          <c:spPr>
-            <a:ln w="25400">
-              <a:solidFill>
-                <a:srgbClr val="004586">
-                  <a:alpha val="51000"/>
-                </a:srgbClr>
-              </a:solidFill>
-              <a:prstDash val="dash"/>
-            </a:ln>
-          </c:spPr>
-          <c:marker>
-            <c:symbol val="square"/>
-            <c:size val="5"/>
-          </c:marker>
-          <c:xVal>
-            <c:numRef>
-              <c:f>Arkusz1!$C$13:$C$18</c:f>
-              <c:numCache>
-                <c:formatCode>General</c:formatCode>
-                <c:ptCount val="6"/>
-                <c:pt idx="0">
-                  <c:v>1</c:v>
-                </c:pt>
-                <c:pt idx="1">
-                  <c:v>2</c:v>
-                </c:pt>
-                <c:pt idx="2">
-                  <c:v>3</c:v>
-                </c:pt>
-                <c:pt idx="3">
-                  <c:v>4</c:v>
-                </c:pt>
-                <c:pt idx="4">
-                  <c:v>5</c:v>
-                </c:pt>
-                <c:pt idx="5">
-                  <c:v>6</c:v>
-                </c:pt>
-              </c:numCache>
-            </c:numRef>
-          </c:xVal>
-          <c:yVal>
-            <c:numRef>
-              <c:f>Arkusz1!$D$13:$D$18</c:f>
-              <c:numCache>
-                <c:formatCode>General</c:formatCode>
-                <c:ptCount val="6"/>
-                <c:pt idx="0">
-                  <c:v>1041</c:v>
-                </c:pt>
-                <c:pt idx="1">
-                  <c:v>677</c:v>
-                </c:pt>
-                <c:pt idx="2">
-                  <c:v>463</c:v>
-                </c:pt>
-                <c:pt idx="3">
-                  <c:v>420</c:v>
-                </c:pt>
-                <c:pt idx="4">
-                  <c:v>439</c:v>
-                </c:pt>
-                <c:pt idx="5">
-                  <c:v>464</c:v>
-                </c:pt>
-              </c:numCache>
-            </c:numRef>
-          </c:yVal>
-        </c:ser>
-        <c:ser>
-          <c:idx val="1"/>
-          <c:order val="1"/>
-          <c:tx>
-            <c:strRef>
-              <c:f>Arkusz1!$E$12</c:f>
-              <c:strCache>
-                <c:ptCount val="1"/>
-                <c:pt idx="0">
-                  <c:v>ruch d2d3</c:v>
-                </c:pt>
-              </c:strCache>
-            </c:strRef>
-          </c:tx>
-          <c:spPr>
-            <a:ln w="25400">
-              <a:solidFill>
-                <a:srgbClr val="FF420E">
-                  <a:alpha val="50000"/>
-                </a:srgbClr>
-              </a:solidFill>
-              <a:prstDash val="dash"/>
-            </a:ln>
-          </c:spPr>
-          <c:marker>
-            <c:symbol val="diamond"/>
-            <c:size val="6"/>
-          </c:marker>
-          <c:xVal>
-            <c:numRef>
-              <c:f>Arkusz1!$C$13:$C$18</c:f>
-              <c:numCache>
-                <c:formatCode>General</c:formatCode>
-                <c:ptCount val="6"/>
-                <c:pt idx="0">
-                  <c:v>1</c:v>
-                </c:pt>
-                <c:pt idx="1">
-                  <c:v>2</c:v>
-                </c:pt>
-                <c:pt idx="2">
-                  <c:v>3</c:v>
-                </c:pt>
-                <c:pt idx="3">
-                  <c:v>4</c:v>
-                </c:pt>
-                <c:pt idx="4">
-                  <c:v>5</c:v>
-                </c:pt>
-                <c:pt idx="5">
-                  <c:v>6</c:v>
-                </c:pt>
-              </c:numCache>
-            </c:numRef>
-          </c:xVal>
-          <c:yVal>
-            <c:numRef>
-              <c:f>Arkusz1!$E$13:$E$18</c:f>
-              <c:numCache>
-                <c:formatCode>General</c:formatCode>
-                <c:ptCount val="6"/>
-                <c:pt idx="0">
-                  <c:v>1322</c:v>
-                </c:pt>
-                <c:pt idx="1">
-                  <c:v>840</c:v>
-                </c:pt>
-                <c:pt idx="2">
-                  <c:v>731</c:v>
-                </c:pt>
-                <c:pt idx="3">
-                  <c:v>516</c:v>
-                </c:pt>
-                <c:pt idx="4">
-                  <c:v>540</c:v>
-                </c:pt>
-                <c:pt idx="5">
-                  <c:v>612</c:v>
-                </c:pt>
-              </c:numCache>
-            </c:numRef>
-          </c:yVal>
-        </c:ser>
-        <c:ser>
-          <c:idx val="2"/>
-          <c:order val="2"/>
-          <c:tx>
-            <c:strRef>
-              <c:f>Arkusz1!$F$12</c:f>
-              <c:strCache>
-                <c:ptCount val="1"/>
-                <c:pt idx="0">
-                  <c:v>ruch g1f3</c:v>
-                </c:pt>
-              </c:strCache>
-            </c:strRef>
-          </c:tx>
-          <c:spPr>
-            <a:ln w="25400">
-              <a:solidFill>
-                <a:srgbClr val="9BBB59">
-                  <a:lumMod val="75000"/>
-                  <a:alpha val="50000"/>
-                </a:srgbClr>
-              </a:solidFill>
-              <a:prstDash val="dash"/>
-            </a:ln>
-          </c:spPr>
-          <c:marker>
-            <c:symbol val="triangle"/>
-            <c:size val="6"/>
-          </c:marker>
-          <c:xVal>
-            <c:numRef>
-              <c:f>Arkusz1!$C$13:$C$18</c:f>
-              <c:numCache>
-                <c:formatCode>General</c:formatCode>
-                <c:ptCount val="6"/>
-                <c:pt idx="0">
-                  <c:v>1</c:v>
-                </c:pt>
-                <c:pt idx="1">
-                  <c:v>2</c:v>
-                </c:pt>
-                <c:pt idx="2">
-                  <c:v>3</c:v>
-                </c:pt>
-                <c:pt idx="3">
-                  <c:v>4</c:v>
-                </c:pt>
-                <c:pt idx="4">
-                  <c:v>5</c:v>
-                </c:pt>
-                <c:pt idx="5">
-                  <c:v>6</c:v>
-                </c:pt>
-              </c:numCache>
-            </c:numRef>
-          </c:xVal>
-          <c:yVal>
-            <c:numRef>
-              <c:f>Arkusz1!$F$13:$F$18</c:f>
-              <c:numCache>
-                <c:formatCode>General</c:formatCode>
-                <c:ptCount val="6"/>
-                <c:pt idx="0">
-                  <c:v>1374</c:v>
-                </c:pt>
-                <c:pt idx="1">
-                  <c:v>783</c:v>
-                </c:pt>
-                <c:pt idx="2">
-                  <c:v>601</c:v>
-                </c:pt>
-                <c:pt idx="3">
-                  <c:v>539</c:v>
-                </c:pt>
-                <c:pt idx="4">
-                  <c:v>582</c:v>
-                </c:pt>
-                <c:pt idx="5">
-                  <c:v>612</c:v>
-                </c:pt>
-              </c:numCache>
-            </c:numRef>
-          </c:yVal>
-        </c:ser>
-        <c:ser>
-          <c:idx val="3"/>
-          <c:order val="3"/>
-          <c:tx>
-            <c:strRef>
-              <c:f>Arkusz1!$G$12</c:f>
-              <c:strCache>
-                <c:ptCount val="1"/>
-                <c:pt idx="0">
-                  <c:v>ruch c1e3</c:v>
-                </c:pt>
-              </c:strCache>
-            </c:strRef>
-          </c:tx>
-          <c:spPr>
-            <a:ln w="25400">
-              <a:solidFill>
-                <a:srgbClr val="8064A2">
-                  <a:alpha val="50000"/>
-                </a:srgbClr>
-              </a:solidFill>
-              <a:prstDash val="dash"/>
-            </a:ln>
-          </c:spPr>
-          <c:marker>
-            <c:symbol val="circle"/>
-            <c:size val="5"/>
-          </c:marker>
-          <c:xVal>
-            <c:numRef>
-              <c:f>Arkusz1!$C$13:$C$18</c:f>
-              <c:numCache>
-                <c:formatCode>General</c:formatCode>
-                <c:ptCount val="6"/>
-                <c:pt idx="0">
-                  <c:v>1</c:v>
-                </c:pt>
-                <c:pt idx="1">
-                  <c:v>2</c:v>
-                </c:pt>
-                <c:pt idx="2">
-                  <c:v>3</c:v>
-                </c:pt>
-                <c:pt idx="3">
-                  <c:v>4</c:v>
-                </c:pt>
-                <c:pt idx="4">
-                  <c:v>5</c:v>
-                </c:pt>
-                <c:pt idx="5">
-                  <c:v>6</c:v>
-                </c:pt>
-              </c:numCache>
-            </c:numRef>
-          </c:xVal>
-          <c:yVal>
-            <c:numRef>
-              <c:f>Arkusz1!$G$13:$G$18</c:f>
-              <c:numCache>
-                <c:formatCode>General</c:formatCode>
-                <c:ptCount val="6"/>
-                <c:pt idx="0">
-                  <c:v>1245</c:v>
-                </c:pt>
-                <c:pt idx="1">
-                  <c:v>868</c:v>
-                </c:pt>
-                <c:pt idx="2">
-                  <c:v>660</c:v>
-                </c:pt>
-                <c:pt idx="3">
-                  <c:v>580</c:v>
-                </c:pt>
-                <c:pt idx="4">
-                  <c:v>645</c:v>
-                </c:pt>
-                <c:pt idx="5">
-                  <c:v>648</c:v>
-                </c:pt>
-              </c:numCache>
-            </c:numRef>
-          </c:yVal>
-        </c:ser>
-        <c:axId val="81330944"/>
-        <c:axId val="81300096"/>
-      </c:scatterChart>
-      <c:valAx>
-        <c:axId val="81300096"/>
-        <c:scaling>
-          <c:orientation val="minMax"/>
-        </c:scaling>
-        <c:axPos val="l"/>
-        <c:majorGridlines>
-          <c:spPr>
-            <a:ln>
-              <a:solidFill>
-                <a:srgbClr val="B3B3B3"/>
-              </a:solidFill>
-            </a:ln>
-          </c:spPr>
-        </c:majorGridlines>
-        <c:title>
-          <c:tx>
-            <c:rich>
-              <a:bodyPr rot="-5400000" vert="horz"/>
-              <a:lstStyle/>
-              <a:p>
-                <a:pPr>
-                  <a:defRPr/>
-                </a:pPr>
-                <a:r>
-                  <a:rPr lang="pl-PL" sz="1200"/>
-                  <a:t>czas</a:t>
-                </a:r>
-                <a:r>
-                  <a:rPr lang="pl-PL" sz="1200" baseline="0"/>
-                  <a:t> wyboru ruchu [ms]</a:t>
-                </a:r>
-                <a:endParaRPr lang="pl-PL" sz="1200"/>
-              </a:p>
-            </c:rich>
-          </c:tx>
-          <c:layout>
-            <c:manualLayout>
-              <c:xMode val="edge"/>
-              <c:yMode val="edge"/>
-              <c:x val="1.8364850876620247E-2"/>
-              <c:y val="0.25622584909497681"/>
-            </c:manualLayout>
-          </c:layout>
-        </c:title>
-        <c:numFmt formatCode="General" sourceLinked="1"/>
-        <c:majorTickMark val="none"/>
-        <c:tickLblPos val="nextTo"/>
-        <c:spPr>
-          <a:ln>
-            <a:solidFill>
-              <a:srgbClr val="B3B3B3"/>
-            </a:solidFill>
-          </a:ln>
-        </c:spPr>
-        <c:txPr>
-          <a:bodyPr/>
-          <a:lstStyle/>
-          <a:p>
-            <a:pPr>
-              <a:defRPr sz="1000" b="0"/>
-            </a:pPr>
-            <a:endParaRPr lang="pl-PL"/>
-          </a:p>
-        </c:txPr>
-        <c:crossAx val="81330944"/>
-        <c:crosses val="autoZero"/>
-        <c:crossBetween val="midCat"/>
-      </c:valAx>
-      <c:valAx>
-        <c:axId val="81330944"/>
-        <c:scaling>
-          <c:orientation val="minMax"/>
-        </c:scaling>
-        <c:axPos val="b"/>
-        <c:majorGridlines/>
-        <c:title>
-          <c:tx>
-            <c:rich>
-              <a:bodyPr/>
-              <a:lstStyle/>
-              <a:p>
-                <a:pPr>
-                  <a:defRPr/>
-                </a:pPr>
-                <a:r>
-                  <a:rPr lang="pl-PL" sz="1200"/>
-                  <a:t>liczba</a:t>
-                </a:r>
-                <a:r>
-                  <a:rPr lang="pl-PL" sz="1200" baseline="0"/>
-                  <a:t> procesów</a:t>
-                </a:r>
-                <a:endParaRPr lang="pl-PL" sz="1200"/>
-              </a:p>
-            </c:rich>
-          </c:tx>
-          <c:layout>
-            <c:manualLayout>
-              <c:xMode val="edge"/>
-              <c:yMode val="edge"/>
-              <c:x val="0.35675874825891896"/>
-              <c:y val="0.90258965493864818"/>
-            </c:manualLayout>
-          </c:layout>
-        </c:title>
-        <c:numFmt formatCode="General" sourceLinked="1"/>
-        <c:majorTickMark val="none"/>
-        <c:tickLblPos val="nextTo"/>
-        <c:spPr>
-          <a:ln>
-            <a:solidFill>
-              <a:srgbClr val="B3B3B3"/>
-            </a:solidFill>
-          </a:ln>
-        </c:spPr>
-        <c:txPr>
-          <a:bodyPr/>
-          <a:lstStyle/>
-          <a:p>
-            <a:pPr>
-              <a:defRPr sz="1000" b="0"/>
-            </a:pPr>
-            <a:endParaRPr lang="pl-PL"/>
-          </a:p>
-        </c:txPr>
-        <c:crossAx val="81300096"/>
-        <c:crosses val="autoZero"/>
-        <c:crossBetween val="midCat"/>
-      </c:valAx>
-      <c:spPr>
-        <a:noFill/>
-        <a:ln>
-          <a:solidFill>
-            <a:srgbClr val="B3B3B3"/>
-          </a:solidFill>
-          <a:prstDash val="solid"/>
-        </a:ln>
-      </c:spPr>
-    </c:plotArea>
-    <c:legend>
-      <c:legendPos val="r"/>
-      <c:layout>
-        <c:manualLayout>
-          <c:xMode val="edge"/>
-          <c:yMode val="edge"/>
-          <c:x val="0.80018726829064157"/>
-          <c:y val="0.30738910481831133"/>
-          <c:w val="0.17335770066201805"/>
-          <c:h val="0.28336479733481551"/>
-        </c:manualLayout>
-      </c:layout>
-      <c:spPr>
-        <a:noFill/>
-        <a:ln>
-          <a:noFill/>
-        </a:ln>
-      </c:spPr>
-      <c:txPr>
-        <a:bodyPr/>
-        <a:lstStyle/>
-        <a:p>
-          <a:pPr>
-            <a:defRPr sz="1000" b="0"/>
-          </a:pPr>
-          <a:endParaRPr lang="pl-PL"/>
-        </a:p>
-      </c:txPr>
-    </c:legend>
-    <c:plotVisOnly val="1"/>
-  </c:chart>
-  <c:spPr>
-    <a:ln>
-      <a:noFill/>
-    </a:ln>
-  </c:spPr>
-  <c:externalData r:id="rId1"/>
-</c:chartSpace>
-</file>
-
-<file path=word/charts/chart5.xml><?xml version="1.0" encoding="utf-8"?>
-<c:chartSpace xmlns:c="http://schemas.openxmlformats.org/drawingml/2006/chart" xmlns:a="http://schemas.openxmlformats.org/drawingml/2006/main" xmlns:r="http://schemas.openxmlformats.org/officeDocument/2006/relationships">
-  <c:lang val="pl-PL"/>
-  <c:chart>
-    <c:autoTitleDeleted val="1"/>
-    <c:plotArea>
-      <c:layout>
-        <c:manualLayout>
-          <c:layoutTarget val="inner"/>
-          <c:xMode val="edge"/>
-          <c:yMode val="edge"/>
           <c:x val="0.13421796827791821"/>
           <c:y val="8.7503245428582024E-2"/>
-          <c:w val="0.80732821718955705"/>
+          <c:w val="0.80732821718955738"/>
           <c:h val="0.73598001110494171"/>
         </c:manualLayout>
       </c:layout>
@@ -10334,7 +9698,7 @@
               <c:idx val="4"/>
               <c:layout>
                 <c:manualLayout>
-                  <c:x val="-1.1022929603058264E-2"/>
+                  <c:x val="-1.1022929603058271E-2"/>
                   <c:y val="-3.9254231420694091E-2"/>
                 </c:manualLayout>
               </c:layout>
@@ -10344,7 +9708,7 @@
               <c:idx val="5"/>
               <c:layout>
                 <c:manualLayout>
-                  <c:x val="-6.613757761834948E-3"/>
+                  <c:x val="-6.6137577618349498E-3"/>
                   <c:y val="-3.5328808278624682E-2"/>
                 </c:manualLayout>
               </c:layout>
@@ -10392,10 +9756,10 @@
                   <c:v>1.5751491918433933</c:v>
                 </c:pt>
                 <c:pt idx="2">
-                  <c:v>2.0573537454903152</c:v>
+                  <c:v>2.0573537454903166</c:v>
                 </c:pt>
                 <c:pt idx="3">
-                  <c:v>2.434075944294753</c:v>
+                  <c:v>2.4340759442947522</c:v>
                 </c:pt>
                 <c:pt idx="4">
                   <c:v>2.2776259635056739</c:v>
@@ -10408,11 +9772,11 @@
           </c:yVal>
           <c:smooth val="1"/>
         </c:ser>
-        <c:axId val="81345152"/>
-        <c:axId val="81343232"/>
+        <c:axId val="151492480"/>
+        <c:axId val="151490560"/>
       </c:scatterChart>
       <c:valAx>
-        <c:axId val="81343232"/>
+        <c:axId val="151490560"/>
         <c:scaling>
           <c:orientation val="minMax"/>
         </c:scaling>
@@ -10446,7 +9810,7 @@
             <c:manualLayout>
               <c:xMode val="edge"/>
               <c:yMode val="edge"/>
-              <c:x val="7.3419654734070599E-3"/>
+              <c:x val="7.3419654734070625E-3"/>
               <c:y val="0.18164292867475237"/>
             </c:manualLayout>
           </c:layout>
@@ -10471,12 +9835,12 @@
             <a:endParaRPr lang="pl-PL"/>
           </a:p>
         </c:txPr>
-        <c:crossAx val="81345152"/>
+        <c:crossAx val="151492480"/>
         <c:crosses val="autoZero"/>
         <c:crossBetween val="midCat"/>
       </c:valAx>
       <c:valAx>
-        <c:axId val="81345152"/>
+        <c:axId val="151492480"/>
         <c:scaling>
           <c:orientation val="minMax"/>
         </c:scaling>
@@ -10524,7 +9888,7 @@
             <a:endParaRPr lang="pl-PL"/>
           </a:p>
         </c:txPr>
-        <c:crossAx val="81343232"/>
+        <c:crossAx val="151490560"/>
         <c:crosses val="autoZero"/>
         <c:crossBetween val="midCat"/>
       </c:valAx>
@@ -10837,7 +10201,7 @@
 </file>
 
 <file path=customXml/itemProps1.xml><?xml version="1.0" encoding="utf-8"?>
-<ds:datastoreItem xmlns:ds="http://schemas.openxmlformats.org/officeDocument/2006/customXml" ds:itemID="{D234E848-9307-4710-8ACC-C13CB1EF3630}">
+<ds:datastoreItem xmlns:ds="http://schemas.openxmlformats.org/officeDocument/2006/customXml" ds:itemID="{3D5839FC-CDD2-4EB4-A72B-9BCDC255ADC2}">
   <ds:schemaRefs>
     <ds:schemaRef ds:uri="http://schemas.openxmlformats.org/officeDocument/2006/bibliography"/>
   </ds:schemaRefs>

</xml_diff>